<commit_message>
Creation du dossier Pro
</commit_message>
<xml_diff>
--- a/Dossier Pro/dossier_Professionel.docx
+++ b/Dossier Pro/dossier_Professionel.docx
@@ -170,8 +170,18 @@
           <w:sz w:val="48"/>
           <w:szCs w:val="48"/>
         </w:rPr>
-        <w:t>Tuteur Technique : Jean-François Beachler</w:t>
-      </w:r>
+        <w:t xml:space="preserve">Tuteur Technique : Jean-François </w:t>
+      </w:r>
+      <w:proofErr w:type="spellStart"/>
+      <w:r>
+        <w:rPr>
+          <w:rFonts w:ascii="Liberation Serif" w:hAnsi="Liberation Serif" w:cstheme="majorHAnsi"/>
+          <w:sz w:val="48"/>
+          <w:szCs w:val="48"/>
+        </w:rPr>
+        <w:t>Beachler</w:t>
+      </w:r>
+      <w:proofErr w:type="spellEnd"/>
     </w:p>
     <w:p>
       <w:pPr>
@@ -472,12 +482,197 @@
           <w:szCs w:val="32"/>
         </w:rPr>
       </w:pPr>
-      <w:r>
-        <w:rPr>
-          <w:sz w:val="32"/>
-          <w:szCs w:val="32"/>
-        </w:rPr>
-        <w:t>During my training as a web developer, I had the opportunity to do a work placement with InfoJef. This Mulhouse-based company specialises in IT hardware and servicing.</w:t>
+      <w:proofErr w:type="spellStart"/>
+      <w:r>
+        <w:rPr>
+          <w:sz w:val="32"/>
+          <w:szCs w:val="32"/>
+        </w:rPr>
+        <w:t>During</w:t>
+      </w:r>
+      <w:proofErr w:type="spellEnd"/>
+      <w:r>
+        <w:rPr>
+          <w:sz w:val="32"/>
+          <w:szCs w:val="32"/>
+        </w:rPr>
+        <w:t xml:space="preserve"> </w:t>
+      </w:r>
+      <w:proofErr w:type="spellStart"/>
+      <w:r>
+        <w:rPr>
+          <w:sz w:val="32"/>
+          <w:szCs w:val="32"/>
+        </w:rPr>
+        <w:t>my</w:t>
+      </w:r>
+      <w:proofErr w:type="spellEnd"/>
+      <w:r>
+        <w:rPr>
+          <w:sz w:val="32"/>
+          <w:szCs w:val="32"/>
+        </w:rPr>
+        <w:t xml:space="preserve"> training as a web </w:t>
+      </w:r>
+      <w:proofErr w:type="spellStart"/>
+      <w:r>
+        <w:rPr>
+          <w:sz w:val="32"/>
+          <w:szCs w:val="32"/>
+        </w:rPr>
+        <w:t>developer</w:t>
+      </w:r>
+      <w:proofErr w:type="spellEnd"/>
+      <w:r>
+        <w:rPr>
+          <w:sz w:val="32"/>
+          <w:szCs w:val="32"/>
+        </w:rPr>
+        <w:t xml:space="preserve">, I </w:t>
+      </w:r>
+      <w:proofErr w:type="spellStart"/>
+      <w:r>
+        <w:rPr>
+          <w:sz w:val="32"/>
+          <w:szCs w:val="32"/>
+        </w:rPr>
+        <w:t>had</w:t>
+      </w:r>
+      <w:proofErr w:type="spellEnd"/>
+      <w:r>
+        <w:rPr>
+          <w:sz w:val="32"/>
+          <w:szCs w:val="32"/>
+        </w:rPr>
+        <w:t xml:space="preserve"> the </w:t>
+      </w:r>
+      <w:proofErr w:type="spellStart"/>
+      <w:r>
+        <w:rPr>
+          <w:sz w:val="32"/>
+          <w:szCs w:val="32"/>
+        </w:rPr>
+        <w:t>opportunity</w:t>
+      </w:r>
+      <w:proofErr w:type="spellEnd"/>
+      <w:r>
+        <w:rPr>
+          <w:sz w:val="32"/>
+          <w:szCs w:val="32"/>
+        </w:rPr>
+        <w:t xml:space="preserve"> to do a </w:t>
+      </w:r>
+      <w:proofErr w:type="spellStart"/>
+      <w:r>
+        <w:rPr>
+          <w:sz w:val="32"/>
+          <w:szCs w:val="32"/>
+        </w:rPr>
+        <w:t>work</w:t>
+      </w:r>
+      <w:proofErr w:type="spellEnd"/>
+      <w:r>
+        <w:rPr>
+          <w:sz w:val="32"/>
+          <w:szCs w:val="32"/>
+        </w:rPr>
+        <w:t xml:space="preserve"> placement </w:t>
+      </w:r>
+      <w:proofErr w:type="spellStart"/>
+      <w:r>
+        <w:rPr>
+          <w:sz w:val="32"/>
+          <w:szCs w:val="32"/>
+        </w:rPr>
+        <w:t>with</w:t>
+      </w:r>
+      <w:proofErr w:type="spellEnd"/>
+      <w:r>
+        <w:rPr>
+          <w:sz w:val="32"/>
+          <w:szCs w:val="32"/>
+        </w:rPr>
+        <w:t xml:space="preserve"> </w:t>
+      </w:r>
+      <w:proofErr w:type="spellStart"/>
+      <w:r>
+        <w:rPr>
+          <w:sz w:val="32"/>
+          <w:szCs w:val="32"/>
+        </w:rPr>
+        <w:t>InfoJef</w:t>
+      </w:r>
+      <w:proofErr w:type="spellEnd"/>
+      <w:r>
+        <w:rPr>
+          <w:sz w:val="32"/>
+          <w:szCs w:val="32"/>
+        </w:rPr>
+        <w:t>. This Mulhouse-</w:t>
+      </w:r>
+      <w:proofErr w:type="spellStart"/>
+      <w:r>
+        <w:rPr>
+          <w:sz w:val="32"/>
+          <w:szCs w:val="32"/>
+        </w:rPr>
+        <w:t>based</w:t>
+      </w:r>
+      <w:proofErr w:type="spellEnd"/>
+      <w:r>
+        <w:rPr>
+          <w:sz w:val="32"/>
+          <w:szCs w:val="32"/>
+        </w:rPr>
+        <w:t xml:space="preserve"> </w:t>
+      </w:r>
+      <w:proofErr w:type="spellStart"/>
+      <w:r>
+        <w:rPr>
+          <w:sz w:val="32"/>
+          <w:szCs w:val="32"/>
+        </w:rPr>
+        <w:t>company</w:t>
+      </w:r>
+      <w:proofErr w:type="spellEnd"/>
+      <w:r>
+        <w:rPr>
+          <w:sz w:val="32"/>
+          <w:szCs w:val="32"/>
+        </w:rPr>
+        <w:t xml:space="preserve"> </w:t>
+      </w:r>
+      <w:proofErr w:type="spellStart"/>
+      <w:r>
+        <w:rPr>
+          <w:sz w:val="32"/>
+          <w:szCs w:val="32"/>
+        </w:rPr>
+        <w:t>specialises</w:t>
+      </w:r>
+      <w:proofErr w:type="spellEnd"/>
+      <w:r>
+        <w:rPr>
+          <w:sz w:val="32"/>
+          <w:szCs w:val="32"/>
+        </w:rPr>
+        <w:t xml:space="preserve"> in IT hardware and </w:t>
+      </w:r>
+      <w:proofErr w:type="spellStart"/>
+      <w:r>
+        <w:rPr>
+          <w:sz w:val="32"/>
+          <w:szCs w:val="32"/>
+        </w:rPr>
+        <w:t>servicing</w:t>
+      </w:r>
+      <w:proofErr w:type="spellEnd"/>
+      <w:r>
+        <w:rPr>
+          <w:sz w:val="32"/>
+          <w:szCs w:val="32"/>
+        </w:rPr>
+        <w:t>.</w:t>
       </w:r>
     </w:p>
     <w:p>
@@ -488,12 +683,149 @@
           <w:szCs w:val="32"/>
         </w:rPr>
       </w:pPr>
-      <w:r>
-        <w:rPr>
-          <w:sz w:val="32"/>
-          <w:szCs w:val="32"/>
-        </w:rPr>
-        <w:t>Already very well established locally and keen to offer its services to a wider audience.</w:t>
+      <w:proofErr w:type="spellStart"/>
+      <w:r>
+        <w:rPr>
+          <w:sz w:val="32"/>
+          <w:szCs w:val="32"/>
+        </w:rPr>
+        <w:t>Already</w:t>
+      </w:r>
+      <w:proofErr w:type="spellEnd"/>
+      <w:r>
+        <w:rPr>
+          <w:sz w:val="32"/>
+          <w:szCs w:val="32"/>
+        </w:rPr>
+        <w:t xml:space="preserve"> </w:t>
+      </w:r>
+      <w:proofErr w:type="spellStart"/>
+      <w:r>
+        <w:rPr>
+          <w:sz w:val="32"/>
+          <w:szCs w:val="32"/>
+        </w:rPr>
+        <w:t>very</w:t>
+      </w:r>
+      <w:proofErr w:type="spellEnd"/>
+      <w:r>
+        <w:rPr>
+          <w:sz w:val="32"/>
+          <w:szCs w:val="32"/>
+        </w:rPr>
+        <w:t xml:space="preserve"> </w:t>
+      </w:r>
+      <w:proofErr w:type="spellStart"/>
+      <w:r>
+        <w:rPr>
+          <w:sz w:val="32"/>
+          <w:szCs w:val="32"/>
+        </w:rPr>
+        <w:t>well</w:t>
+      </w:r>
+      <w:proofErr w:type="spellEnd"/>
+      <w:r>
+        <w:rPr>
+          <w:sz w:val="32"/>
+          <w:szCs w:val="32"/>
+        </w:rPr>
+        <w:t xml:space="preserve"> </w:t>
+      </w:r>
+      <w:proofErr w:type="spellStart"/>
+      <w:r>
+        <w:rPr>
+          <w:sz w:val="32"/>
+          <w:szCs w:val="32"/>
+        </w:rPr>
+        <w:t>established</w:t>
+      </w:r>
+      <w:proofErr w:type="spellEnd"/>
+      <w:r>
+        <w:rPr>
+          <w:sz w:val="32"/>
+          <w:szCs w:val="32"/>
+        </w:rPr>
+        <w:t xml:space="preserve"> </w:t>
+      </w:r>
+      <w:proofErr w:type="spellStart"/>
+      <w:r>
+        <w:rPr>
+          <w:sz w:val="32"/>
+          <w:szCs w:val="32"/>
+        </w:rPr>
+        <w:t>locally</w:t>
+      </w:r>
+      <w:proofErr w:type="spellEnd"/>
+      <w:r>
+        <w:rPr>
+          <w:sz w:val="32"/>
+          <w:szCs w:val="32"/>
+        </w:rPr>
+        <w:t xml:space="preserve"> and </w:t>
+      </w:r>
+      <w:proofErr w:type="spellStart"/>
+      <w:r>
+        <w:rPr>
+          <w:sz w:val="32"/>
+          <w:szCs w:val="32"/>
+        </w:rPr>
+        <w:t>keen</w:t>
+      </w:r>
+      <w:proofErr w:type="spellEnd"/>
+      <w:r>
+        <w:rPr>
+          <w:sz w:val="32"/>
+          <w:szCs w:val="32"/>
+        </w:rPr>
+        <w:t xml:space="preserve"> to </w:t>
+      </w:r>
+      <w:proofErr w:type="spellStart"/>
+      <w:r>
+        <w:rPr>
+          <w:sz w:val="32"/>
+          <w:szCs w:val="32"/>
+        </w:rPr>
+        <w:t>offer</w:t>
+      </w:r>
+      <w:proofErr w:type="spellEnd"/>
+      <w:r>
+        <w:rPr>
+          <w:sz w:val="32"/>
+          <w:szCs w:val="32"/>
+        </w:rPr>
+        <w:t xml:space="preserve"> </w:t>
+      </w:r>
+      <w:proofErr w:type="spellStart"/>
+      <w:r>
+        <w:rPr>
+          <w:sz w:val="32"/>
+          <w:szCs w:val="32"/>
+        </w:rPr>
+        <w:t>its</w:t>
+      </w:r>
+      <w:proofErr w:type="spellEnd"/>
+      <w:r>
+        <w:rPr>
+          <w:sz w:val="32"/>
+          <w:szCs w:val="32"/>
+        </w:rPr>
+        <w:t xml:space="preserve"> services to a </w:t>
+      </w:r>
+      <w:proofErr w:type="spellStart"/>
+      <w:r>
+        <w:rPr>
+          <w:sz w:val="32"/>
+          <w:szCs w:val="32"/>
+        </w:rPr>
+        <w:t>wider</w:t>
+      </w:r>
+      <w:proofErr w:type="spellEnd"/>
+      <w:r>
+        <w:rPr>
+          <w:sz w:val="32"/>
+          <w:szCs w:val="32"/>
+        </w:rPr>
+        <w:t xml:space="preserve"> audience.</w:t>
       </w:r>
     </w:p>
     <w:p>
@@ -509,7 +841,71 @@
           <w:sz w:val="32"/>
           <w:szCs w:val="32"/>
         </w:rPr>
-        <w:t>I suggested that they create an a web shop.</w:t>
+        <w:t xml:space="preserve">I </w:t>
+      </w:r>
+      <w:proofErr w:type="spellStart"/>
+      <w:r>
+        <w:rPr>
+          <w:sz w:val="32"/>
+          <w:szCs w:val="32"/>
+        </w:rPr>
+        <w:t>suggested</w:t>
+      </w:r>
+      <w:proofErr w:type="spellEnd"/>
+      <w:r>
+        <w:rPr>
+          <w:sz w:val="32"/>
+          <w:szCs w:val="32"/>
+        </w:rPr>
+        <w:t xml:space="preserve"> </w:t>
+      </w:r>
+      <w:proofErr w:type="spellStart"/>
+      <w:r>
+        <w:rPr>
+          <w:sz w:val="32"/>
+          <w:szCs w:val="32"/>
+        </w:rPr>
+        <w:t>that</w:t>
+      </w:r>
+      <w:proofErr w:type="spellEnd"/>
+      <w:r>
+        <w:rPr>
+          <w:sz w:val="32"/>
+          <w:szCs w:val="32"/>
+        </w:rPr>
+        <w:t xml:space="preserve"> </w:t>
+      </w:r>
+      <w:proofErr w:type="spellStart"/>
+      <w:r>
+        <w:rPr>
+          <w:sz w:val="32"/>
+          <w:szCs w:val="32"/>
+        </w:rPr>
+        <w:t>they</w:t>
+      </w:r>
+      <w:proofErr w:type="spellEnd"/>
+      <w:r>
+        <w:rPr>
+          <w:sz w:val="32"/>
+          <w:szCs w:val="32"/>
+        </w:rPr>
+        <w:t xml:space="preserve"> </w:t>
+      </w:r>
+      <w:proofErr w:type="spellStart"/>
+      <w:r>
+        <w:rPr>
+          <w:sz w:val="32"/>
+          <w:szCs w:val="32"/>
+        </w:rPr>
+        <w:t>create</w:t>
+      </w:r>
+      <w:proofErr w:type="spellEnd"/>
+      <w:r>
+        <w:rPr>
+          <w:sz w:val="32"/>
+          <w:szCs w:val="32"/>
+        </w:rPr>
+        <w:t xml:space="preserve"> an a web shop.</w:t>
       </w:r>
     </w:p>
     <w:p>
@@ -525,7 +921,151 @@
           <w:sz w:val="32"/>
           <w:szCs w:val="32"/>
         </w:rPr>
-        <w:t>The main purpose of the application will be to present the company and the various products and services it offers.</w:t>
+        <w:t xml:space="preserve">The main </w:t>
+      </w:r>
+      <w:proofErr w:type="spellStart"/>
+      <w:r>
+        <w:rPr>
+          <w:sz w:val="32"/>
+          <w:szCs w:val="32"/>
+        </w:rPr>
+        <w:t>purpose</w:t>
+      </w:r>
+      <w:proofErr w:type="spellEnd"/>
+      <w:r>
+        <w:rPr>
+          <w:sz w:val="32"/>
+          <w:szCs w:val="32"/>
+        </w:rPr>
+        <w:t xml:space="preserve"> of the application </w:t>
+      </w:r>
+      <w:proofErr w:type="spellStart"/>
+      <w:r>
+        <w:rPr>
+          <w:sz w:val="32"/>
+          <w:szCs w:val="32"/>
+        </w:rPr>
+        <w:t>will</w:t>
+      </w:r>
+      <w:proofErr w:type="spellEnd"/>
+      <w:r>
+        <w:rPr>
+          <w:sz w:val="32"/>
+          <w:szCs w:val="32"/>
+        </w:rPr>
+        <w:t xml:space="preserve"> </w:t>
+      </w:r>
+      <w:proofErr w:type="spellStart"/>
+      <w:r>
+        <w:rPr>
+          <w:sz w:val="32"/>
+          <w:szCs w:val="32"/>
+        </w:rPr>
+        <w:t>be</w:t>
+      </w:r>
+      <w:proofErr w:type="spellEnd"/>
+      <w:r>
+        <w:rPr>
+          <w:sz w:val="32"/>
+          <w:szCs w:val="32"/>
+        </w:rPr>
+        <w:t xml:space="preserve"> to </w:t>
+      </w:r>
+      <w:proofErr w:type="spellStart"/>
+      <w:r>
+        <w:rPr>
+          <w:sz w:val="32"/>
+          <w:szCs w:val="32"/>
+        </w:rPr>
+        <w:t>present</w:t>
+      </w:r>
+      <w:proofErr w:type="spellEnd"/>
+      <w:r>
+        <w:rPr>
+          <w:sz w:val="32"/>
+          <w:szCs w:val="32"/>
+        </w:rPr>
+        <w:t xml:space="preserve"> the </w:t>
+      </w:r>
+      <w:proofErr w:type="spellStart"/>
+      <w:r>
+        <w:rPr>
+          <w:sz w:val="32"/>
+          <w:szCs w:val="32"/>
+        </w:rPr>
+        <w:t>company</w:t>
+      </w:r>
+      <w:proofErr w:type="spellEnd"/>
+      <w:r>
+        <w:rPr>
+          <w:sz w:val="32"/>
+          <w:szCs w:val="32"/>
+        </w:rPr>
+        <w:t xml:space="preserve"> and the </w:t>
+      </w:r>
+      <w:proofErr w:type="spellStart"/>
+      <w:r>
+        <w:rPr>
+          <w:sz w:val="32"/>
+          <w:szCs w:val="32"/>
+        </w:rPr>
+        <w:t>various</w:t>
+      </w:r>
+      <w:proofErr w:type="spellEnd"/>
+      <w:r>
+        <w:rPr>
+          <w:sz w:val="32"/>
+          <w:szCs w:val="32"/>
+        </w:rPr>
+        <w:t xml:space="preserve"> </w:t>
+      </w:r>
+      <w:proofErr w:type="spellStart"/>
+      <w:r>
+        <w:rPr>
+          <w:sz w:val="32"/>
+          <w:szCs w:val="32"/>
+        </w:rPr>
+        <w:t>products</w:t>
+      </w:r>
+      <w:proofErr w:type="spellEnd"/>
+      <w:r>
+        <w:rPr>
+          <w:sz w:val="32"/>
+          <w:szCs w:val="32"/>
+        </w:rPr>
+        <w:t xml:space="preserve"> and services </w:t>
+      </w:r>
+      <w:proofErr w:type="spellStart"/>
+      <w:r>
+        <w:rPr>
+          <w:sz w:val="32"/>
+          <w:szCs w:val="32"/>
+        </w:rPr>
+        <w:t>it</w:t>
+      </w:r>
+      <w:proofErr w:type="spellEnd"/>
+      <w:r>
+        <w:rPr>
+          <w:sz w:val="32"/>
+          <w:szCs w:val="32"/>
+        </w:rPr>
+        <w:t xml:space="preserve"> </w:t>
+      </w:r>
+      <w:proofErr w:type="spellStart"/>
+      <w:r>
+        <w:rPr>
+          <w:sz w:val="32"/>
+          <w:szCs w:val="32"/>
+        </w:rPr>
+        <w:t>offers</w:t>
+      </w:r>
+      <w:proofErr w:type="spellEnd"/>
+      <w:r>
+        <w:rPr>
+          <w:sz w:val="32"/>
+          <w:szCs w:val="32"/>
+        </w:rPr>
+        <w:t>.</w:t>
       </w:r>
     </w:p>
     <w:p>
@@ -541,7 +1081,151 @@
           <w:sz w:val="32"/>
           <w:szCs w:val="32"/>
         </w:rPr>
-        <w:t>The functionalities were to have a product catalogue visible on the application . But also to be able to create, modify and add new products via an administration panel.</w:t>
+        <w:t xml:space="preserve">The </w:t>
+      </w:r>
+      <w:proofErr w:type="spellStart"/>
+      <w:r>
+        <w:rPr>
+          <w:sz w:val="32"/>
+          <w:szCs w:val="32"/>
+        </w:rPr>
+        <w:t>functionalities</w:t>
+      </w:r>
+      <w:proofErr w:type="spellEnd"/>
+      <w:r>
+        <w:rPr>
+          <w:sz w:val="32"/>
+          <w:szCs w:val="32"/>
+        </w:rPr>
+        <w:t xml:space="preserve"> </w:t>
+      </w:r>
+      <w:proofErr w:type="spellStart"/>
+      <w:r>
+        <w:rPr>
+          <w:sz w:val="32"/>
+          <w:szCs w:val="32"/>
+        </w:rPr>
+        <w:t>were</w:t>
+      </w:r>
+      <w:proofErr w:type="spellEnd"/>
+      <w:r>
+        <w:rPr>
+          <w:sz w:val="32"/>
+          <w:szCs w:val="32"/>
+        </w:rPr>
+        <w:t xml:space="preserve"> to have a </w:t>
+      </w:r>
+      <w:proofErr w:type="spellStart"/>
+      <w:r>
+        <w:rPr>
+          <w:sz w:val="32"/>
+          <w:szCs w:val="32"/>
+        </w:rPr>
+        <w:t>product</w:t>
+      </w:r>
+      <w:proofErr w:type="spellEnd"/>
+      <w:r>
+        <w:rPr>
+          <w:sz w:val="32"/>
+          <w:szCs w:val="32"/>
+        </w:rPr>
+        <w:t xml:space="preserve"> catalogue visible on the application . But </w:t>
+      </w:r>
+      <w:proofErr w:type="spellStart"/>
+      <w:r>
+        <w:rPr>
+          <w:sz w:val="32"/>
+          <w:szCs w:val="32"/>
+        </w:rPr>
+        <w:t>also</w:t>
+      </w:r>
+      <w:proofErr w:type="spellEnd"/>
+      <w:r>
+        <w:rPr>
+          <w:sz w:val="32"/>
+          <w:szCs w:val="32"/>
+        </w:rPr>
+        <w:t xml:space="preserve"> to </w:t>
+      </w:r>
+      <w:proofErr w:type="spellStart"/>
+      <w:r>
+        <w:rPr>
+          <w:sz w:val="32"/>
+          <w:szCs w:val="32"/>
+        </w:rPr>
+        <w:t>be</w:t>
+      </w:r>
+      <w:proofErr w:type="spellEnd"/>
+      <w:r>
+        <w:rPr>
+          <w:sz w:val="32"/>
+          <w:szCs w:val="32"/>
+        </w:rPr>
+        <w:t xml:space="preserve"> able to </w:t>
+      </w:r>
+      <w:proofErr w:type="spellStart"/>
+      <w:r>
+        <w:rPr>
+          <w:sz w:val="32"/>
+          <w:szCs w:val="32"/>
+        </w:rPr>
+        <w:t>create</w:t>
+      </w:r>
+      <w:proofErr w:type="spellEnd"/>
+      <w:r>
+        <w:rPr>
+          <w:sz w:val="32"/>
+          <w:szCs w:val="32"/>
+        </w:rPr>
+        <w:t xml:space="preserve">, </w:t>
+      </w:r>
+      <w:proofErr w:type="spellStart"/>
+      <w:r>
+        <w:rPr>
+          <w:sz w:val="32"/>
+          <w:szCs w:val="32"/>
+        </w:rPr>
+        <w:t>modify</w:t>
+      </w:r>
+      <w:proofErr w:type="spellEnd"/>
+      <w:r>
+        <w:rPr>
+          <w:sz w:val="32"/>
+          <w:szCs w:val="32"/>
+        </w:rPr>
+        <w:t xml:space="preserve"> and </w:t>
+      </w:r>
+      <w:proofErr w:type="spellStart"/>
+      <w:r>
+        <w:rPr>
+          <w:sz w:val="32"/>
+          <w:szCs w:val="32"/>
+        </w:rPr>
+        <w:t>add</w:t>
+      </w:r>
+      <w:proofErr w:type="spellEnd"/>
+      <w:r>
+        <w:rPr>
+          <w:sz w:val="32"/>
+          <w:szCs w:val="32"/>
+        </w:rPr>
+        <w:t xml:space="preserve"> new </w:t>
+      </w:r>
+      <w:proofErr w:type="spellStart"/>
+      <w:r>
+        <w:rPr>
+          <w:sz w:val="32"/>
+          <w:szCs w:val="32"/>
+        </w:rPr>
+        <w:t>products</w:t>
+      </w:r>
+      <w:proofErr w:type="spellEnd"/>
+      <w:r>
+        <w:rPr>
+          <w:sz w:val="32"/>
+          <w:szCs w:val="32"/>
+        </w:rPr>
+        <w:t xml:space="preserve"> via an administration panel.</w:t>
       </w:r>
     </w:p>
     <w:p>
@@ -552,12 +1236,149 @@
           <w:szCs w:val="32"/>
         </w:rPr>
       </w:pPr>
-      <w:r>
-        <w:rPr>
-          <w:sz w:val="32"/>
-          <w:szCs w:val="32"/>
-        </w:rPr>
-        <w:t>Knowing the objectives of my internship, and with the agreement of my tutor Mr Beachler. We decided to use the Django .</w:t>
+      <w:proofErr w:type="spellStart"/>
+      <w:r>
+        <w:rPr>
+          <w:sz w:val="32"/>
+          <w:szCs w:val="32"/>
+        </w:rPr>
+        <w:t>Knowing</w:t>
+      </w:r>
+      <w:proofErr w:type="spellEnd"/>
+      <w:r>
+        <w:rPr>
+          <w:sz w:val="32"/>
+          <w:szCs w:val="32"/>
+        </w:rPr>
+        <w:t xml:space="preserve"> the objectives of </w:t>
+      </w:r>
+      <w:proofErr w:type="spellStart"/>
+      <w:r>
+        <w:rPr>
+          <w:sz w:val="32"/>
+          <w:szCs w:val="32"/>
+        </w:rPr>
+        <w:t>my</w:t>
+      </w:r>
+      <w:proofErr w:type="spellEnd"/>
+      <w:r>
+        <w:rPr>
+          <w:sz w:val="32"/>
+          <w:szCs w:val="32"/>
+        </w:rPr>
+        <w:t xml:space="preserve"> </w:t>
+      </w:r>
+      <w:proofErr w:type="spellStart"/>
+      <w:r>
+        <w:rPr>
+          <w:sz w:val="32"/>
+          <w:szCs w:val="32"/>
+        </w:rPr>
+        <w:t>internship</w:t>
+      </w:r>
+      <w:proofErr w:type="spellEnd"/>
+      <w:r>
+        <w:rPr>
+          <w:sz w:val="32"/>
+          <w:szCs w:val="32"/>
+        </w:rPr>
+        <w:t xml:space="preserve">, and </w:t>
+      </w:r>
+      <w:proofErr w:type="spellStart"/>
+      <w:r>
+        <w:rPr>
+          <w:sz w:val="32"/>
+          <w:szCs w:val="32"/>
+        </w:rPr>
+        <w:t>with</w:t>
+      </w:r>
+      <w:proofErr w:type="spellEnd"/>
+      <w:r>
+        <w:rPr>
+          <w:sz w:val="32"/>
+          <w:szCs w:val="32"/>
+        </w:rPr>
+        <w:t xml:space="preserve"> the agreement of </w:t>
+      </w:r>
+      <w:proofErr w:type="spellStart"/>
+      <w:r>
+        <w:rPr>
+          <w:sz w:val="32"/>
+          <w:szCs w:val="32"/>
+        </w:rPr>
+        <w:t>my</w:t>
+      </w:r>
+      <w:proofErr w:type="spellEnd"/>
+      <w:r>
+        <w:rPr>
+          <w:sz w:val="32"/>
+          <w:szCs w:val="32"/>
+        </w:rPr>
+        <w:t xml:space="preserve"> </w:t>
+      </w:r>
+      <w:proofErr w:type="spellStart"/>
+      <w:r>
+        <w:rPr>
+          <w:sz w:val="32"/>
+          <w:szCs w:val="32"/>
+        </w:rPr>
+        <w:t>tutor</w:t>
+      </w:r>
+      <w:proofErr w:type="spellEnd"/>
+      <w:r>
+        <w:rPr>
+          <w:sz w:val="32"/>
+          <w:szCs w:val="32"/>
+        </w:rPr>
+        <w:t xml:space="preserve"> Mr </w:t>
+      </w:r>
+      <w:proofErr w:type="spellStart"/>
+      <w:r>
+        <w:rPr>
+          <w:sz w:val="32"/>
+          <w:szCs w:val="32"/>
+        </w:rPr>
+        <w:t>Beachler</w:t>
+      </w:r>
+      <w:proofErr w:type="spellEnd"/>
+      <w:r>
+        <w:rPr>
+          <w:sz w:val="32"/>
+          <w:szCs w:val="32"/>
+        </w:rPr>
+        <w:t xml:space="preserve">. </w:t>
+      </w:r>
+      <w:proofErr w:type="spellStart"/>
+      <w:r>
+        <w:rPr>
+          <w:sz w:val="32"/>
+          <w:szCs w:val="32"/>
+        </w:rPr>
+        <w:t>We</w:t>
+      </w:r>
+      <w:proofErr w:type="spellEnd"/>
+      <w:r>
+        <w:rPr>
+          <w:sz w:val="32"/>
+          <w:szCs w:val="32"/>
+        </w:rPr>
+        <w:t xml:space="preserve"> </w:t>
+      </w:r>
+      <w:proofErr w:type="spellStart"/>
+      <w:r>
+        <w:rPr>
+          <w:sz w:val="32"/>
+          <w:szCs w:val="32"/>
+        </w:rPr>
+        <w:t>decided</w:t>
+      </w:r>
+      <w:proofErr w:type="spellEnd"/>
+      <w:r>
+        <w:rPr>
+          <w:sz w:val="32"/>
+          <w:szCs w:val="32"/>
+        </w:rPr>
+        <w:t xml:space="preserve"> to use the Django .</w:t>
       </w:r>
     </w:p>
     <w:p>
@@ -573,7 +1394,55 @@
           <w:sz w:val="32"/>
           <w:szCs w:val="32"/>
         </w:rPr>
-        <w:t>This tools are based on the Python language.</w:t>
+        <w:t xml:space="preserve">This </w:t>
+      </w:r>
+      <w:proofErr w:type="spellStart"/>
+      <w:r>
+        <w:rPr>
+          <w:sz w:val="32"/>
+          <w:szCs w:val="32"/>
+        </w:rPr>
+        <w:t>tools</w:t>
+      </w:r>
+      <w:proofErr w:type="spellEnd"/>
+      <w:r>
+        <w:rPr>
+          <w:sz w:val="32"/>
+          <w:szCs w:val="32"/>
+        </w:rPr>
+        <w:t xml:space="preserve"> are </w:t>
+      </w:r>
+      <w:proofErr w:type="spellStart"/>
+      <w:r>
+        <w:rPr>
+          <w:sz w:val="32"/>
+          <w:szCs w:val="32"/>
+        </w:rPr>
+        <w:t>based</w:t>
+      </w:r>
+      <w:proofErr w:type="spellEnd"/>
+      <w:r>
+        <w:rPr>
+          <w:sz w:val="32"/>
+          <w:szCs w:val="32"/>
+        </w:rPr>
+        <w:t xml:space="preserve"> on the Python </w:t>
+      </w:r>
+      <w:proofErr w:type="spellStart"/>
+      <w:r>
+        <w:rPr>
+          <w:sz w:val="32"/>
+          <w:szCs w:val="32"/>
+        </w:rPr>
+        <w:t>language</w:t>
+      </w:r>
+      <w:proofErr w:type="spellEnd"/>
+      <w:r>
+        <w:rPr>
+          <w:sz w:val="32"/>
+          <w:szCs w:val="32"/>
+        </w:rPr>
+        <w:t>.</w:t>
       </w:r>
     </w:p>
     <w:p>
@@ -589,7 +1458,103 @@
           <w:sz w:val="32"/>
           <w:szCs w:val="32"/>
         </w:rPr>
-        <w:t>The main advantages of this Framework are its ORM, its user management and its template engine.</w:t>
+        <w:t xml:space="preserve">The main </w:t>
+      </w:r>
+      <w:proofErr w:type="spellStart"/>
+      <w:r>
+        <w:rPr>
+          <w:sz w:val="32"/>
+          <w:szCs w:val="32"/>
+        </w:rPr>
+        <w:t>advantages</w:t>
+      </w:r>
+      <w:proofErr w:type="spellEnd"/>
+      <w:r>
+        <w:rPr>
+          <w:sz w:val="32"/>
+          <w:szCs w:val="32"/>
+        </w:rPr>
+        <w:t xml:space="preserve"> of </w:t>
+      </w:r>
+      <w:proofErr w:type="spellStart"/>
+      <w:r>
+        <w:rPr>
+          <w:sz w:val="32"/>
+          <w:szCs w:val="32"/>
+        </w:rPr>
+        <w:t>this</w:t>
+      </w:r>
+      <w:proofErr w:type="spellEnd"/>
+      <w:r>
+        <w:rPr>
+          <w:sz w:val="32"/>
+          <w:szCs w:val="32"/>
+        </w:rPr>
+        <w:t xml:space="preserve"> Framework are </w:t>
+      </w:r>
+      <w:proofErr w:type="spellStart"/>
+      <w:r>
+        <w:rPr>
+          <w:sz w:val="32"/>
+          <w:szCs w:val="32"/>
+        </w:rPr>
+        <w:t>its</w:t>
+      </w:r>
+      <w:proofErr w:type="spellEnd"/>
+      <w:r>
+        <w:rPr>
+          <w:sz w:val="32"/>
+          <w:szCs w:val="32"/>
+        </w:rPr>
+        <w:t xml:space="preserve"> ORM, </w:t>
+      </w:r>
+      <w:proofErr w:type="spellStart"/>
+      <w:r>
+        <w:rPr>
+          <w:sz w:val="32"/>
+          <w:szCs w:val="32"/>
+        </w:rPr>
+        <w:t>its</w:t>
+      </w:r>
+      <w:proofErr w:type="spellEnd"/>
+      <w:r>
+        <w:rPr>
+          <w:sz w:val="32"/>
+          <w:szCs w:val="32"/>
+        </w:rPr>
+        <w:t xml:space="preserve"> user management and </w:t>
+      </w:r>
+      <w:proofErr w:type="spellStart"/>
+      <w:r>
+        <w:rPr>
+          <w:sz w:val="32"/>
+          <w:szCs w:val="32"/>
+        </w:rPr>
+        <w:t>its</w:t>
+      </w:r>
+      <w:proofErr w:type="spellEnd"/>
+      <w:r>
+        <w:rPr>
+          <w:sz w:val="32"/>
+          <w:szCs w:val="32"/>
+        </w:rPr>
+        <w:t xml:space="preserve"> </w:t>
+      </w:r>
+      <w:proofErr w:type="spellStart"/>
+      <w:r>
+        <w:rPr>
+          <w:sz w:val="32"/>
+          <w:szCs w:val="32"/>
+        </w:rPr>
+        <w:t>template</w:t>
+      </w:r>
+      <w:proofErr w:type="spellEnd"/>
+      <w:r>
+        <w:rPr>
+          <w:sz w:val="32"/>
+          <w:szCs w:val="32"/>
+        </w:rPr>
+        <w:t xml:space="preserve"> engine.</w:t>
       </w:r>
     </w:p>
     <w:p>
@@ -605,7 +1570,167 @@
           <w:sz w:val="32"/>
           <w:szCs w:val="32"/>
         </w:rPr>
-        <w:t>The application will consist of two main parts: the front end, which will be based on HTML/CSS and Javascritp, and the JinJa template engine.</w:t>
+        <w:t xml:space="preserve">The application </w:t>
+      </w:r>
+      <w:proofErr w:type="spellStart"/>
+      <w:r>
+        <w:rPr>
+          <w:sz w:val="32"/>
+          <w:szCs w:val="32"/>
+        </w:rPr>
+        <w:t>will</w:t>
+      </w:r>
+      <w:proofErr w:type="spellEnd"/>
+      <w:r>
+        <w:rPr>
+          <w:sz w:val="32"/>
+          <w:szCs w:val="32"/>
+        </w:rPr>
+        <w:t xml:space="preserve"> </w:t>
+      </w:r>
+      <w:proofErr w:type="spellStart"/>
+      <w:r>
+        <w:rPr>
+          <w:sz w:val="32"/>
+          <w:szCs w:val="32"/>
+        </w:rPr>
+        <w:t>consist</w:t>
+      </w:r>
+      <w:proofErr w:type="spellEnd"/>
+      <w:r>
+        <w:rPr>
+          <w:sz w:val="32"/>
+          <w:szCs w:val="32"/>
+        </w:rPr>
+        <w:t xml:space="preserve"> of </w:t>
+      </w:r>
+      <w:proofErr w:type="spellStart"/>
+      <w:r>
+        <w:rPr>
+          <w:sz w:val="32"/>
+          <w:szCs w:val="32"/>
+        </w:rPr>
+        <w:t>two</w:t>
+      </w:r>
+      <w:proofErr w:type="spellEnd"/>
+      <w:r>
+        <w:rPr>
+          <w:sz w:val="32"/>
+          <w:szCs w:val="32"/>
+        </w:rPr>
+        <w:t xml:space="preserve"> main parts: the front end, </w:t>
+      </w:r>
+      <w:proofErr w:type="spellStart"/>
+      <w:r>
+        <w:rPr>
+          <w:sz w:val="32"/>
+          <w:szCs w:val="32"/>
+        </w:rPr>
+        <w:t>which</w:t>
+      </w:r>
+      <w:proofErr w:type="spellEnd"/>
+      <w:r>
+        <w:rPr>
+          <w:sz w:val="32"/>
+          <w:szCs w:val="32"/>
+        </w:rPr>
+        <w:t xml:space="preserve"> </w:t>
+      </w:r>
+      <w:proofErr w:type="spellStart"/>
+      <w:r>
+        <w:rPr>
+          <w:sz w:val="32"/>
+          <w:szCs w:val="32"/>
+        </w:rPr>
+        <w:t>will</w:t>
+      </w:r>
+      <w:proofErr w:type="spellEnd"/>
+      <w:r>
+        <w:rPr>
+          <w:sz w:val="32"/>
+          <w:szCs w:val="32"/>
+        </w:rPr>
+        <w:t xml:space="preserve"> </w:t>
+      </w:r>
+      <w:proofErr w:type="spellStart"/>
+      <w:r>
+        <w:rPr>
+          <w:sz w:val="32"/>
+          <w:szCs w:val="32"/>
+        </w:rPr>
+        <w:t>be</w:t>
+      </w:r>
+      <w:proofErr w:type="spellEnd"/>
+      <w:r>
+        <w:rPr>
+          <w:sz w:val="32"/>
+          <w:szCs w:val="32"/>
+        </w:rPr>
+        <w:t xml:space="preserve"> </w:t>
+      </w:r>
+      <w:proofErr w:type="spellStart"/>
+      <w:r>
+        <w:rPr>
+          <w:sz w:val="32"/>
+          <w:szCs w:val="32"/>
+        </w:rPr>
+        <w:t>based</w:t>
+      </w:r>
+      <w:proofErr w:type="spellEnd"/>
+      <w:r>
+        <w:rPr>
+          <w:sz w:val="32"/>
+          <w:szCs w:val="32"/>
+        </w:rPr>
+        <w:t xml:space="preserve"> on HTML/CSS and </w:t>
+      </w:r>
+      <w:proofErr w:type="spellStart"/>
+      <w:r>
+        <w:rPr>
+          <w:sz w:val="32"/>
+          <w:szCs w:val="32"/>
+        </w:rPr>
+        <w:t>Javascritp</w:t>
+      </w:r>
+      <w:proofErr w:type="spellEnd"/>
+      <w:r>
+        <w:rPr>
+          <w:sz w:val="32"/>
+          <w:szCs w:val="32"/>
+        </w:rPr>
+        <w:t xml:space="preserve">, and the </w:t>
+      </w:r>
+      <w:proofErr w:type="spellStart"/>
+      <w:r>
+        <w:rPr>
+          <w:sz w:val="32"/>
+          <w:szCs w:val="32"/>
+        </w:rPr>
+        <w:t>JinJa</w:t>
+      </w:r>
+      <w:proofErr w:type="spellEnd"/>
+      <w:r>
+        <w:rPr>
+          <w:sz w:val="32"/>
+          <w:szCs w:val="32"/>
+        </w:rPr>
+        <w:t xml:space="preserve"> </w:t>
+      </w:r>
+      <w:proofErr w:type="spellStart"/>
+      <w:r>
+        <w:rPr>
+          <w:sz w:val="32"/>
+          <w:szCs w:val="32"/>
+        </w:rPr>
+        <w:t>template</w:t>
+      </w:r>
+      <w:proofErr w:type="spellEnd"/>
+      <w:r>
+        <w:rPr>
+          <w:sz w:val="32"/>
+          <w:szCs w:val="32"/>
+        </w:rPr>
+        <w:t xml:space="preserve"> engine.</w:t>
       </w:r>
     </w:p>
     <w:p>
@@ -621,7 +1746,183 @@
           <w:sz w:val="32"/>
           <w:szCs w:val="32"/>
         </w:rPr>
-        <w:t>The second part will be the back end, which will be developed with Django (controllers, routing, urls, user management and authentication).</w:t>
+        <w:t xml:space="preserve">The second part </w:t>
+      </w:r>
+      <w:proofErr w:type="spellStart"/>
+      <w:r>
+        <w:rPr>
+          <w:sz w:val="32"/>
+          <w:szCs w:val="32"/>
+        </w:rPr>
+        <w:t>will</w:t>
+      </w:r>
+      <w:proofErr w:type="spellEnd"/>
+      <w:r>
+        <w:rPr>
+          <w:sz w:val="32"/>
+          <w:szCs w:val="32"/>
+        </w:rPr>
+        <w:t xml:space="preserve"> </w:t>
+      </w:r>
+      <w:proofErr w:type="spellStart"/>
+      <w:r>
+        <w:rPr>
+          <w:sz w:val="32"/>
+          <w:szCs w:val="32"/>
+        </w:rPr>
+        <w:t>be</w:t>
+      </w:r>
+      <w:proofErr w:type="spellEnd"/>
+      <w:r>
+        <w:rPr>
+          <w:sz w:val="32"/>
+          <w:szCs w:val="32"/>
+        </w:rPr>
+        <w:t xml:space="preserve"> the back end, </w:t>
+      </w:r>
+      <w:proofErr w:type="spellStart"/>
+      <w:r>
+        <w:rPr>
+          <w:sz w:val="32"/>
+          <w:szCs w:val="32"/>
+        </w:rPr>
+        <w:t>which</w:t>
+      </w:r>
+      <w:proofErr w:type="spellEnd"/>
+      <w:r>
+        <w:rPr>
+          <w:sz w:val="32"/>
+          <w:szCs w:val="32"/>
+        </w:rPr>
+        <w:t xml:space="preserve"> </w:t>
+      </w:r>
+      <w:proofErr w:type="spellStart"/>
+      <w:r>
+        <w:rPr>
+          <w:sz w:val="32"/>
+          <w:szCs w:val="32"/>
+        </w:rPr>
+        <w:t>will</w:t>
+      </w:r>
+      <w:proofErr w:type="spellEnd"/>
+      <w:r>
+        <w:rPr>
+          <w:sz w:val="32"/>
+          <w:szCs w:val="32"/>
+        </w:rPr>
+        <w:t xml:space="preserve"> </w:t>
+      </w:r>
+      <w:proofErr w:type="spellStart"/>
+      <w:r>
+        <w:rPr>
+          <w:sz w:val="32"/>
+          <w:szCs w:val="32"/>
+        </w:rPr>
+        <w:t>be</w:t>
+      </w:r>
+      <w:proofErr w:type="spellEnd"/>
+      <w:r>
+        <w:rPr>
+          <w:sz w:val="32"/>
+          <w:szCs w:val="32"/>
+        </w:rPr>
+        <w:t xml:space="preserve"> </w:t>
+      </w:r>
+      <w:proofErr w:type="spellStart"/>
+      <w:r>
+        <w:rPr>
+          <w:sz w:val="32"/>
+          <w:szCs w:val="32"/>
+        </w:rPr>
+        <w:t>developed</w:t>
+      </w:r>
+      <w:proofErr w:type="spellEnd"/>
+      <w:r>
+        <w:rPr>
+          <w:sz w:val="32"/>
+          <w:szCs w:val="32"/>
+        </w:rPr>
+        <w:t xml:space="preserve"> </w:t>
+      </w:r>
+      <w:proofErr w:type="spellStart"/>
+      <w:r>
+        <w:rPr>
+          <w:sz w:val="32"/>
+          <w:szCs w:val="32"/>
+        </w:rPr>
+        <w:t>with</w:t>
+      </w:r>
+      <w:proofErr w:type="spellEnd"/>
+      <w:r>
+        <w:rPr>
+          <w:sz w:val="32"/>
+          <w:szCs w:val="32"/>
+        </w:rPr>
+        <w:t xml:space="preserve"> Django (</w:t>
+      </w:r>
+      <w:proofErr w:type="spellStart"/>
+      <w:r>
+        <w:rPr>
+          <w:sz w:val="32"/>
+          <w:szCs w:val="32"/>
+        </w:rPr>
+        <w:t>controllers</w:t>
+      </w:r>
+      <w:proofErr w:type="spellEnd"/>
+      <w:r>
+        <w:rPr>
+          <w:sz w:val="32"/>
+          <w:szCs w:val="32"/>
+        </w:rPr>
+        <w:t xml:space="preserve">, </w:t>
+      </w:r>
+      <w:proofErr w:type="spellStart"/>
+      <w:r>
+        <w:rPr>
+          <w:sz w:val="32"/>
+          <w:szCs w:val="32"/>
+        </w:rPr>
+        <w:t>routing</w:t>
+      </w:r>
+      <w:proofErr w:type="spellEnd"/>
+      <w:r>
+        <w:rPr>
+          <w:sz w:val="32"/>
+          <w:szCs w:val="32"/>
+        </w:rPr>
+        <w:t xml:space="preserve">, </w:t>
+      </w:r>
+      <w:proofErr w:type="spellStart"/>
+      <w:r>
+        <w:rPr>
+          <w:sz w:val="32"/>
+          <w:szCs w:val="32"/>
+        </w:rPr>
+        <w:t>urls</w:t>
+      </w:r>
+      <w:proofErr w:type="spellEnd"/>
+      <w:r>
+        <w:rPr>
+          <w:sz w:val="32"/>
+          <w:szCs w:val="32"/>
+        </w:rPr>
+        <w:t xml:space="preserve">, user management and </w:t>
+      </w:r>
+      <w:proofErr w:type="spellStart"/>
+      <w:r>
+        <w:rPr>
+          <w:sz w:val="32"/>
+          <w:szCs w:val="32"/>
+        </w:rPr>
+        <w:t>authentication</w:t>
+      </w:r>
+      <w:proofErr w:type="spellEnd"/>
+      <w:r>
+        <w:rPr>
+          <w:sz w:val="32"/>
+          <w:szCs w:val="32"/>
+        </w:rPr>
+        <w:t>).</w:t>
       </w:r>
     </w:p>
     <w:p>
@@ -633,15 +1934,65 @@
           <w:sz w:val="32"/>
           <w:szCs w:val="32"/>
         </w:rPr>
-        <w:t>The database will be</w:t>
-      </w:r>
-      <w:r>
-        <w:rPr>
-          <w:sz w:val="32"/>
-          <w:szCs w:val="32"/>
-        </w:rPr>
-        <w:t xml:space="preserve"> SQLlite</w:t>
-      </w:r>
+        <w:t xml:space="preserve">The </w:t>
+      </w:r>
+      <w:proofErr w:type="spellStart"/>
+      <w:r>
+        <w:rPr>
+          <w:sz w:val="32"/>
+          <w:szCs w:val="32"/>
+        </w:rPr>
+        <w:t>database</w:t>
+      </w:r>
+      <w:proofErr w:type="spellEnd"/>
+      <w:r>
+        <w:rPr>
+          <w:sz w:val="32"/>
+          <w:szCs w:val="32"/>
+        </w:rPr>
+        <w:t xml:space="preserve"> </w:t>
+      </w:r>
+      <w:proofErr w:type="spellStart"/>
+      <w:r>
+        <w:rPr>
+          <w:sz w:val="32"/>
+          <w:szCs w:val="32"/>
+        </w:rPr>
+        <w:t>will</w:t>
+      </w:r>
+      <w:proofErr w:type="spellEnd"/>
+      <w:r>
+        <w:rPr>
+          <w:sz w:val="32"/>
+          <w:szCs w:val="32"/>
+        </w:rPr>
+        <w:t xml:space="preserve"> </w:t>
+      </w:r>
+      <w:proofErr w:type="spellStart"/>
+      <w:r>
+        <w:rPr>
+          <w:sz w:val="32"/>
+          <w:szCs w:val="32"/>
+        </w:rPr>
+        <w:t>be</w:t>
+      </w:r>
+      <w:proofErr w:type="spellEnd"/>
+      <w:r>
+        <w:rPr>
+          <w:sz w:val="32"/>
+          <w:szCs w:val="32"/>
+        </w:rPr>
+        <w:t xml:space="preserve"> </w:t>
+      </w:r>
+      <w:proofErr w:type="spellStart"/>
+      <w:r>
+        <w:rPr>
+          <w:sz w:val="32"/>
+          <w:szCs w:val="32"/>
+        </w:rPr>
+        <w:t>SQLlite</w:t>
+      </w:r>
+      <w:proofErr w:type="spellEnd"/>
       <w:r>
         <w:t>.</w:t>
       </w:r>
@@ -776,6 +2127,7 @@
       </w:r>
       <w:bookmarkStart w:id="7" w:name="18"/>
       <w:bookmarkEnd w:id="7"/>
+      <w:proofErr w:type="spellStart"/>
       <w:r>
         <w:rPr>
           <w:color w:val="000000"/>
@@ -784,6 +2136,7 @@
         </w:rPr>
         <w:t>Back-end</w:t>
       </w:r>
+      <w:proofErr w:type="spellEnd"/>
       <w:r>
         <w:rPr>
           <w:color w:val="000000"/>
@@ -978,6 +2331,7 @@
       </w:r>
       <w:bookmarkStart w:id="16" w:name="42"/>
       <w:bookmarkEnd w:id="16"/>
+      <w:proofErr w:type="spellStart"/>
       <w:r>
         <w:rPr>
           <w:color w:val="000000"/>
@@ -987,6 +2341,7 @@
         </w:rPr>
         <w:t>a</w:t>
       </w:r>
+      <w:proofErr w:type="spellEnd"/>
       <w:r>
         <w:rPr>
           <w:color w:val="000000"/>
@@ -1015,7 +2370,25 @@
           <w:sz w:val="32"/>
           <w:szCs w:val="32"/>
         </w:rPr>
-        <w:t>Cet outil formidable a pu engendrer des Acteurs bien connue et surtout indispensable a notre quotidien.</w:t>
+        <w:t xml:space="preserve">Cet outil formidable a pu engendrer des Acteurs bien connue et surtout indispensable </w:t>
+      </w:r>
+      <w:proofErr w:type="spellStart"/>
+      <w:r>
+        <w:rPr>
+          <w:color w:val="000000"/>
+          <w:sz w:val="32"/>
+          <w:szCs w:val="32"/>
+        </w:rPr>
+        <w:t>a</w:t>
+      </w:r>
+      <w:proofErr w:type="spellEnd"/>
+      <w:r>
+        <w:rPr>
+          <w:color w:val="000000"/>
+          <w:sz w:val="32"/>
+          <w:szCs w:val="32"/>
+        </w:rPr>
+        <w:t xml:space="preserve"> notre quotidien.</w:t>
       </w:r>
     </w:p>
     <w:p>
@@ -1143,12 +2516,21 @@
       </w:r>
       <w:bookmarkStart w:id="20" w:name="27"/>
       <w:bookmarkEnd w:id="20"/>
-      <w:r>
-        <w:rPr>
-          <w:sz w:val="32"/>
-          <w:szCs w:val="32"/>
-        </w:rPr>
-        <w:t>InfoJef </w:t>
+      <w:proofErr w:type="spellStart"/>
+      <w:r>
+        <w:rPr>
+          <w:sz w:val="32"/>
+          <w:szCs w:val="32"/>
+        </w:rPr>
+        <w:t>InfoJef</w:t>
+      </w:r>
+      <w:proofErr w:type="spellEnd"/>
+      <w:r>
+        <w:rPr>
+          <w:sz w:val="32"/>
+          <w:szCs w:val="32"/>
+        </w:rPr>
+        <w:t> </w:t>
       </w:r>
       <w:r>
         <w:rPr>
@@ -1170,12 +2552,21 @@
       </w:r>
       <w:bookmarkStart w:id="22" w:name="30"/>
       <w:bookmarkEnd w:id="22"/>
-      <w:r>
-        <w:rPr>
-          <w:sz w:val="32"/>
-          <w:szCs w:val="32"/>
-        </w:rPr>
-        <w:t>Jean-Frederic </w:t>
+      <w:proofErr w:type="spellStart"/>
+      <w:r>
+        <w:rPr>
+          <w:sz w:val="32"/>
+          <w:szCs w:val="32"/>
+        </w:rPr>
+        <w:t>Jean-Frederic</w:t>
+      </w:r>
+      <w:proofErr w:type="spellEnd"/>
+      <w:r>
+        <w:rPr>
+          <w:sz w:val="32"/>
+          <w:szCs w:val="32"/>
+        </w:rPr>
+        <w:t> </w:t>
       </w:r>
       <w:bookmarkStart w:id="23" w:name="31"/>
       <w:bookmarkEnd w:id="23"/>
@@ -1358,12 +2749,21 @@
       </w:r>
       <w:bookmarkStart w:id="33" w:name="115"/>
       <w:bookmarkEnd w:id="33"/>
-      <w:r>
-        <w:rPr>
-          <w:sz w:val="32"/>
-          <w:szCs w:val="32"/>
-        </w:rPr>
-        <w:t>Create, </w:t>
+      <w:proofErr w:type="spellStart"/>
+      <w:r>
+        <w:rPr>
+          <w:sz w:val="32"/>
+          <w:szCs w:val="32"/>
+        </w:rPr>
+        <w:t>Create</w:t>
+      </w:r>
+      <w:proofErr w:type="spellEnd"/>
+      <w:r>
+        <w:rPr>
+          <w:sz w:val="32"/>
+          <w:szCs w:val="32"/>
+        </w:rPr>
+        <w:t>, </w:t>
       </w:r>
       <w:bookmarkStart w:id="34" w:name="116"/>
       <w:bookmarkEnd w:id="34"/>
@@ -1385,6 +2785,7 @@
       </w:r>
       <w:bookmarkStart w:id="36" w:name="118"/>
       <w:bookmarkEnd w:id="36"/>
+      <w:proofErr w:type="spellStart"/>
       <w:r>
         <w:rPr>
           <w:sz w:val="32"/>
@@ -1392,6 +2793,7 @@
         </w:rPr>
         <w:t>Delete</w:t>
       </w:r>
+      <w:proofErr w:type="spellEnd"/>
       <w:r>
         <w:rPr>
           <w:color w:val="000000"/>
@@ -1743,7 +3145,23 @@
           <w:sz w:val="32"/>
           <w:szCs w:val="32"/>
         </w:rPr>
-        <w:t>Mon choix, c’est porté sur ce framework pour multiples raisons.</w:t>
+        <w:t xml:space="preserve">Mon choix, c’est porté sur ce </w:t>
+      </w:r>
+      <w:proofErr w:type="spellStart"/>
+      <w:r>
+        <w:rPr>
+          <w:sz w:val="32"/>
+          <w:szCs w:val="32"/>
+        </w:rPr>
+        <w:t>framework</w:t>
+      </w:r>
+      <w:proofErr w:type="spellEnd"/>
+      <w:r>
+        <w:rPr>
+          <w:sz w:val="32"/>
+          <w:szCs w:val="32"/>
+        </w:rPr>
+        <w:t xml:space="preserve"> pour multiples raisons.</w:t>
       </w:r>
     </w:p>
     <w:p>
@@ -1773,7 +3191,23 @@
           <w:sz w:val="32"/>
           <w:szCs w:val="32"/>
         </w:rPr>
-        <w:t xml:space="preserve"> (pip est le gestionnaire de paquets)</w:t>
+        <w:t xml:space="preserve"> (</w:t>
+      </w:r>
+      <w:proofErr w:type="spellStart"/>
+      <w:r>
+        <w:rPr>
+          <w:sz w:val="32"/>
+          <w:szCs w:val="32"/>
+        </w:rPr>
+        <w:t>pip</w:t>
+      </w:r>
+      <w:proofErr w:type="spellEnd"/>
+      <w:r>
+        <w:rPr>
+          <w:sz w:val="32"/>
+          <w:szCs w:val="32"/>
+        </w:rPr>
+        <w:t xml:space="preserve"> est le gestionnaire de paquets)</w:t>
       </w:r>
       <w:r>
         <w:rPr>
@@ -2037,7 +3471,23 @@
           <w:sz w:val="32"/>
           <w:szCs w:val="32"/>
         </w:rPr>
-        <w:t>Dans un premier temps, je vérifie que la commande pip fonctionne bien.</w:t>
+        <w:t xml:space="preserve">Dans un premier temps, je vérifie que la commande </w:t>
+      </w:r>
+      <w:proofErr w:type="spellStart"/>
+      <w:r>
+        <w:rPr>
+          <w:sz w:val="32"/>
+          <w:szCs w:val="32"/>
+        </w:rPr>
+        <w:t>pip</w:t>
+      </w:r>
+      <w:proofErr w:type="spellEnd"/>
+      <w:r>
+        <w:rPr>
+          <w:sz w:val="32"/>
+          <w:szCs w:val="32"/>
+        </w:rPr>
+        <w:t xml:space="preserve"> fonctionne bien.</w:t>
       </w:r>
     </w:p>
     <w:p>
@@ -2258,46 +3708,111 @@
           <w:sz w:val="32"/>
           <w:szCs w:val="32"/>
         </w:rPr>
-        <w:t>Comme vous en doutez certainement PIP est le gestionnaire de paquets de Python, comme npm pour JavaScript ou composer pour PHP.</w:t>
-      </w:r>
-    </w:p>
-    <w:p>
-      <w:pPr>
-        <w:rPr>
-          <w:sz w:val="32"/>
-          <w:szCs w:val="32"/>
-        </w:rPr>
-      </w:pPr>
-    </w:p>
-    <w:p>
-      <w:pPr>
-        <w:rPr>
-          <w:sz w:val="32"/>
-          <w:szCs w:val="32"/>
-        </w:rPr>
-      </w:pPr>
-      <w:r>
-        <w:rPr>
-          <w:sz w:val="32"/>
-          <w:szCs w:val="32"/>
-        </w:rPr>
-        <w:t>Après ces différentes versifications, je créais mon environnement virtuel avec la commande « python -m venv env ».</w:t>
-      </w:r>
-    </w:p>
-    <w:p>
-      <w:pPr>
-        <w:rPr>
-          <w:sz w:val="32"/>
-          <w:szCs w:val="32"/>
-        </w:rPr>
-      </w:pPr>
-      <w:r>
-        <w:rPr>
-          <w:sz w:val="32"/>
-          <w:szCs w:val="32"/>
-        </w:rPr>
-        <w:t xml:space="preserve">Cette commande va me créer un dossier « env », ou sera isolé toutes les </w:t>
-      </w:r>
+        <w:t xml:space="preserve">Comme vous en doutez certainement PIP est le gestionnaire de paquets de Python, comme </w:t>
+      </w:r>
+      <w:proofErr w:type="spellStart"/>
+      <w:r>
+        <w:rPr>
+          <w:sz w:val="32"/>
+          <w:szCs w:val="32"/>
+        </w:rPr>
+        <w:t>npm</w:t>
+      </w:r>
+      <w:proofErr w:type="spellEnd"/>
+      <w:r>
+        <w:rPr>
+          <w:sz w:val="32"/>
+          <w:szCs w:val="32"/>
+        </w:rPr>
+        <w:t xml:space="preserve"> pour JavaScript ou composer pour PHP.</w:t>
+      </w:r>
+    </w:p>
+    <w:p>
+      <w:pPr>
+        <w:rPr>
+          <w:sz w:val="32"/>
+          <w:szCs w:val="32"/>
+        </w:rPr>
+      </w:pPr>
+    </w:p>
+    <w:p>
+      <w:pPr>
+        <w:rPr>
+          <w:sz w:val="32"/>
+          <w:szCs w:val="32"/>
+        </w:rPr>
+      </w:pPr>
+      <w:r>
+        <w:rPr>
+          <w:sz w:val="32"/>
+          <w:szCs w:val="32"/>
+        </w:rPr>
+        <w:t xml:space="preserve">Après ces différentes versifications, je créais mon environnement virtuel avec la commande « python -m </w:t>
+      </w:r>
+      <w:proofErr w:type="spellStart"/>
+      <w:r>
+        <w:rPr>
+          <w:sz w:val="32"/>
+          <w:szCs w:val="32"/>
+        </w:rPr>
+        <w:t>venv</w:t>
+      </w:r>
+      <w:proofErr w:type="spellEnd"/>
+      <w:r>
+        <w:rPr>
+          <w:sz w:val="32"/>
+          <w:szCs w:val="32"/>
+        </w:rPr>
+        <w:t xml:space="preserve"> </w:t>
+      </w:r>
+      <w:proofErr w:type="spellStart"/>
+      <w:r>
+        <w:rPr>
+          <w:sz w:val="32"/>
+          <w:szCs w:val="32"/>
+        </w:rPr>
+        <w:t>env</w:t>
+      </w:r>
+      <w:proofErr w:type="spellEnd"/>
+      <w:r>
+        <w:rPr>
+          <w:sz w:val="32"/>
+          <w:szCs w:val="32"/>
+        </w:rPr>
+        <w:t xml:space="preserve"> ».</w:t>
+      </w:r>
+    </w:p>
+    <w:p>
+      <w:pPr>
+        <w:rPr>
+          <w:sz w:val="32"/>
+          <w:szCs w:val="32"/>
+        </w:rPr>
+      </w:pPr>
+      <w:r>
+        <w:rPr>
+          <w:sz w:val="32"/>
+          <w:szCs w:val="32"/>
+        </w:rPr>
+        <w:t xml:space="preserve">Cette commande va me créer un dossier « </w:t>
+      </w:r>
+      <w:proofErr w:type="spellStart"/>
+      <w:r>
+        <w:rPr>
+          <w:sz w:val="32"/>
+          <w:szCs w:val="32"/>
+        </w:rPr>
+        <w:t>env</w:t>
+      </w:r>
+      <w:proofErr w:type="spellEnd"/>
+      <w:r>
+        <w:rPr>
+          <w:sz w:val="32"/>
+          <w:szCs w:val="32"/>
+        </w:rPr>
+        <w:t xml:space="preserve"> », ou sera isolé toutes les </w:t>
+      </w:r>
+      <w:proofErr w:type="spellStart"/>
       <w:r>
         <w:rPr>
           <w:sz w:val="32"/>
@@ -2305,6 +3820,7 @@
         </w:rPr>
         <w:t>dépendences</w:t>
       </w:r>
+      <w:proofErr w:type="spellEnd"/>
       <w:r>
         <w:rPr>
           <w:sz w:val="32"/>
@@ -2372,7 +3888,39 @@
           <w:sz w:val="32"/>
           <w:szCs w:val="32"/>
         </w:rPr>
-        <w:t>«  env/script/activate »</w:t>
+        <w:t xml:space="preserve">«  </w:t>
+      </w:r>
+      <w:proofErr w:type="spellStart"/>
+      <w:r>
+        <w:rPr>
+          <w:sz w:val="32"/>
+          <w:szCs w:val="32"/>
+        </w:rPr>
+        <w:t>env</w:t>
+      </w:r>
+      <w:proofErr w:type="spellEnd"/>
+      <w:r>
+        <w:rPr>
+          <w:sz w:val="32"/>
+          <w:szCs w:val="32"/>
+        </w:rPr>
+        <w:t>/script/</w:t>
+      </w:r>
+      <w:proofErr w:type="spellStart"/>
+      <w:r>
+        <w:rPr>
+          <w:sz w:val="32"/>
+          <w:szCs w:val="32"/>
+        </w:rPr>
+        <w:t>activate</w:t>
+      </w:r>
+      <w:proofErr w:type="spellEnd"/>
+      <w:r>
+        <w:rPr>
+          <w:sz w:val="32"/>
+          <w:szCs w:val="32"/>
+        </w:rPr>
+        <w:t> »</w:t>
       </w:r>
       <w:r>
         <w:rPr>
@@ -2471,7 +4019,71 @@
           <w:sz w:val="32"/>
           <w:szCs w:val="32"/>
         </w:rPr>
-        <w:t>- Comme on peut le constater que dans l’image, suite a la commande « env/script/activate », l’environnement est bien actif. « (env) »</w:t>
+        <w:t xml:space="preserve">- Comme on peut le constater que dans l’image, suite </w:t>
+      </w:r>
+      <w:proofErr w:type="spellStart"/>
+      <w:r>
+        <w:rPr>
+          <w:sz w:val="32"/>
+          <w:szCs w:val="32"/>
+        </w:rPr>
+        <w:t>a</w:t>
+      </w:r>
+      <w:proofErr w:type="spellEnd"/>
+      <w:r>
+        <w:rPr>
+          <w:sz w:val="32"/>
+          <w:szCs w:val="32"/>
+        </w:rPr>
+        <w:t xml:space="preserve"> la commande « </w:t>
+      </w:r>
+      <w:proofErr w:type="spellStart"/>
+      <w:r>
+        <w:rPr>
+          <w:sz w:val="32"/>
+          <w:szCs w:val="32"/>
+        </w:rPr>
+        <w:t>env</w:t>
+      </w:r>
+      <w:proofErr w:type="spellEnd"/>
+      <w:r>
+        <w:rPr>
+          <w:sz w:val="32"/>
+          <w:szCs w:val="32"/>
+        </w:rPr>
+        <w:t>/script/</w:t>
+      </w:r>
+      <w:proofErr w:type="spellStart"/>
+      <w:r>
+        <w:rPr>
+          <w:sz w:val="32"/>
+          <w:szCs w:val="32"/>
+        </w:rPr>
+        <w:t>activate</w:t>
+      </w:r>
+      <w:proofErr w:type="spellEnd"/>
+      <w:r>
+        <w:rPr>
+          <w:sz w:val="32"/>
+          <w:szCs w:val="32"/>
+        </w:rPr>
+        <w:t xml:space="preserve"> », l’environnement est bien actif. « (</w:t>
+      </w:r>
+      <w:proofErr w:type="spellStart"/>
+      <w:r>
+        <w:rPr>
+          <w:sz w:val="32"/>
+          <w:szCs w:val="32"/>
+        </w:rPr>
+        <w:t>env</w:t>
+      </w:r>
+      <w:proofErr w:type="spellEnd"/>
+      <w:r>
+        <w:rPr>
+          <w:sz w:val="32"/>
+          <w:szCs w:val="32"/>
+        </w:rPr>
+        <w:t>) »</w:t>
       </w:r>
     </w:p>
     <w:p>
@@ -2535,7 +4147,23 @@
           <w:sz w:val="32"/>
           <w:szCs w:val="32"/>
         </w:rPr>
-        <w:t>Dans un premier temps, je commence par installer « Pillow » .</w:t>
+        <w:t xml:space="preserve">Dans un premier temps, je commence par installer « </w:t>
+      </w:r>
+      <w:proofErr w:type="spellStart"/>
+      <w:r>
+        <w:rPr>
+          <w:sz w:val="32"/>
+          <w:szCs w:val="32"/>
+        </w:rPr>
+        <w:t>Pillow</w:t>
+      </w:r>
+      <w:proofErr w:type="spellEnd"/>
+      <w:r>
+        <w:rPr>
+          <w:sz w:val="32"/>
+          <w:szCs w:val="32"/>
+        </w:rPr>
+        <w:t xml:space="preserve"> » .</w:t>
       </w:r>
     </w:p>
     <w:p>
@@ -2559,7 +4187,23 @@
           <w:szCs w:val="32"/>
         </w:rPr>
         <w:lastRenderedPageBreak/>
-        <w:t>- « Pillow » est une dépendance indispensable pour gère les images dans l’application. Ce module est nécessaire dans la majorité des applications Django.</w:t>
+        <w:t xml:space="preserve">- « </w:t>
+      </w:r>
+      <w:proofErr w:type="spellStart"/>
+      <w:r>
+        <w:rPr>
+          <w:sz w:val="32"/>
+          <w:szCs w:val="32"/>
+        </w:rPr>
+        <w:t>Pillow</w:t>
+      </w:r>
+      <w:proofErr w:type="spellEnd"/>
+      <w:r>
+        <w:rPr>
+          <w:sz w:val="32"/>
+          <w:szCs w:val="32"/>
+        </w:rPr>
+        <w:t xml:space="preserve"> » est une dépendance indispensable pour gère les images dans l’application. Ce module est nécessaire dans la majorité des applications Django.</w:t>
       </w:r>
     </w:p>
     <w:p>
@@ -2576,22 +4220,132 @@
           <w:sz w:val="32"/>
           <w:szCs w:val="32"/>
         </w:rPr>
-        <w:t>- Apres l’installation de « Pillow » j’installe Django et Django Rest Framework. Il est important de remarque que Django et Django Rest Framework sont de dépendances différentes. Pur ce faire je vais utilisé la commande «  pip install Django » et « </w:t>
-      </w:r>
+        <w:t>- Apres l’installation de « </w:t>
+      </w:r>
+      <w:proofErr w:type="spellStart"/>
       <w:r>
         <w:rPr>
           <w:rFonts w:cstheme="minorHAnsi"/>
           <w:sz w:val="32"/>
           <w:szCs w:val="32"/>
         </w:rPr>
-        <w:t>pip install djangorestframework</w:t>
-      </w:r>
+        <w:t>Pillow</w:t>
+      </w:r>
+      <w:proofErr w:type="spellEnd"/>
       <w:r>
         <w:rPr>
           <w:rFonts w:cstheme="minorHAnsi"/>
           <w:sz w:val="32"/>
           <w:szCs w:val="32"/>
         </w:rPr>
+        <w:t xml:space="preserve"> » j’installe Django et Django Rest Framework. Il est important de remarque que Django et Django Rest Framework sont de dépendances différentes. Pur ce faire je vais </w:t>
+      </w:r>
+      <w:proofErr w:type="spellStart"/>
+      <w:r>
+        <w:rPr>
+          <w:rFonts w:cstheme="minorHAnsi"/>
+          <w:sz w:val="32"/>
+          <w:szCs w:val="32"/>
+        </w:rPr>
+        <w:t>utilisé</w:t>
+      </w:r>
+      <w:proofErr w:type="spellEnd"/>
+      <w:r>
+        <w:rPr>
+          <w:rFonts w:cstheme="minorHAnsi"/>
+          <w:sz w:val="32"/>
+          <w:szCs w:val="32"/>
+        </w:rPr>
+        <w:t xml:space="preserve"> la commande «  </w:t>
+      </w:r>
+      <w:proofErr w:type="spellStart"/>
+      <w:r>
+        <w:rPr>
+          <w:rFonts w:cstheme="minorHAnsi"/>
+          <w:sz w:val="32"/>
+          <w:szCs w:val="32"/>
+        </w:rPr>
+        <w:t>pip</w:t>
+      </w:r>
+      <w:proofErr w:type="spellEnd"/>
+      <w:r>
+        <w:rPr>
+          <w:rFonts w:cstheme="minorHAnsi"/>
+          <w:sz w:val="32"/>
+          <w:szCs w:val="32"/>
+        </w:rPr>
+        <w:t xml:space="preserve"> </w:t>
+      </w:r>
+      <w:proofErr w:type="spellStart"/>
+      <w:r>
+        <w:rPr>
+          <w:rFonts w:cstheme="minorHAnsi"/>
+          <w:sz w:val="32"/>
+          <w:szCs w:val="32"/>
+        </w:rPr>
+        <w:t>install</w:t>
+      </w:r>
+      <w:proofErr w:type="spellEnd"/>
+      <w:r>
+        <w:rPr>
+          <w:rFonts w:cstheme="minorHAnsi"/>
+          <w:sz w:val="32"/>
+          <w:szCs w:val="32"/>
+        </w:rPr>
+        <w:t xml:space="preserve"> Django » et « </w:t>
+      </w:r>
+      <w:proofErr w:type="spellStart"/>
+      <w:r>
+        <w:rPr>
+          <w:rFonts w:cstheme="minorHAnsi"/>
+          <w:sz w:val="32"/>
+          <w:szCs w:val="32"/>
+        </w:rPr>
+        <w:t>pip</w:t>
+      </w:r>
+      <w:proofErr w:type="spellEnd"/>
+      <w:r>
+        <w:rPr>
+          <w:rFonts w:cstheme="minorHAnsi"/>
+          <w:sz w:val="32"/>
+          <w:szCs w:val="32"/>
+        </w:rPr>
+        <w:t xml:space="preserve"> </w:t>
+      </w:r>
+      <w:proofErr w:type="spellStart"/>
+      <w:r>
+        <w:rPr>
+          <w:rFonts w:cstheme="minorHAnsi"/>
+          <w:sz w:val="32"/>
+          <w:szCs w:val="32"/>
+        </w:rPr>
+        <w:t>install</w:t>
+      </w:r>
+      <w:proofErr w:type="spellEnd"/>
+      <w:r>
+        <w:rPr>
+          <w:rFonts w:cstheme="minorHAnsi"/>
+          <w:sz w:val="32"/>
+          <w:szCs w:val="32"/>
+        </w:rPr>
+        <w:t xml:space="preserve"> </w:t>
+      </w:r>
+      <w:proofErr w:type="spellStart"/>
+      <w:r>
+        <w:rPr>
+          <w:rFonts w:cstheme="minorHAnsi"/>
+          <w:sz w:val="32"/>
+          <w:szCs w:val="32"/>
+        </w:rPr>
+        <w:t>djangorestframework</w:t>
+      </w:r>
+      <w:proofErr w:type="spellEnd"/>
+      <w:r>
+        <w:rPr>
+          <w:rFonts w:cstheme="minorHAnsi"/>
+          <w:sz w:val="32"/>
+          <w:szCs w:val="32"/>
+        </w:rPr>
         <w:t> »</w:t>
       </w:r>
       <w:r>
@@ -2600,14 +4354,68 @@
           <w:sz w:val="32"/>
           <w:szCs w:val="32"/>
         </w:rPr>
-        <w:t xml:space="preserve">.  Dans un second temps j’installe aussi simple JWT . Une dépendance qui nous permettra de génère facilement un Token JWT (Json Web Token) pour sécuriser notre </w:t>
-      </w:r>
+        <w:t xml:space="preserve">.  Dans un second temps j’installe aussi simple JWT . Une dépendance qui nous permettra de génère facilement un </w:t>
+      </w:r>
+      <w:proofErr w:type="spellStart"/>
       <w:r>
         <w:rPr>
           <w:rFonts w:cstheme="minorHAnsi"/>
           <w:sz w:val="32"/>
           <w:szCs w:val="32"/>
         </w:rPr>
+        <w:t>Token</w:t>
+      </w:r>
+      <w:proofErr w:type="spellEnd"/>
+      <w:r>
+        <w:rPr>
+          <w:rFonts w:cstheme="minorHAnsi"/>
+          <w:sz w:val="32"/>
+          <w:szCs w:val="32"/>
+        </w:rPr>
+        <w:t xml:space="preserve"> JWT (</w:t>
+      </w:r>
+      <w:proofErr w:type="spellStart"/>
+      <w:r>
+        <w:rPr>
+          <w:rFonts w:cstheme="minorHAnsi"/>
+          <w:sz w:val="32"/>
+          <w:szCs w:val="32"/>
+        </w:rPr>
+        <w:t>Json</w:t>
+      </w:r>
+      <w:proofErr w:type="spellEnd"/>
+      <w:r>
+        <w:rPr>
+          <w:rFonts w:cstheme="minorHAnsi"/>
+          <w:sz w:val="32"/>
+          <w:szCs w:val="32"/>
+        </w:rPr>
+        <w:t xml:space="preserve"> Web </w:t>
+      </w:r>
+      <w:proofErr w:type="spellStart"/>
+      <w:r>
+        <w:rPr>
+          <w:rFonts w:cstheme="minorHAnsi"/>
+          <w:sz w:val="32"/>
+          <w:szCs w:val="32"/>
+        </w:rPr>
+        <w:t>Token</w:t>
+      </w:r>
+      <w:proofErr w:type="spellEnd"/>
+      <w:r>
+        <w:rPr>
+          <w:rFonts w:cstheme="minorHAnsi"/>
+          <w:sz w:val="32"/>
+          <w:szCs w:val="32"/>
+        </w:rPr>
+        <w:t xml:space="preserve">) pour sécuriser notre </w:t>
+      </w:r>
+      <w:r>
+        <w:rPr>
+          <w:rFonts w:cstheme="minorHAnsi"/>
+          <w:sz w:val="32"/>
+          <w:szCs w:val="32"/>
+        </w:rPr>
         <w:t>application.</w:t>
       </w:r>
     </w:p>
@@ -2754,7 +4562,39 @@
           <w:sz w:val="32"/>
           <w:szCs w:val="32"/>
         </w:rPr>
-        <w:t>, je vais utiliser la commande « pip list » afin de m’assurer que tous les modules, c'est bien installer.</w:t>
+        <w:t xml:space="preserve">, je vais utiliser la commande « </w:t>
+      </w:r>
+      <w:proofErr w:type="spellStart"/>
+      <w:r>
+        <w:rPr>
+          <w:sz w:val="32"/>
+          <w:szCs w:val="32"/>
+        </w:rPr>
+        <w:t>pip</w:t>
+      </w:r>
+      <w:proofErr w:type="spellEnd"/>
+      <w:r>
+        <w:rPr>
+          <w:sz w:val="32"/>
+          <w:szCs w:val="32"/>
+        </w:rPr>
+        <w:t xml:space="preserve"> </w:t>
+      </w:r>
+      <w:proofErr w:type="spellStart"/>
+      <w:r>
+        <w:rPr>
+          <w:sz w:val="32"/>
+          <w:szCs w:val="32"/>
+        </w:rPr>
+        <w:t>list</w:t>
+      </w:r>
+      <w:proofErr w:type="spellEnd"/>
+      <w:r>
+        <w:rPr>
+          <w:sz w:val="32"/>
+          <w:szCs w:val="32"/>
+        </w:rPr>
+        <w:t xml:space="preserve"> » afin de m’assurer que tous les modules, c'est bien installer.</w:t>
       </w:r>
     </w:p>
     <w:p>
@@ -2837,6 +4677,7 @@
         </w:rPr>
         <w:t xml:space="preserve"> je vais pouvoir faire un </w:t>
       </w:r>
+      <w:proofErr w:type="spellStart"/>
       <w:r>
         <w:rPr>
           <w:sz w:val="32"/>
@@ -2849,7 +4690,15 @@
           <w:sz w:val="32"/>
           <w:szCs w:val="32"/>
         </w:rPr>
-        <w:t>ip freeze &gt; requiement.txt.</w:t>
+        <w:t>ip</w:t>
+      </w:r>
+      <w:proofErr w:type="spellEnd"/>
+      <w:r>
+        <w:rPr>
+          <w:sz w:val="32"/>
+          <w:szCs w:val="32"/>
+        </w:rPr>
+        <w:t xml:space="preserve"> freeze &gt; requiement.txt.</w:t>
       </w:r>
     </w:p>
     <w:p>
@@ -2949,7 +4798,87 @@
           <w:sz w:val="32"/>
           <w:szCs w:val="32"/>
         </w:rPr>
-        <w:t>Cette commande me permet d’inscrire toutes les dépendances du projet dans un fichier texte « requiement.txt » automatiquement. Mais aussi me permet d’installer toutes les dépendances avec une seul commande « pip install requiement ». Un peu comme un npm install.</w:t>
+        <w:t xml:space="preserve">Cette commande me permet d’inscrire toutes les dépendances du projet dans un fichier texte « requiement.txt » automatiquement. Mais aussi me permet d’installer toutes les dépendances avec une seul commande « </w:t>
+      </w:r>
+      <w:proofErr w:type="spellStart"/>
+      <w:r>
+        <w:rPr>
+          <w:sz w:val="32"/>
+          <w:szCs w:val="32"/>
+        </w:rPr>
+        <w:t>pip</w:t>
+      </w:r>
+      <w:proofErr w:type="spellEnd"/>
+      <w:r>
+        <w:rPr>
+          <w:sz w:val="32"/>
+          <w:szCs w:val="32"/>
+        </w:rPr>
+        <w:t xml:space="preserve"> </w:t>
+      </w:r>
+      <w:proofErr w:type="spellStart"/>
+      <w:r>
+        <w:rPr>
+          <w:sz w:val="32"/>
+          <w:szCs w:val="32"/>
+        </w:rPr>
+        <w:t>install</w:t>
+      </w:r>
+      <w:proofErr w:type="spellEnd"/>
+      <w:r>
+        <w:rPr>
+          <w:sz w:val="32"/>
+          <w:szCs w:val="32"/>
+        </w:rPr>
+        <w:t xml:space="preserve"> </w:t>
+      </w:r>
+      <w:proofErr w:type="spellStart"/>
+      <w:r>
+        <w:rPr>
+          <w:sz w:val="32"/>
+          <w:szCs w:val="32"/>
+        </w:rPr>
+        <w:t>requiement</w:t>
+      </w:r>
+      <w:proofErr w:type="spellEnd"/>
+      <w:r>
+        <w:rPr>
+          <w:sz w:val="32"/>
+          <w:szCs w:val="32"/>
+        </w:rPr>
+        <w:t xml:space="preserve"> ». Un peu comme un </w:t>
+      </w:r>
+      <w:proofErr w:type="spellStart"/>
+      <w:r>
+        <w:rPr>
+          <w:sz w:val="32"/>
+          <w:szCs w:val="32"/>
+        </w:rPr>
+        <w:t>npm</w:t>
+      </w:r>
+      <w:proofErr w:type="spellEnd"/>
+      <w:r>
+        <w:rPr>
+          <w:sz w:val="32"/>
+          <w:szCs w:val="32"/>
+        </w:rPr>
+        <w:t xml:space="preserve"> </w:t>
+      </w:r>
+      <w:proofErr w:type="spellStart"/>
+      <w:r>
+        <w:rPr>
+          <w:sz w:val="32"/>
+          <w:szCs w:val="32"/>
+        </w:rPr>
+        <w:t>install</w:t>
+      </w:r>
+      <w:proofErr w:type="spellEnd"/>
+      <w:r>
+        <w:rPr>
+          <w:sz w:val="32"/>
+          <w:szCs w:val="32"/>
+        </w:rPr>
+        <w:t>.</w:t>
       </w:r>
     </w:p>
     <w:p>
@@ -2979,7 +4908,23 @@
           <w:sz w:val="32"/>
           <w:szCs w:val="32"/>
         </w:rPr>
-        <w:t>Je peux lancer l’installation du projet en utilisant la commande « django-admin startproject  myShop_V3</w:t>
+        <w:t xml:space="preserve">Je peux lancer l’installation du projet en utilisant la commande « django-admin </w:t>
+      </w:r>
+      <w:proofErr w:type="spellStart"/>
+      <w:r>
+        <w:rPr>
+          <w:sz w:val="32"/>
+          <w:szCs w:val="32"/>
+        </w:rPr>
+        <w:t>startproject</w:t>
+      </w:r>
+      <w:proofErr w:type="spellEnd"/>
+      <w:r>
+        <w:rPr>
+          <w:sz w:val="32"/>
+          <w:szCs w:val="32"/>
+        </w:rPr>
+        <w:t xml:space="preserve">  myShop_V3</w:t>
       </w:r>
       <w:r>
         <w:rPr>
@@ -3015,7 +4960,23 @@
           <w:sz w:val="32"/>
           <w:szCs w:val="32"/>
         </w:rPr>
-        <w:t>Une fois la commande lancée cela ma généré la structure du projet.</w:t>
+        <w:t xml:space="preserve">Une fois la commande lancée cela </w:t>
+      </w:r>
+      <w:proofErr w:type="spellStart"/>
+      <w:r>
+        <w:rPr>
+          <w:sz w:val="32"/>
+          <w:szCs w:val="32"/>
+        </w:rPr>
+        <w:t>ma</w:t>
+      </w:r>
+      <w:proofErr w:type="spellEnd"/>
+      <w:r>
+        <w:rPr>
+          <w:sz w:val="32"/>
+          <w:szCs w:val="32"/>
+        </w:rPr>
+        <w:t xml:space="preserve"> généré la structure du projet.</w:t>
       </w:r>
     </w:p>
     <w:p>
@@ -3085,7 +5046,25 @@
           <w:sz w:val="32"/>
           <w:szCs w:val="32"/>
         </w:rPr>
-        <w:t>Une fois que le projet et créer nous pouvons nous atteler à la création de l’application, en utilisant la commande « python manage.py startapp "Nom de l'application" ».</w:t>
+        <w:t xml:space="preserve">Une fois que le projet et créer nous pouvons nous atteler à la création de l’application, en utilisant la commande « python manage.py </w:t>
+      </w:r>
+      <w:proofErr w:type="spellStart"/>
+      <w:r>
+        <w:rPr>
+          <w:color w:val="000000"/>
+          <w:sz w:val="32"/>
+          <w:szCs w:val="32"/>
+        </w:rPr>
+        <w:t>startapp</w:t>
+      </w:r>
+      <w:proofErr w:type="spellEnd"/>
+      <w:r>
+        <w:rPr>
+          <w:color w:val="000000"/>
+          <w:sz w:val="32"/>
+          <w:szCs w:val="32"/>
+        </w:rPr>
+        <w:t xml:space="preserve"> "Nom de l'application" ».</w:t>
       </w:r>
     </w:p>
     <w:p>
@@ -3180,7 +5159,25 @@
           <w:sz w:val="32"/>
           <w:szCs w:val="32"/>
         </w:rPr>
-        <w:t>Ici, le nom du projet est myShop « L’ensemble de l’application » et l’application s’ appelle « Shop ».</w:t>
+        <w:t xml:space="preserve">Ici, le nom du projet est </w:t>
+      </w:r>
+      <w:proofErr w:type="spellStart"/>
+      <w:r>
+        <w:rPr>
+          <w:color w:val="000000"/>
+          <w:sz w:val="32"/>
+          <w:szCs w:val="32"/>
+        </w:rPr>
+        <w:t>myShop</w:t>
+      </w:r>
+      <w:proofErr w:type="spellEnd"/>
+      <w:r>
+        <w:rPr>
+          <w:color w:val="000000"/>
+          <w:sz w:val="32"/>
+          <w:szCs w:val="32"/>
+        </w:rPr>
+        <w:t xml:space="preserve"> « L’ensemble de l’application » et l’application s’ appelle « Shop ».</w:t>
       </w:r>
     </w:p>
     <w:p>
@@ -3197,7 +5194,43 @@
           <w:sz w:val="32"/>
           <w:szCs w:val="32"/>
         </w:rPr>
-        <w:t>Le projet myShop est composé de plusieurs fichiers. Les deux fichiers les plus importants ici sont « setting », « views » et « url ».</w:t>
+        <w:t xml:space="preserve">Le projet </w:t>
+      </w:r>
+      <w:proofErr w:type="spellStart"/>
+      <w:r>
+        <w:rPr>
+          <w:color w:val="000000"/>
+          <w:sz w:val="32"/>
+          <w:szCs w:val="32"/>
+        </w:rPr>
+        <w:t>myShop</w:t>
+      </w:r>
+      <w:proofErr w:type="spellEnd"/>
+      <w:r>
+        <w:rPr>
+          <w:color w:val="000000"/>
+          <w:sz w:val="32"/>
+          <w:szCs w:val="32"/>
+        </w:rPr>
+        <w:t xml:space="preserve"> est composé de plusieurs fichiers. Les deux fichiers les plus importants ici sont « setting », « </w:t>
+      </w:r>
+      <w:proofErr w:type="spellStart"/>
+      <w:r>
+        <w:rPr>
+          <w:color w:val="000000"/>
+          <w:sz w:val="32"/>
+          <w:szCs w:val="32"/>
+        </w:rPr>
+        <w:t>views</w:t>
+      </w:r>
+      <w:proofErr w:type="spellEnd"/>
+      <w:r>
+        <w:rPr>
+          <w:color w:val="000000"/>
+          <w:sz w:val="32"/>
+          <w:szCs w:val="32"/>
+        </w:rPr>
+        <w:t xml:space="preserve"> » et « url ».</w:t>
       </w:r>
     </w:p>
     <w:p>
@@ -3223,7 +5256,79 @@
           <w:sz w:val="32"/>
           <w:szCs w:val="32"/>
         </w:rPr>
-        <w:t>« Setting » et le fichier de configuration du projet. Il contient toutes les informations relatives à l’application, comme le listing de l’ensemble des applications du « projet » mais aussi les « Middlewars», la configuration de la base de données et aussi le « Password Hasher », le Language code et etc.</w:t>
+        <w:t xml:space="preserve">« Setting » et le fichier de configuration du projet. Il contient toutes les informations relatives à l’application, comme le listing de l’ensemble des applications du « projet » mais aussi les « </w:t>
+      </w:r>
+      <w:proofErr w:type="spellStart"/>
+      <w:r>
+        <w:rPr>
+          <w:color w:val="000000"/>
+          <w:sz w:val="32"/>
+          <w:szCs w:val="32"/>
+        </w:rPr>
+        <w:t>Middlewars</w:t>
+      </w:r>
+      <w:proofErr w:type="spellEnd"/>
+      <w:r>
+        <w:rPr>
+          <w:color w:val="000000"/>
+          <w:sz w:val="32"/>
+          <w:szCs w:val="32"/>
+        </w:rPr>
+        <w:t xml:space="preserve">», la configuration de la base de données et aussi le « </w:t>
+      </w:r>
+      <w:proofErr w:type="spellStart"/>
+      <w:r>
+        <w:rPr>
+          <w:color w:val="000000"/>
+          <w:sz w:val="32"/>
+          <w:szCs w:val="32"/>
+        </w:rPr>
+        <w:t>Password</w:t>
+      </w:r>
+      <w:proofErr w:type="spellEnd"/>
+      <w:r>
+        <w:rPr>
+          <w:color w:val="000000"/>
+          <w:sz w:val="32"/>
+          <w:szCs w:val="32"/>
+        </w:rPr>
+        <w:t xml:space="preserve"> </w:t>
+      </w:r>
+      <w:proofErr w:type="spellStart"/>
+      <w:r>
+        <w:rPr>
+          <w:color w:val="000000"/>
+          <w:sz w:val="32"/>
+          <w:szCs w:val="32"/>
+        </w:rPr>
+        <w:t>Hasher</w:t>
+      </w:r>
+      <w:proofErr w:type="spellEnd"/>
+      <w:r>
+        <w:rPr>
+          <w:color w:val="000000"/>
+          <w:sz w:val="32"/>
+          <w:szCs w:val="32"/>
+        </w:rPr>
+        <w:t xml:space="preserve"> », le </w:t>
+      </w:r>
+      <w:proofErr w:type="spellStart"/>
+      <w:r>
+        <w:rPr>
+          <w:color w:val="000000"/>
+          <w:sz w:val="32"/>
+          <w:szCs w:val="32"/>
+        </w:rPr>
+        <w:t>Language</w:t>
+      </w:r>
+      <w:proofErr w:type="spellEnd"/>
+      <w:r>
+        <w:rPr>
+          <w:color w:val="000000"/>
+          <w:sz w:val="32"/>
+          <w:szCs w:val="32"/>
+        </w:rPr>
+        <w:t xml:space="preserve"> code et etc.</w:t>
       </w:r>
     </w:p>
     <w:p>
@@ -3276,7 +5381,25 @@
           <w:sz w:val="32"/>
           <w:szCs w:val="32"/>
         </w:rPr>
-        <w:t>Le fichier «  url.py » contient comme son nom l’indique l’ensemble des urls du projet.</w:t>
+        <w:t xml:space="preserve">Le fichier «  url.py » contient comme son nom l’indique l’ensemble des </w:t>
+      </w:r>
+      <w:proofErr w:type="spellStart"/>
+      <w:r>
+        <w:rPr>
+          <w:color w:val="000000"/>
+          <w:sz w:val="32"/>
+          <w:szCs w:val="32"/>
+        </w:rPr>
+        <w:t>urls</w:t>
+      </w:r>
+      <w:proofErr w:type="spellEnd"/>
+      <w:r>
+        <w:rPr>
+          <w:color w:val="000000"/>
+          <w:sz w:val="32"/>
+          <w:szCs w:val="32"/>
+        </w:rPr>
+        <w:t xml:space="preserve"> du projet.</w:t>
       </w:r>
     </w:p>
     <w:p>
@@ -3453,39 +5576,46 @@
     <w:p>
       <w:pPr>
         <w:rPr>
+          <w:sz w:val="32"/>
+          <w:szCs w:val="32"/>
+        </w:rPr>
+      </w:pPr>
+      <w:r>
+        <w:rPr>
+          <w:sz w:val="32"/>
+          <w:szCs w:val="32"/>
+        </w:rPr>
+        <w:t xml:space="preserve">- Le premier est « _init_.py », ce fichier sers principalement a </w:t>
+      </w:r>
+      <w:r>
+        <w:rPr>
+          <w:sz w:val="32"/>
+          <w:szCs w:val="32"/>
+        </w:rPr>
+        <w:t>indiqué</w:t>
+      </w:r>
+      <w:r>
+        <w:rPr>
+          <w:sz w:val="32"/>
+          <w:szCs w:val="32"/>
+        </w:rPr>
+        <w:t xml:space="preserve"> la présence de package ou de fichier python dans le répertoire.</w:t>
+      </w:r>
+    </w:p>
+    <w:p>
+      <w:pPr>
+        <w:rPr>
           <w:rFonts w:hint="eastAsia"/>
           <w:sz w:val="32"/>
           <w:szCs w:val="32"/>
         </w:rPr>
       </w:pPr>
-    </w:p>
-    <w:p>
-      <w:pPr>
-        <w:rPr>
-          <w:sz w:val="32"/>
-          <w:szCs w:val="32"/>
-        </w:rPr>
-      </w:pPr>
-      <w:r>
-        <w:rPr>
-          <w:sz w:val="32"/>
-          <w:szCs w:val="32"/>
-        </w:rPr>
-        <w:t xml:space="preserve">- Le premier est « _init_.py », ce fichier sers principalement a </w:t>
-      </w:r>
-      <w:r>
-        <w:rPr>
-          <w:sz w:val="32"/>
-          <w:szCs w:val="32"/>
-        </w:rPr>
-        <w:t>indiqué</w:t>
-      </w:r>
-      <w:r>
-        <w:rPr>
-          <w:sz w:val="32"/>
-          <w:szCs w:val="32"/>
-        </w:rPr>
-        <w:t xml:space="preserve"> la présence de package ou de fichier python dans le répertoire.</w:t>
+      <w:r>
+        <w:rPr>
+          <w:sz w:val="32"/>
+          <w:szCs w:val="32"/>
+        </w:rPr>
+        <w:t>- « admin.py » :</w:t>
       </w:r>
     </w:p>
     <w:p>
@@ -3501,7 +5631,23 @@
           <w:sz w:val="32"/>
           <w:szCs w:val="32"/>
         </w:rPr>
-        <w:t>- « admin.py » :</w:t>
+        <w:t xml:space="preserve">Ce fichier est un peu particulier, il est utilisé pour </w:t>
+      </w:r>
+      <w:proofErr w:type="spellStart"/>
+      <w:r>
+        <w:rPr>
+          <w:sz w:val="32"/>
+          <w:szCs w:val="32"/>
+        </w:rPr>
+        <w:t>importé</w:t>
+      </w:r>
+      <w:proofErr w:type="spellEnd"/>
+      <w:r>
+        <w:rPr>
+          <w:sz w:val="32"/>
+          <w:szCs w:val="32"/>
+        </w:rPr>
+        <w:t xml:space="preserve"> les différentes entités du projet dans la page d’administration du Projet.</w:t>
       </w:r>
     </w:p>
     <w:p>
@@ -3517,7 +5663,7 @@
           <w:sz w:val="32"/>
           <w:szCs w:val="32"/>
         </w:rPr>
-        <w:t>Ce fichier est un peu particulier, il est utilisé pour importé les différentes entités du projet dans la page d’administration du Projet.</w:t>
+        <w:t>En fait Django contient en sont seins un panneau d’administration.</w:t>
       </w:r>
     </w:p>
     <w:p>
@@ -3533,7 +5679,7 @@
           <w:sz w:val="32"/>
           <w:szCs w:val="32"/>
         </w:rPr>
-        <w:t>En fait Django contient en sont seins un panneau d’administration.</w:t>
+        <w:t>Que vous pouvez configurer comme vous le souhaitez via ce fichier.</w:t>
       </w:r>
     </w:p>
     <w:p>
@@ -3544,13 +5690,6 @@
           <w:szCs w:val="32"/>
         </w:rPr>
       </w:pPr>
-      <w:r>
-        <w:rPr>
-          <w:sz w:val="32"/>
-          <w:szCs w:val="32"/>
-        </w:rPr>
-        <w:t>Que vous pouvez configurer comme vous le souhaitez via ce fichier.</w:t>
-      </w:r>
     </w:p>
     <w:p>
       <w:pPr>
@@ -3560,6 +5699,81 @@
           <w:szCs w:val="32"/>
         </w:rPr>
       </w:pPr>
+      <w:r>
+        <w:rPr>
+          <w:sz w:val="32"/>
+          <w:szCs w:val="32"/>
+        </w:rPr>
+        <w:lastRenderedPageBreak/>
+        <w:t>- « Model » :</w:t>
+      </w:r>
+    </w:p>
+    <w:p>
+      <w:pPr>
+        <w:rPr>
+          <w:sz w:val="32"/>
+          <w:szCs w:val="32"/>
+        </w:rPr>
+      </w:pPr>
+      <w:r>
+        <w:rPr>
+          <w:sz w:val="32"/>
+          <w:szCs w:val="32"/>
+        </w:rPr>
+        <w:t xml:space="preserve">Ce fichier est vraiment très important, il contient toutes les entités de notre </w:t>
+      </w:r>
+      <w:r>
+        <w:rPr>
+          <w:sz w:val="32"/>
+          <w:szCs w:val="32"/>
+        </w:rPr>
+        <w:t>application. (</w:t>
+      </w:r>
+      <w:r>
+        <w:rPr>
+          <w:sz w:val="32"/>
+          <w:szCs w:val="32"/>
+        </w:rPr>
+        <w:t>Produits, Catégories</w:t>
+      </w:r>
+      <w:r>
+        <w:rPr>
+          <w:sz w:val="32"/>
+          <w:szCs w:val="32"/>
+        </w:rPr>
+        <w:t xml:space="preserve"> et </w:t>
+      </w:r>
+      <w:proofErr w:type="spellStart"/>
+      <w:r>
+        <w:rPr>
+          <w:sz w:val="32"/>
+          <w:szCs w:val="32"/>
+        </w:rPr>
+        <w:t>etc</w:t>
+      </w:r>
+      <w:proofErr w:type="spellEnd"/>
+      <w:r>
+        <w:rPr>
+          <w:sz w:val="32"/>
+          <w:szCs w:val="32"/>
+        </w:rPr>
+        <w:t>)</w:t>
+      </w:r>
+      <w:r>
+        <w:rPr>
+          <w:sz w:val="32"/>
+          <w:szCs w:val="32"/>
+        </w:rPr>
+        <w:t>.</w:t>
+      </w:r>
+    </w:p>
+    <w:p>
+      <w:pPr>
+        <w:rPr>
+          <w:sz w:val="32"/>
+          <w:szCs w:val="32"/>
+        </w:rPr>
+      </w:pPr>
     </w:p>
     <w:p>
       <w:pPr>
@@ -3569,6 +5783,48 @@
           <w:szCs w:val="32"/>
         </w:rPr>
       </w:pPr>
+      <w:r>
+        <w:rPr>
+          <w:sz w:val="32"/>
+          <w:szCs w:val="32"/>
+        </w:rPr>
+        <w:t>- «</w:t>
+      </w:r>
+      <w:r>
+        <w:rPr>
+          <w:sz w:val="32"/>
+          <w:szCs w:val="32"/>
+        </w:rPr>
+        <w:t> </w:t>
+      </w:r>
+      <w:r>
+        <w:rPr>
+          <w:sz w:val="32"/>
+          <w:szCs w:val="32"/>
+        </w:rPr>
+        <w:t>u</w:t>
+      </w:r>
+      <w:r>
+        <w:rPr>
+          <w:sz w:val="32"/>
+          <w:szCs w:val="32"/>
+        </w:rPr>
+        <w:t>rls</w:t>
+      </w:r>
+      <w:r>
+        <w:rPr>
+          <w:sz w:val="32"/>
+          <w:szCs w:val="32"/>
+        </w:rPr>
+        <w:t>.</w:t>
+      </w:r>
+      <w:r>
+        <w:rPr>
+          <w:sz w:val="32"/>
+          <w:szCs w:val="32"/>
+        </w:rPr>
+        <w:t>py » :</w:t>
+      </w:r>
     </w:p>
     <w:p>
       <w:pPr>
@@ -3578,6 +5834,43 @@
           <w:szCs w:val="32"/>
         </w:rPr>
       </w:pPr>
+      <w:r>
+        <w:rPr>
+          <w:sz w:val="32"/>
+          <w:szCs w:val="32"/>
+        </w:rPr>
+        <w:t>Ce document, contient tout</w:t>
+      </w:r>
+      <w:r>
+        <w:rPr>
+          <w:sz w:val="32"/>
+          <w:szCs w:val="32"/>
+        </w:rPr>
+        <w:t>es</w:t>
+      </w:r>
+      <w:r>
+        <w:rPr>
+          <w:sz w:val="32"/>
+          <w:szCs w:val="32"/>
+        </w:rPr>
+        <w:t xml:space="preserve"> les </w:t>
+      </w:r>
+      <w:proofErr w:type="spellStart"/>
+      <w:r>
+        <w:rPr>
+          <w:sz w:val="32"/>
+          <w:szCs w:val="32"/>
+        </w:rPr>
+        <w:t>urls</w:t>
+      </w:r>
+      <w:proofErr w:type="spellEnd"/>
+      <w:r>
+        <w:rPr>
+          <w:sz w:val="32"/>
+          <w:szCs w:val="32"/>
+        </w:rPr>
+        <w:t xml:space="preserve"> de l’application. Ce fichier est très utile aussi et on va souvent l’utiliser.</w:t>
+      </w:r>
     </w:p>
     <w:p>
       <w:pPr>
@@ -3596,14 +5889,1071 @@
           <w:szCs w:val="32"/>
         </w:rPr>
       </w:pPr>
-    </w:p>
-    <w:p>
-      <w:pPr>
-        <w:rPr>
-          <w:sz w:val="32"/>
-          <w:szCs w:val="32"/>
-        </w:rPr>
-      </w:pPr>
+      <w:r>
+        <w:rPr>
+          <w:sz w:val="32"/>
+          <w:szCs w:val="32"/>
+        </w:rPr>
+        <w:t>- « view.py » :</w:t>
+      </w:r>
+    </w:p>
+    <w:p>
+      <w:pPr>
+        <w:rPr>
+          <w:sz w:val="32"/>
+          <w:szCs w:val="32"/>
+        </w:rPr>
+      </w:pPr>
+      <w:r>
+        <w:rPr>
+          <w:sz w:val="32"/>
+          <w:szCs w:val="32"/>
+        </w:rPr>
+        <w:t>Le fichier view.py contient tous les contrôleurs et la logique de l’application.</w:t>
+      </w:r>
+    </w:p>
+    <w:p>
+      <w:pPr>
+        <w:rPr>
+          <w:sz w:val="32"/>
+          <w:szCs w:val="32"/>
+        </w:rPr>
+      </w:pPr>
+    </w:p>
+    <w:p>
+      <w:pPr>
+        <w:rPr>
+          <w:rFonts w:hint="eastAsia"/>
+          <w:sz w:val="32"/>
+          <w:szCs w:val="32"/>
+        </w:rPr>
+      </w:pPr>
+      <w:r>
+        <w:rPr>
+          <w:sz w:val="32"/>
+          <w:szCs w:val="32"/>
+        </w:rPr>
+        <w:t>- « manage.py » :</w:t>
+      </w:r>
+    </w:p>
+    <w:p>
+      <w:pPr>
+        <w:rPr>
+          <w:rFonts w:hint="eastAsia"/>
+          <w:sz w:val="32"/>
+          <w:szCs w:val="32"/>
+        </w:rPr>
+      </w:pPr>
+      <w:r>
+        <w:rPr>
+          <w:sz w:val="32"/>
+          <w:szCs w:val="32"/>
+        </w:rPr>
+        <w:t>Le fichier manage.py est le point d’</w:t>
+      </w:r>
+      <w:r>
+        <w:rPr>
+          <w:sz w:val="32"/>
+          <w:szCs w:val="32"/>
+        </w:rPr>
+        <w:t>entrée</w:t>
+      </w:r>
+      <w:r>
+        <w:rPr>
+          <w:sz w:val="32"/>
+          <w:szCs w:val="32"/>
+        </w:rPr>
+        <w:t xml:space="preserve"> de l’application, il contient la méthode main(). Il est indispensable pour </w:t>
+      </w:r>
+      <w:r>
+        <w:rPr>
+          <w:sz w:val="32"/>
+          <w:szCs w:val="32"/>
+        </w:rPr>
+        <w:t>lancer</w:t>
+      </w:r>
+      <w:r>
+        <w:rPr>
+          <w:sz w:val="32"/>
+          <w:szCs w:val="32"/>
+        </w:rPr>
+        <w:t xml:space="preserve"> l’application !!</w:t>
+      </w:r>
+    </w:p>
+    <w:p>
+      <w:pPr>
+        <w:rPr>
+          <w:sz w:val="32"/>
+          <w:szCs w:val="32"/>
+        </w:rPr>
+      </w:pPr>
+      <w:r>
+        <w:rPr>
+          <w:sz w:val="32"/>
+          <w:szCs w:val="32"/>
+        </w:rPr>
+        <w:t xml:space="preserve">Avec la commande </w:t>
+      </w:r>
+      <w:r>
+        <w:rPr>
+          <w:sz w:val="32"/>
+          <w:szCs w:val="32"/>
+        </w:rPr>
+        <w:t>« python</w:t>
+      </w:r>
+      <w:r>
+        <w:rPr>
+          <w:sz w:val="32"/>
+          <w:szCs w:val="32"/>
+        </w:rPr>
+        <w:t xml:space="preserve"> manage.py </w:t>
+      </w:r>
+      <w:proofErr w:type="spellStart"/>
+      <w:r>
+        <w:rPr>
+          <w:sz w:val="32"/>
+          <w:szCs w:val="32"/>
+        </w:rPr>
+        <w:t>runserver</w:t>
+      </w:r>
+      <w:proofErr w:type="spellEnd"/>
+      <w:r>
+        <w:rPr>
+          <w:sz w:val="32"/>
+          <w:szCs w:val="32"/>
+        </w:rPr>
+        <w:t> »</w:t>
+      </w:r>
+      <w:r>
+        <w:rPr>
+          <w:sz w:val="32"/>
+          <w:szCs w:val="32"/>
+        </w:rPr>
+        <w:t>.</w:t>
+      </w:r>
+    </w:p>
+    <w:p>
+      <w:pPr>
+        <w:rPr>
+          <w:sz w:val="32"/>
+          <w:szCs w:val="32"/>
+        </w:rPr>
+      </w:pPr>
+    </w:p>
+    <w:p>
+      <w:pPr>
+        <w:rPr>
+          <w:sz w:val="32"/>
+          <w:szCs w:val="32"/>
+        </w:rPr>
+      </w:pPr>
+      <w:r>
+        <w:rPr>
+          <w:sz w:val="32"/>
+          <w:szCs w:val="32"/>
+        </w:rPr>
+        <w:t>-</w:t>
+      </w:r>
+      <w:r>
+        <w:rPr>
+          <w:sz w:val="32"/>
+          <w:szCs w:val="32"/>
+        </w:rPr>
+        <w:t>« app.py »</w:t>
+      </w:r>
+      <w:r>
+        <w:rPr>
+          <w:sz w:val="32"/>
+          <w:szCs w:val="32"/>
+        </w:rPr>
+        <w:t> :</w:t>
+      </w:r>
+    </w:p>
+    <w:p>
+      <w:pPr>
+        <w:rPr>
+          <w:sz w:val="32"/>
+          <w:szCs w:val="32"/>
+        </w:rPr>
+      </w:pPr>
+      <w:r>
+        <w:rPr>
+          <w:sz w:val="32"/>
+          <w:szCs w:val="32"/>
+        </w:rPr>
+        <w:t xml:space="preserve">Le fichier app.py est un fichier de configuration pour une application </w:t>
+      </w:r>
+      <w:proofErr w:type="spellStart"/>
+      <w:r>
+        <w:rPr>
+          <w:sz w:val="32"/>
+          <w:szCs w:val="32"/>
+        </w:rPr>
+        <w:t>Django.En</w:t>
+      </w:r>
+      <w:proofErr w:type="spellEnd"/>
+      <w:r>
+        <w:rPr>
+          <w:sz w:val="32"/>
+          <w:szCs w:val="32"/>
+        </w:rPr>
+        <w:t xml:space="preserve"> résumé, ce fichier de configuration définit les paramètres de l'application shop pour Django, notamment le type de champ utilisé pour les ID automatiques et le nom de l'application.</w:t>
+      </w:r>
+    </w:p>
+    <w:p>
+      <w:pPr>
+        <w:rPr>
+          <w:sz w:val="32"/>
+          <w:szCs w:val="32"/>
+        </w:rPr>
+      </w:pPr>
+    </w:p>
+    <w:p>
+      <w:pPr>
+        <w:rPr>
+          <w:sz w:val="32"/>
+          <w:szCs w:val="32"/>
+        </w:rPr>
+      </w:pPr>
+      <w:r>
+        <w:rPr>
+          <w:sz w:val="32"/>
+          <w:szCs w:val="32"/>
+        </w:rPr>
+        <w:t>-</w:t>
+      </w:r>
+      <w:r>
+        <w:rPr>
+          <w:sz w:val="32"/>
+          <w:szCs w:val="32"/>
+        </w:rPr>
+        <w:t>«  serializers.py »</w:t>
+      </w:r>
+      <w:r>
+        <w:rPr>
+          <w:sz w:val="32"/>
+          <w:szCs w:val="32"/>
+        </w:rPr>
+        <w:t> :</w:t>
+      </w:r>
+    </w:p>
+    <w:p>
+      <w:pPr>
+        <w:rPr>
+          <w:sz w:val="32"/>
+          <w:szCs w:val="32"/>
+        </w:rPr>
+      </w:pPr>
+      <w:r>
+        <w:rPr>
+          <w:sz w:val="32"/>
+          <w:szCs w:val="32"/>
+        </w:rPr>
+        <w:t xml:space="preserve">Le fichier serializers.py est un fichier de code Python qui est utilisé pour définir les </w:t>
+      </w:r>
+      <w:proofErr w:type="spellStart"/>
+      <w:r>
+        <w:rPr>
+          <w:sz w:val="32"/>
+          <w:szCs w:val="32"/>
+        </w:rPr>
+        <w:t>serialisateurs</w:t>
+      </w:r>
+      <w:proofErr w:type="spellEnd"/>
+      <w:r>
+        <w:rPr>
+          <w:sz w:val="32"/>
+          <w:szCs w:val="32"/>
+        </w:rPr>
+        <w:t xml:space="preserve"> dans une application Django.</w:t>
+      </w:r>
+    </w:p>
+    <w:p>
+      <w:pPr>
+        <w:rPr>
+          <w:sz w:val="32"/>
+          <w:szCs w:val="32"/>
+        </w:rPr>
+      </w:pPr>
+      <w:r>
+        <w:rPr>
+          <w:sz w:val="32"/>
+          <w:szCs w:val="32"/>
+        </w:rPr>
+        <w:lastRenderedPageBreak/>
+        <w:t xml:space="preserve">Un </w:t>
+      </w:r>
+      <w:proofErr w:type="spellStart"/>
+      <w:r>
+        <w:rPr>
+          <w:sz w:val="32"/>
+          <w:szCs w:val="32"/>
+        </w:rPr>
+        <w:t>serialisateur</w:t>
+      </w:r>
+      <w:proofErr w:type="spellEnd"/>
+      <w:r>
+        <w:rPr>
+          <w:sz w:val="32"/>
+          <w:szCs w:val="32"/>
+        </w:rPr>
+        <w:t xml:space="preserve"> est un objet qui permet de convertir des objets Python en données JSON ou XML, et vice versa. Dans Django, les </w:t>
+      </w:r>
+      <w:proofErr w:type="spellStart"/>
+      <w:r>
+        <w:rPr>
+          <w:sz w:val="32"/>
+          <w:szCs w:val="32"/>
+        </w:rPr>
+        <w:t>serialisateurs</w:t>
+      </w:r>
+      <w:proofErr w:type="spellEnd"/>
+      <w:r>
+        <w:rPr>
+          <w:sz w:val="32"/>
+          <w:szCs w:val="32"/>
+        </w:rPr>
+        <w:t xml:space="preserve"> sont utilisés pour transmettre des données entre l'application et les clients</w:t>
+      </w:r>
+      <w:r>
+        <w:rPr>
+          <w:sz w:val="32"/>
+          <w:szCs w:val="32"/>
+        </w:rPr>
+        <w:t xml:space="preserve"> (Dans notre cas , notre application React JS)</w:t>
+      </w:r>
+      <w:r>
+        <w:rPr>
+          <w:sz w:val="32"/>
+          <w:szCs w:val="32"/>
+        </w:rPr>
+        <w:t>.</w:t>
+      </w:r>
+    </w:p>
+    <w:p>
+      <w:pPr>
+        <w:rPr>
+          <w:sz w:val="32"/>
+          <w:szCs w:val="32"/>
+        </w:rPr>
+      </w:pPr>
+    </w:p>
+    <w:p>
+      <w:pPr>
+        <w:rPr>
+          <w:sz w:val="32"/>
+          <w:szCs w:val="32"/>
+        </w:rPr>
+      </w:pPr>
+      <w:r>
+        <w:rPr>
+          <w:sz w:val="32"/>
+          <w:szCs w:val="32"/>
+        </w:rPr>
+        <w:t>- « permission.py » :</w:t>
+      </w:r>
+    </w:p>
+    <w:p>
+      <w:pPr>
+        <w:rPr>
+          <w:sz w:val="32"/>
+          <w:szCs w:val="32"/>
+        </w:rPr>
+      </w:pPr>
+      <w:r>
+        <w:rPr>
+          <w:sz w:val="32"/>
+          <w:szCs w:val="32"/>
+        </w:rPr>
+        <w:t>Dans une application Django REST, le fichier permissions.py est utilisé pour définir les permissions qui sont nécessaires pour accéder aux ressources protégées par des autorisations.</w:t>
+      </w:r>
+    </w:p>
+    <w:p>
+      <w:pPr>
+        <w:rPr>
+          <w:sz w:val="32"/>
+          <w:szCs w:val="32"/>
+        </w:rPr>
+      </w:pPr>
+    </w:p>
+    <w:p>
+      <w:pPr>
+        <w:rPr>
+          <w:rFonts w:hint="eastAsia"/>
+          <w:sz w:val="32"/>
+          <w:szCs w:val="32"/>
+        </w:rPr>
+      </w:pPr>
+      <w:r>
+        <w:rPr>
+          <w:sz w:val="32"/>
+          <w:szCs w:val="32"/>
+        </w:rPr>
+        <w:t>Après avoir vu les Principaux Fichiers de notre application, nous allons commencer à construire notre Futur Application.</w:t>
+      </w:r>
+    </w:p>
+    <w:p>
+      <w:pPr>
+        <w:rPr>
+          <w:sz w:val="32"/>
+          <w:szCs w:val="32"/>
+        </w:rPr>
+      </w:pPr>
+    </w:p>
+    <w:p>
+      <w:pPr>
+        <w:rPr>
+          <w:sz w:val="32"/>
+          <w:szCs w:val="32"/>
+        </w:rPr>
+      </w:pPr>
+    </w:p>
+    <w:p>
+      <w:pPr>
+        <w:rPr>
+          <w:sz w:val="32"/>
+          <w:szCs w:val="32"/>
+        </w:rPr>
+      </w:pPr>
+    </w:p>
+    <w:p>
+      <w:pPr>
+        <w:rPr>
+          <w:sz w:val="32"/>
+          <w:szCs w:val="32"/>
+        </w:rPr>
+      </w:pPr>
+    </w:p>
+    <w:p>
+      <w:pPr>
+        <w:rPr>
+          <w:sz w:val="32"/>
+          <w:szCs w:val="32"/>
+        </w:rPr>
+      </w:pPr>
+    </w:p>
+    <w:p>
+      <w:pPr>
+        <w:rPr>
+          <w:sz w:val="32"/>
+          <w:szCs w:val="32"/>
+        </w:rPr>
+      </w:pPr>
+    </w:p>
+    <w:p>
+      <w:pPr>
+        <w:rPr>
+          <w:sz w:val="32"/>
+          <w:szCs w:val="32"/>
+        </w:rPr>
+      </w:pPr>
+    </w:p>
+    <w:p>
+      <w:pPr>
+        <w:rPr>
+          <w:sz w:val="32"/>
+          <w:szCs w:val="32"/>
+        </w:rPr>
+      </w:pPr>
+    </w:p>
+    <w:p>
+      <w:pPr>
+        <w:rPr>
+          <w:sz w:val="32"/>
+          <w:szCs w:val="32"/>
+        </w:rPr>
+      </w:pPr>
+    </w:p>
+    <w:p>
+      <w:pPr>
+        <w:rPr>
+          <w:sz w:val="32"/>
+          <w:szCs w:val="32"/>
+        </w:rPr>
+      </w:pPr>
+    </w:p>
+    <w:p>
+      <w:pPr>
+        <w:rPr>
+          <w:sz w:val="32"/>
+          <w:szCs w:val="32"/>
+        </w:rPr>
+      </w:pPr>
+    </w:p>
+    <w:p>
+      <w:pPr>
+        <w:rPr>
+          <w:sz w:val="32"/>
+          <w:szCs w:val="32"/>
+        </w:rPr>
+      </w:pPr>
+    </w:p>
+    <w:p>
+      <w:pPr>
+        <w:rPr>
+          <w:sz w:val="32"/>
+          <w:szCs w:val="32"/>
+        </w:rPr>
+      </w:pPr>
+    </w:p>
+    <w:p>
+      <w:pPr>
+        <w:pStyle w:val="Titre1"/>
+        <w:numPr>
+          <w:ilvl w:val="0"/>
+          <w:numId w:val="0"/>
+        </w:numPr>
+        <w:jc w:val="center"/>
+        <w:rPr>
+          <w:rFonts w:hint="eastAsia"/>
+          <w:sz w:val="56"/>
+          <w:szCs w:val="56"/>
+          <w:u w:val="single"/>
+        </w:rPr>
+      </w:pPr>
+      <w:r>
+        <w:rPr>
+          <w:sz w:val="56"/>
+          <w:szCs w:val="56"/>
+          <w:u w:val="single"/>
+        </w:rPr>
+        <w:lastRenderedPageBreak/>
+        <w:t>Conception du Model</w:t>
+      </w:r>
+    </w:p>
+    <w:p>
+      <w:pPr>
+        <w:rPr>
+          <w:rFonts w:hint="eastAsia"/>
+          <w:sz w:val="32"/>
+          <w:szCs w:val="32"/>
+        </w:rPr>
+      </w:pPr>
+    </w:p>
+    <w:p>
+      <w:pPr>
+        <w:rPr>
+          <w:rFonts w:hint="eastAsia"/>
+          <w:sz w:val="32"/>
+          <w:szCs w:val="32"/>
+        </w:rPr>
+      </w:pPr>
+      <w:r>
+        <w:rPr>
+          <w:sz w:val="32"/>
+          <w:szCs w:val="32"/>
+        </w:rPr>
+        <w:t>Après une certaine réflexion sur note future application de Commerce Électronique.</w:t>
+      </w:r>
+    </w:p>
+    <w:p>
+      <w:pPr>
+        <w:rPr>
+          <w:rFonts w:hint="eastAsia"/>
+          <w:sz w:val="32"/>
+          <w:szCs w:val="32"/>
+        </w:rPr>
+      </w:pPr>
+    </w:p>
+    <w:p>
+      <w:pPr>
+        <w:rPr>
+          <w:rFonts w:hint="eastAsia"/>
+          <w:sz w:val="32"/>
+          <w:szCs w:val="32"/>
+        </w:rPr>
+      </w:pPr>
+      <w:r>
+        <w:rPr>
+          <w:sz w:val="32"/>
+          <w:szCs w:val="32"/>
+        </w:rPr>
+        <w:t>J’ai réalisé un diagramme de Cas d’utilisation « Uses Cases ». Afin de définir les principales fonctionnalités du projet.</w:t>
+      </w:r>
+    </w:p>
+    <w:p>
+      <w:pPr>
+        <w:rPr>
+          <w:rFonts w:hint="eastAsia"/>
+          <w:sz w:val="32"/>
+          <w:szCs w:val="32"/>
+        </w:rPr>
+      </w:pPr>
+    </w:p>
+    <w:p>
+      <w:pPr>
+        <w:rPr>
+          <w:rFonts w:hint="eastAsia"/>
+          <w:sz w:val="32"/>
+          <w:szCs w:val="32"/>
+        </w:rPr>
+      </w:pPr>
+      <w:r>
+        <w:rPr>
+          <w:sz w:val="32"/>
+          <w:szCs w:val="32"/>
+        </w:rPr>
+        <w:t>Comme le diagramme le montre les principales fonctionnalités de l’application sont :</w:t>
+      </w:r>
+    </w:p>
+    <w:p>
+      <w:pPr>
+        <w:rPr>
+          <w:sz w:val="32"/>
+          <w:szCs w:val="32"/>
+        </w:rPr>
+      </w:pPr>
+    </w:p>
+    <w:p>
+      <w:pPr>
+        <w:rPr>
+          <w:sz w:val="32"/>
+          <w:szCs w:val="32"/>
+          <w:u w:val="single"/>
+        </w:rPr>
+      </w:pPr>
+      <w:r>
+        <w:rPr>
+          <w:sz w:val="32"/>
+          <w:szCs w:val="32"/>
+          <w:u w:val="single"/>
+        </w:rPr>
+        <w:t>Pour l’utilisateur :</w:t>
+      </w:r>
+    </w:p>
+    <w:p>
+      <w:pPr>
+        <w:pStyle w:val="Paragraphedeliste"/>
+        <w:numPr>
+          <w:ilvl w:val="0"/>
+          <w:numId w:val="4"/>
+        </w:numPr>
+        <w:rPr>
+          <w:sz w:val="32"/>
+          <w:szCs w:val="32"/>
+        </w:rPr>
+      </w:pPr>
+      <w:r>
+        <w:rPr>
+          <w:sz w:val="32"/>
+          <w:szCs w:val="32"/>
+        </w:rPr>
+        <w:t>L’authentification</w:t>
+      </w:r>
+    </w:p>
+    <w:p>
+      <w:pPr>
+        <w:pStyle w:val="Paragraphedeliste"/>
+        <w:numPr>
+          <w:ilvl w:val="0"/>
+          <w:numId w:val="4"/>
+        </w:numPr>
+        <w:rPr>
+          <w:sz w:val="32"/>
+          <w:szCs w:val="32"/>
+        </w:rPr>
+      </w:pPr>
+      <w:r>
+        <w:rPr>
+          <w:sz w:val="32"/>
+          <w:szCs w:val="32"/>
+        </w:rPr>
+        <w:t>Listing des produits</w:t>
+      </w:r>
+    </w:p>
+    <w:p>
+      <w:pPr>
+        <w:pStyle w:val="Paragraphedeliste"/>
+        <w:numPr>
+          <w:ilvl w:val="0"/>
+          <w:numId w:val="4"/>
+        </w:numPr>
+        <w:rPr>
+          <w:sz w:val="32"/>
+          <w:szCs w:val="32"/>
+        </w:rPr>
+      </w:pPr>
+      <w:r>
+        <w:rPr>
+          <w:sz w:val="32"/>
+          <w:szCs w:val="32"/>
+        </w:rPr>
+        <w:t>La vue détaillée du Produit</w:t>
+      </w:r>
+    </w:p>
+    <w:p>
+      <w:pPr>
+        <w:pStyle w:val="Paragraphedeliste"/>
+        <w:numPr>
+          <w:ilvl w:val="0"/>
+          <w:numId w:val="4"/>
+        </w:numPr>
+        <w:rPr>
+          <w:sz w:val="32"/>
+          <w:szCs w:val="32"/>
+        </w:rPr>
+      </w:pPr>
+      <w:r>
+        <w:rPr>
+          <w:sz w:val="32"/>
+          <w:szCs w:val="32"/>
+        </w:rPr>
+        <w:t>La fonction ajoutée au panier</w:t>
+      </w:r>
+    </w:p>
+    <w:p>
+      <w:pPr>
+        <w:pStyle w:val="Paragraphedeliste"/>
+        <w:numPr>
+          <w:ilvl w:val="0"/>
+          <w:numId w:val="4"/>
+        </w:numPr>
+        <w:rPr>
+          <w:sz w:val="32"/>
+          <w:szCs w:val="32"/>
+        </w:rPr>
+      </w:pPr>
+      <w:r>
+        <w:rPr>
+          <w:sz w:val="32"/>
+          <w:szCs w:val="32"/>
+        </w:rPr>
+        <w:t>La vue détaillée du Panier</w:t>
+      </w:r>
+    </w:p>
+    <w:p>
+      <w:pPr>
+        <w:rPr>
+          <w:sz w:val="32"/>
+          <w:szCs w:val="32"/>
+        </w:rPr>
+      </w:pPr>
+    </w:p>
+    <w:p>
+      <w:pPr>
+        <w:rPr>
+          <w:sz w:val="32"/>
+          <w:szCs w:val="32"/>
+          <w:u w:val="single"/>
+        </w:rPr>
+      </w:pPr>
+      <w:r>
+        <w:rPr>
+          <w:sz w:val="32"/>
+          <w:szCs w:val="32"/>
+          <w:u w:val="single"/>
+        </w:rPr>
+        <w:t>Pour L’administrateur :</w:t>
+      </w:r>
+    </w:p>
+    <w:p>
+      <w:pPr>
+        <w:rPr>
+          <w:rFonts w:hint="eastAsia"/>
+          <w:sz w:val="32"/>
+          <w:szCs w:val="32"/>
+        </w:rPr>
+      </w:pPr>
+      <w:r>
+        <w:rPr>
+          <w:sz w:val="32"/>
+          <w:szCs w:val="32"/>
+        </w:rPr>
+        <w:tab/>
+      </w:r>
+      <w:r>
+        <w:rPr>
+          <w:sz w:val="32"/>
+          <w:szCs w:val="32"/>
+        </w:rPr>
+        <w:t>- L’authentification</w:t>
+      </w:r>
+    </w:p>
+    <w:p>
+      <w:pPr>
+        <w:ind w:left="708"/>
+        <w:rPr>
+          <w:rFonts w:hint="eastAsia"/>
+          <w:sz w:val="32"/>
+          <w:szCs w:val="32"/>
+        </w:rPr>
+      </w:pPr>
+      <w:r>
+        <w:rPr>
+          <w:sz w:val="32"/>
+          <w:szCs w:val="32"/>
+        </w:rPr>
+        <w:t>- Connexion</w:t>
+      </w:r>
+    </w:p>
+    <w:p>
+      <w:pPr>
+        <w:ind w:left="708"/>
+        <w:rPr>
+          <w:rFonts w:hint="eastAsia"/>
+          <w:sz w:val="32"/>
+          <w:szCs w:val="32"/>
+        </w:rPr>
+      </w:pPr>
+      <w:r>
+        <w:rPr>
+          <w:sz w:val="32"/>
+          <w:szCs w:val="32"/>
+        </w:rPr>
+        <w:t>- Interface de gestion</w:t>
+      </w:r>
+    </w:p>
+    <w:p>
+      <w:pPr>
+        <w:ind w:left="708"/>
+        <w:rPr>
+          <w:rFonts w:hint="eastAsia"/>
+          <w:sz w:val="32"/>
+          <w:szCs w:val="32"/>
+        </w:rPr>
+      </w:pPr>
+      <w:r>
+        <w:rPr>
+          <w:sz w:val="32"/>
+          <w:szCs w:val="32"/>
+        </w:rPr>
+        <w:t>- Gestion des Utilisateurs</w:t>
+      </w:r>
+    </w:p>
+    <w:p>
+      <w:pPr>
+        <w:ind w:left="708"/>
+        <w:rPr>
+          <w:rFonts w:hint="eastAsia"/>
+          <w:sz w:val="32"/>
+          <w:szCs w:val="32"/>
+        </w:rPr>
+      </w:pPr>
+      <w:r>
+        <w:rPr>
+          <w:sz w:val="32"/>
+          <w:szCs w:val="32"/>
+        </w:rPr>
+        <w:t>- Gestion des Produits</w:t>
+      </w:r>
+    </w:p>
+    <w:p>
+      <w:pPr>
+        <w:rPr>
+          <w:sz w:val="32"/>
+          <w:szCs w:val="32"/>
+        </w:rPr>
+      </w:pPr>
+    </w:p>
+    <w:p>
+      <w:pPr>
+        <w:rPr>
+          <w:sz w:val="32"/>
+          <w:szCs w:val="32"/>
+        </w:rPr>
+      </w:pPr>
+    </w:p>
+    <w:p>
+      <w:pPr>
+        <w:rPr>
+          <w:sz w:val="32"/>
+          <w:szCs w:val="32"/>
+          <w:u w:val="single"/>
+        </w:rPr>
+      </w:pPr>
+      <w:r>
+        <w:rPr>
+          <w:sz w:val="32"/>
+          <w:szCs w:val="32"/>
+          <w:u w:val="single"/>
+        </w:rPr>
+        <w:lastRenderedPageBreak/>
+        <w:t>Diagramme « </w:t>
+      </w:r>
+      <w:proofErr w:type="spellStart"/>
+      <w:r>
+        <w:rPr>
+          <w:sz w:val="32"/>
+          <w:szCs w:val="32"/>
+          <w:u w:val="single"/>
+        </w:rPr>
+        <w:t>UseCase</w:t>
+      </w:r>
+      <w:proofErr w:type="spellEnd"/>
+      <w:r>
+        <w:rPr>
+          <w:sz w:val="32"/>
+          <w:szCs w:val="32"/>
+          <w:u w:val="single"/>
+        </w:rPr>
+        <w:t xml:space="preserve"> Utilisateur » :</w:t>
+      </w:r>
+    </w:p>
+    <w:p>
+      <w:pPr>
+        <w:jc w:val="center"/>
+        <w:rPr>
+          <w:sz w:val="32"/>
+          <w:szCs w:val="32"/>
+        </w:rPr>
+      </w:pPr>
+      <w:r>
+        <w:rPr>
+          <w:noProof/>
+          <w:sz w:val="32"/>
+          <w:szCs w:val="32"/>
+        </w:rPr>
+        <w:drawing>
+          <wp:inline distT="0" distB="0" distL="0" distR="0" wp14:anchorId="4C8F28AE" wp14:editId="62F9426B">
+            <wp:extent cx="3105150" cy="3810000"/>
+            <wp:effectExtent l="0" t="0" r="0" b="0"/>
+            <wp:docPr id="1010350454" name="Image 2"/>
+            <wp:cNvGraphicFramePr>
+              <a:graphicFrameLocks xmlns:a="http://schemas.openxmlformats.org/drawingml/2006/main" noChangeAspect="1"/>
+            </wp:cNvGraphicFramePr>
+            <a:graphic xmlns:a="http://schemas.openxmlformats.org/drawingml/2006/main">
+              <a:graphicData uri="http://schemas.openxmlformats.org/drawingml/2006/picture">
+                <pic:pic xmlns:pic="http://schemas.openxmlformats.org/drawingml/2006/picture">
+                  <pic:nvPicPr>
+                    <pic:cNvPr id="1010350454" name="Image 1010350454"/>
+                    <pic:cNvPicPr/>
+                  </pic:nvPicPr>
+                  <pic:blipFill>
+                    <a:blip r:embed="rId10">
+                      <a:extLst>
+                        <a:ext uri="{28A0092B-C50C-407E-A947-70E740481C1C}">
+                          <a14:useLocalDpi xmlns:a14="http://schemas.microsoft.com/office/drawing/2010/main" val="0"/>
+                        </a:ext>
+                      </a:extLst>
+                    </a:blip>
+                    <a:stretch>
+                      <a:fillRect/>
+                    </a:stretch>
+                  </pic:blipFill>
+                  <pic:spPr>
+                    <a:xfrm>
+                      <a:off x="0" y="0"/>
+                      <a:ext cx="3105150" cy="3810000"/>
+                    </a:xfrm>
+                    <a:prstGeom prst="rect">
+                      <a:avLst/>
+                    </a:prstGeom>
+                  </pic:spPr>
+                </pic:pic>
+              </a:graphicData>
+            </a:graphic>
+          </wp:inline>
+        </w:drawing>
+      </w:r>
+    </w:p>
+    <w:p>
+      <w:pPr>
+        <w:rPr>
+          <w:sz w:val="32"/>
+          <w:szCs w:val="32"/>
+        </w:rPr>
+      </w:pPr>
+    </w:p>
+    <w:p>
+      <w:pPr>
+        <w:rPr>
+          <w:rFonts w:hint="eastAsia"/>
+          <w:b/>
+          <w:bCs/>
+          <w:u w:val="single"/>
+        </w:rPr>
+      </w:pPr>
+      <w:r>
+        <w:rPr>
+          <w:b/>
+          <w:bCs/>
+          <w:sz w:val="32"/>
+          <w:szCs w:val="32"/>
+          <w:u w:val="single"/>
+        </w:rPr>
+        <w:t xml:space="preserve">Diagramme </w:t>
+      </w:r>
+      <w:proofErr w:type="spellStart"/>
+      <w:r>
+        <w:rPr>
+          <w:b/>
+          <w:bCs/>
+          <w:sz w:val="32"/>
+          <w:szCs w:val="32"/>
+          <w:u w:val="single"/>
+        </w:rPr>
+        <w:t>UseCases</w:t>
+      </w:r>
+      <w:proofErr w:type="spellEnd"/>
+      <w:r>
+        <w:rPr>
+          <w:b/>
+          <w:bCs/>
+          <w:sz w:val="32"/>
+          <w:szCs w:val="32"/>
+          <w:u w:val="single"/>
+        </w:rPr>
+        <w:t xml:space="preserve"> « Administrateur » :</w:t>
+      </w:r>
+    </w:p>
+    <w:p>
+      <w:pPr>
+        <w:jc w:val="center"/>
+        <w:rPr>
+          <w:rFonts w:hint="eastAsia"/>
+          <w:sz w:val="32"/>
+          <w:szCs w:val="32"/>
+        </w:rPr>
+      </w:pPr>
+      <w:r>
+        <w:rPr>
+          <w:rFonts w:hint="eastAsia"/>
+          <w:noProof/>
+          <w:sz w:val="32"/>
+          <w:szCs w:val="32"/>
+        </w:rPr>
+        <w:drawing>
+          <wp:inline distT="0" distB="0" distL="0" distR="0" wp14:anchorId="0BA42D55" wp14:editId="48B32239">
+            <wp:extent cx="2981325" cy="3124200"/>
+            <wp:effectExtent l="0" t="0" r="9525" b="0"/>
+            <wp:docPr id="667038071" name="Image 3"/>
+            <wp:cNvGraphicFramePr>
+              <a:graphicFrameLocks xmlns:a="http://schemas.openxmlformats.org/drawingml/2006/main" noChangeAspect="1"/>
+            </wp:cNvGraphicFramePr>
+            <a:graphic xmlns:a="http://schemas.openxmlformats.org/drawingml/2006/main">
+              <a:graphicData uri="http://schemas.openxmlformats.org/drawingml/2006/picture">
+                <pic:pic xmlns:pic="http://schemas.openxmlformats.org/drawingml/2006/picture">
+                  <pic:nvPicPr>
+                    <pic:cNvPr id="667038071" name="Image 667038071"/>
+                    <pic:cNvPicPr/>
+                  </pic:nvPicPr>
+                  <pic:blipFill>
+                    <a:blip r:embed="rId11">
+                      <a:extLst>
+                        <a:ext uri="{28A0092B-C50C-407E-A947-70E740481C1C}">
+                          <a14:useLocalDpi xmlns:a14="http://schemas.microsoft.com/office/drawing/2010/main" val="0"/>
+                        </a:ext>
+                      </a:extLst>
+                    </a:blip>
+                    <a:stretch>
+                      <a:fillRect/>
+                    </a:stretch>
+                  </pic:blipFill>
+                  <pic:spPr>
+                    <a:xfrm>
+                      <a:off x="0" y="0"/>
+                      <a:ext cx="2981325" cy="3124200"/>
+                    </a:xfrm>
+                    <a:prstGeom prst="rect">
+                      <a:avLst/>
+                    </a:prstGeom>
+                  </pic:spPr>
+                </pic:pic>
+              </a:graphicData>
+            </a:graphic>
+          </wp:inline>
+        </w:drawing>
+      </w:r>
     </w:p>
     <w:p>
       <w:pPr>
@@ -3617,8 +6967,34 @@
       <w:pPr>
         <w:rPr>
           <w:rFonts w:cstheme="minorHAnsi"/>
-          <w:sz w:val="48"/>
-          <w:szCs w:val="48"/>
+          <w:sz w:val="32"/>
+          <w:szCs w:val="32"/>
+        </w:rPr>
+      </w:pPr>
+      <w:r>
+        <w:rPr>
+          <w:rFonts w:cstheme="minorHAnsi"/>
+          <w:sz w:val="32"/>
+          <w:szCs w:val="32"/>
+        </w:rPr>
+        <w:lastRenderedPageBreak/>
+        <w:t>Une fois que nous avons identifiées les principales fonctionnalités de l’application.</w:t>
+      </w:r>
+      <w:r>
+        <w:rPr>
+          <w:rFonts w:cstheme="minorHAnsi"/>
+          <w:sz w:val="32"/>
+          <w:szCs w:val="32"/>
+        </w:rPr>
+        <w:t xml:space="preserve"> J’ai pu créer le diagramme de Classe.</w:t>
+      </w:r>
+    </w:p>
+    <w:p>
+      <w:pPr>
+        <w:rPr>
+          <w:rFonts w:cstheme="minorHAnsi"/>
+          <w:sz w:val="32"/>
+          <w:szCs w:val="32"/>
         </w:rPr>
       </w:pPr>
     </w:p>
@@ -3662,6 +7038,345 @@
 <file path=word/numbering.xml><?xml version="1.0" encoding="utf-8"?>
 <w:numbering xmlns:wpc="http://schemas.microsoft.com/office/word/2010/wordprocessingCanvas" xmlns:cx="http://schemas.microsoft.com/office/drawing/2014/chartex" xmlns:cx1="http://schemas.microsoft.com/office/drawing/2015/9/8/chartex" xmlns:cx2="http://schemas.microsoft.com/office/drawing/2015/10/21/chartex" xmlns:cx3="http://schemas.microsoft.com/office/drawing/2016/5/9/chartex" xmlns:cx4="http://schemas.microsoft.com/office/drawing/2016/5/10/chartex" xmlns:cx5="http://schemas.microsoft.com/office/drawing/2016/5/11/chartex" xmlns:cx6="http://schemas.microsoft.com/office/drawing/2016/5/12/chartex" xmlns:cx7="http://schemas.microsoft.com/office/drawing/2016/5/13/chartex" xmlns:cx8="http://schemas.microsoft.com/office/drawing/2016/5/14/chartex" xmlns:mc="http://schemas.openxmlformats.org/markup-compatibility/2006" xmlns:aink="http://schemas.microsoft.com/office/drawing/2016/ink" xmlns:am3d="http://schemas.microsoft.com/office/drawing/2017/model3d" xmlns:o="urn:schemas-microsoft-com:office:office" xmlns:oel="http://schemas.microsoft.com/office/2019/extlst" xmlns:r="http://schemas.openxmlformats.org/officeDocument/2006/relationships" xmlns:m="http://schemas.openxmlformats.org/officeDocument/2006/math" xmlns:v="urn:schemas-microsoft-com:vml" xmlns:wp14="http://schemas.microsoft.com/office/word/2010/wordprocessingDrawing" xmlns:wp="http://schemas.openxmlformats.org/drawingml/2006/wordprocessingDrawing" xmlns:w10="urn:schemas-microsoft-com:office:word" xmlns:w="http://schemas.openxmlformats.org/wordprocessingml/2006/main" xmlns:w14="http://schemas.microsoft.com/office/word/2010/wordml" xmlns:w15="http://schemas.microsoft.com/office/word/2012/wordml" xmlns:w16cex="http://schemas.microsoft.com/office/word/2018/wordml/cex" xmlns:w16cid="http://schemas.microsoft.com/office/word/2016/wordml/cid" xmlns:w16="http://schemas.microsoft.com/office/word/2018/wordml" xmlns:w16sdtdh="http://schemas.microsoft.com/office/word/2020/wordml/sdtdatahash" xmlns:w16se="http://schemas.microsoft.com/office/word/2015/wordml/symex" xmlns:wpg="http://schemas.microsoft.com/office/word/2010/wordprocessingGroup" xmlns:wpi="http://schemas.microsoft.com/office/word/2010/wordprocessingInk" xmlns:wne="http://schemas.microsoft.com/office/word/2006/wordml" xmlns:wps="http://schemas.microsoft.com/office/word/2010/wordprocessingShape" mc:Ignorable="w14 w15 w16se w16cid w16 w16cex w16sdtdh wp14">
   <w:abstractNum w:abstractNumId="0" w15:restartNumberingAfterBreak="0">
+    <w:nsid w:val="06AD40BE"/>
+    <w:multiLevelType w:val="hybridMultilevel"/>
+    <w:tmpl w:val="5CF80C1E"/>
+    <w:lvl w:ilvl="0" w:tplc="B4CA49AA">
+      <w:start w:val="1"/>
+      <w:numFmt w:val="bullet"/>
+      <w:lvlText w:val="-"/>
+      <w:lvlJc w:val="left"/>
+      <w:pPr>
+        <w:ind w:left="720" w:hanging="360"/>
+      </w:pPr>
+      <w:rPr>
+        <w:rFonts w:ascii="Calibri" w:eastAsiaTheme="minorHAnsi" w:hAnsi="Calibri" w:cs="Calibri" w:hint="default"/>
+      </w:rPr>
+    </w:lvl>
+    <w:lvl w:ilvl="1" w:tplc="040C0003" w:tentative="1">
+      <w:start w:val="1"/>
+      <w:numFmt w:val="bullet"/>
+      <w:lvlText w:val="o"/>
+      <w:lvlJc w:val="left"/>
+      <w:pPr>
+        <w:ind w:left="1440" w:hanging="360"/>
+      </w:pPr>
+      <w:rPr>
+        <w:rFonts w:ascii="Courier New" w:hAnsi="Courier New" w:cs="Courier New" w:hint="default"/>
+      </w:rPr>
+    </w:lvl>
+    <w:lvl w:ilvl="2" w:tplc="040C0005" w:tentative="1">
+      <w:start w:val="1"/>
+      <w:numFmt w:val="bullet"/>
+      <w:lvlText w:val=""/>
+      <w:lvlJc w:val="left"/>
+      <w:pPr>
+        <w:ind w:left="2160" w:hanging="360"/>
+      </w:pPr>
+      <w:rPr>
+        <w:rFonts w:ascii="Wingdings" w:hAnsi="Wingdings" w:hint="default"/>
+      </w:rPr>
+    </w:lvl>
+    <w:lvl w:ilvl="3" w:tplc="040C0001" w:tentative="1">
+      <w:start w:val="1"/>
+      <w:numFmt w:val="bullet"/>
+      <w:lvlText w:val=""/>
+      <w:lvlJc w:val="left"/>
+      <w:pPr>
+        <w:ind w:left="2880" w:hanging="360"/>
+      </w:pPr>
+      <w:rPr>
+        <w:rFonts w:ascii="Symbol" w:hAnsi="Symbol" w:hint="default"/>
+      </w:rPr>
+    </w:lvl>
+    <w:lvl w:ilvl="4" w:tplc="040C0003" w:tentative="1">
+      <w:start w:val="1"/>
+      <w:numFmt w:val="bullet"/>
+      <w:lvlText w:val="o"/>
+      <w:lvlJc w:val="left"/>
+      <w:pPr>
+        <w:ind w:left="3600" w:hanging="360"/>
+      </w:pPr>
+      <w:rPr>
+        <w:rFonts w:ascii="Courier New" w:hAnsi="Courier New" w:cs="Courier New" w:hint="default"/>
+      </w:rPr>
+    </w:lvl>
+    <w:lvl w:ilvl="5" w:tplc="040C0005" w:tentative="1">
+      <w:start w:val="1"/>
+      <w:numFmt w:val="bullet"/>
+      <w:lvlText w:val=""/>
+      <w:lvlJc w:val="left"/>
+      <w:pPr>
+        <w:ind w:left="4320" w:hanging="360"/>
+      </w:pPr>
+      <w:rPr>
+        <w:rFonts w:ascii="Wingdings" w:hAnsi="Wingdings" w:hint="default"/>
+      </w:rPr>
+    </w:lvl>
+    <w:lvl w:ilvl="6" w:tplc="040C0001" w:tentative="1">
+      <w:start w:val="1"/>
+      <w:numFmt w:val="bullet"/>
+      <w:lvlText w:val=""/>
+      <w:lvlJc w:val="left"/>
+      <w:pPr>
+        <w:ind w:left="5040" w:hanging="360"/>
+      </w:pPr>
+      <w:rPr>
+        <w:rFonts w:ascii="Symbol" w:hAnsi="Symbol" w:hint="default"/>
+      </w:rPr>
+    </w:lvl>
+    <w:lvl w:ilvl="7" w:tplc="040C0003" w:tentative="1">
+      <w:start w:val="1"/>
+      <w:numFmt w:val="bullet"/>
+      <w:lvlText w:val="o"/>
+      <w:lvlJc w:val="left"/>
+      <w:pPr>
+        <w:ind w:left="5760" w:hanging="360"/>
+      </w:pPr>
+      <w:rPr>
+        <w:rFonts w:ascii="Courier New" w:hAnsi="Courier New" w:cs="Courier New" w:hint="default"/>
+      </w:rPr>
+    </w:lvl>
+    <w:lvl w:ilvl="8" w:tplc="040C0005" w:tentative="1">
+      <w:start w:val="1"/>
+      <w:numFmt w:val="bullet"/>
+      <w:lvlText w:val=""/>
+      <w:lvlJc w:val="left"/>
+      <w:pPr>
+        <w:ind w:left="6480" w:hanging="360"/>
+      </w:pPr>
+      <w:rPr>
+        <w:rFonts w:ascii="Wingdings" w:hAnsi="Wingdings" w:hint="default"/>
+      </w:rPr>
+    </w:lvl>
+  </w:abstractNum>
+  <w:abstractNum w:abstractNumId="1" w15:restartNumberingAfterBreak="0">
+    <w:nsid w:val="171360E5"/>
+    <w:multiLevelType w:val="hybridMultilevel"/>
+    <w:tmpl w:val="E794DED2"/>
+    <w:lvl w:ilvl="0" w:tplc="BBECEB8C">
+      <w:start w:val="1"/>
+      <w:numFmt w:val="bullet"/>
+      <w:lvlText w:val="-"/>
+      <w:lvlJc w:val="left"/>
+      <w:pPr>
+        <w:ind w:left="720" w:hanging="360"/>
+      </w:pPr>
+      <w:rPr>
+        <w:rFonts w:ascii="Calibri" w:eastAsiaTheme="minorHAnsi" w:hAnsi="Calibri" w:cs="Calibri" w:hint="default"/>
+      </w:rPr>
+    </w:lvl>
+    <w:lvl w:ilvl="1" w:tplc="040C0003" w:tentative="1">
+      <w:start w:val="1"/>
+      <w:numFmt w:val="bullet"/>
+      <w:lvlText w:val="o"/>
+      <w:lvlJc w:val="left"/>
+      <w:pPr>
+        <w:ind w:left="1440" w:hanging="360"/>
+      </w:pPr>
+      <w:rPr>
+        <w:rFonts w:ascii="Courier New" w:hAnsi="Courier New" w:cs="Courier New" w:hint="default"/>
+      </w:rPr>
+    </w:lvl>
+    <w:lvl w:ilvl="2" w:tplc="040C0005" w:tentative="1">
+      <w:start w:val="1"/>
+      <w:numFmt w:val="bullet"/>
+      <w:lvlText w:val=""/>
+      <w:lvlJc w:val="left"/>
+      <w:pPr>
+        <w:ind w:left="2160" w:hanging="360"/>
+      </w:pPr>
+      <w:rPr>
+        <w:rFonts w:ascii="Wingdings" w:hAnsi="Wingdings" w:hint="default"/>
+      </w:rPr>
+    </w:lvl>
+    <w:lvl w:ilvl="3" w:tplc="040C0001" w:tentative="1">
+      <w:start w:val="1"/>
+      <w:numFmt w:val="bullet"/>
+      <w:lvlText w:val=""/>
+      <w:lvlJc w:val="left"/>
+      <w:pPr>
+        <w:ind w:left="2880" w:hanging="360"/>
+      </w:pPr>
+      <w:rPr>
+        <w:rFonts w:ascii="Symbol" w:hAnsi="Symbol" w:hint="default"/>
+      </w:rPr>
+    </w:lvl>
+    <w:lvl w:ilvl="4" w:tplc="040C0003" w:tentative="1">
+      <w:start w:val="1"/>
+      <w:numFmt w:val="bullet"/>
+      <w:lvlText w:val="o"/>
+      <w:lvlJc w:val="left"/>
+      <w:pPr>
+        <w:ind w:left="3600" w:hanging="360"/>
+      </w:pPr>
+      <w:rPr>
+        <w:rFonts w:ascii="Courier New" w:hAnsi="Courier New" w:cs="Courier New" w:hint="default"/>
+      </w:rPr>
+    </w:lvl>
+    <w:lvl w:ilvl="5" w:tplc="040C0005" w:tentative="1">
+      <w:start w:val="1"/>
+      <w:numFmt w:val="bullet"/>
+      <w:lvlText w:val=""/>
+      <w:lvlJc w:val="left"/>
+      <w:pPr>
+        <w:ind w:left="4320" w:hanging="360"/>
+      </w:pPr>
+      <w:rPr>
+        <w:rFonts w:ascii="Wingdings" w:hAnsi="Wingdings" w:hint="default"/>
+      </w:rPr>
+    </w:lvl>
+    <w:lvl w:ilvl="6" w:tplc="040C0001" w:tentative="1">
+      <w:start w:val="1"/>
+      <w:numFmt w:val="bullet"/>
+      <w:lvlText w:val=""/>
+      <w:lvlJc w:val="left"/>
+      <w:pPr>
+        <w:ind w:left="5040" w:hanging="360"/>
+      </w:pPr>
+      <w:rPr>
+        <w:rFonts w:ascii="Symbol" w:hAnsi="Symbol" w:hint="default"/>
+      </w:rPr>
+    </w:lvl>
+    <w:lvl w:ilvl="7" w:tplc="040C0003" w:tentative="1">
+      <w:start w:val="1"/>
+      <w:numFmt w:val="bullet"/>
+      <w:lvlText w:val="o"/>
+      <w:lvlJc w:val="left"/>
+      <w:pPr>
+        <w:ind w:left="5760" w:hanging="360"/>
+      </w:pPr>
+      <w:rPr>
+        <w:rFonts w:ascii="Courier New" w:hAnsi="Courier New" w:cs="Courier New" w:hint="default"/>
+      </w:rPr>
+    </w:lvl>
+    <w:lvl w:ilvl="8" w:tplc="040C0005" w:tentative="1">
+      <w:start w:val="1"/>
+      <w:numFmt w:val="bullet"/>
+      <w:lvlText w:val=""/>
+      <w:lvlJc w:val="left"/>
+      <w:pPr>
+        <w:ind w:left="6480" w:hanging="360"/>
+      </w:pPr>
+      <w:rPr>
+        <w:rFonts w:ascii="Wingdings" w:hAnsi="Wingdings" w:hint="default"/>
+      </w:rPr>
+    </w:lvl>
+  </w:abstractNum>
+  <w:abstractNum w:abstractNumId="2" w15:restartNumberingAfterBreak="0">
+    <w:nsid w:val="1D0C1E35"/>
+    <w:multiLevelType w:val="hybridMultilevel"/>
+    <w:tmpl w:val="8910A47A"/>
+    <w:lvl w:ilvl="0" w:tplc="7E06331E">
+      <w:start w:val="1"/>
+      <w:numFmt w:val="bullet"/>
+      <w:lvlText w:val="-"/>
+      <w:lvlJc w:val="left"/>
+      <w:pPr>
+        <w:ind w:left="720" w:hanging="360"/>
+      </w:pPr>
+      <w:rPr>
+        <w:rFonts w:ascii="Calibri" w:eastAsiaTheme="minorHAnsi" w:hAnsi="Calibri" w:cs="Calibri" w:hint="default"/>
+      </w:rPr>
+    </w:lvl>
+    <w:lvl w:ilvl="1" w:tplc="040C0003" w:tentative="1">
+      <w:start w:val="1"/>
+      <w:numFmt w:val="bullet"/>
+      <w:lvlText w:val="o"/>
+      <w:lvlJc w:val="left"/>
+      <w:pPr>
+        <w:ind w:left="1440" w:hanging="360"/>
+      </w:pPr>
+      <w:rPr>
+        <w:rFonts w:ascii="Courier New" w:hAnsi="Courier New" w:cs="Courier New" w:hint="default"/>
+      </w:rPr>
+    </w:lvl>
+    <w:lvl w:ilvl="2" w:tplc="040C0005" w:tentative="1">
+      <w:start w:val="1"/>
+      <w:numFmt w:val="bullet"/>
+      <w:lvlText w:val=""/>
+      <w:lvlJc w:val="left"/>
+      <w:pPr>
+        <w:ind w:left="2160" w:hanging="360"/>
+      </w:pPr>
+      <w:rPr>
+        <w:rFonts w:ascii="Wingdings" w:hAnsi="Wingdings" w:hint="default"/>
+      </w:rPr>
+    </w:lvl>
+    <w:lvl w:ilvl="3" w:tplc="040C0001" w:tentative="1">
+      <w:start w:val="1"/>
+      <w:numFmt w:val="bullet"/>
+      <w:lvlText w:val=""/>
+      <w:lvlJc w:val="left"/>
+      <w:pPr>
+        <w:ind w:left="2880" w:hanging="360"/>
+      </w:pPr>
+      <w:rPr>
+        <w:rFonts w:ascii="Symbol" w:hAnsi="Symbol" w:hint="default"/>
+      </w:rPr>
+    </w:lvl>
+    <w:lvl w:ilvl="4" w:tplc="040C0003" w:tentative="1">
+      <w:start w:val="1"/>
+      <w:numFmt w:val="bullet"/>
+      <w:lvlText w:val="o"/>
+      <w:lvlJc w:val="left"/>
+      <w:pPr>
+        <w:ind w:left="3600" w:hanging="360"/>
+      </w:pPr>
+      <w:rPr>
+        <w:rFonts w:ascii="Courier New" w:hAnsi="Courier New" w:cs="Courier New" w:hint="default"/>
+      </w:rPr>
+    </w:lvl>
+    <w:lvl w:ilvl="5" w:tplc="040C0005" w:tentative="1">
+      <w:start w:val="1"/>
+      <w:numFmt w:val="bullet"/>
+      <w:lvlText w:val=""/>
+      <w:lvlJc w:val="left"/>
+      <w:pPr>
+        <w:ind w:left="4320" w:hanging="360"/>
+      </w:pPr>
+      <w:rPr>
+        <w:rFonts w:ascii="Wingdings" w:hAnsi="Wingdings" w:hint="default"/>
+      </w:rPr>
+    </w:lvl>
+    <w:lvl w:ilvl="6" w:tplc="040C0001" w:tentative="1">
+      <w:start w:val="1"/>
+      <w:numFmt w:val="bullet"/>
+      <w:lvlText w:val=""/>
+      <w:lvlJc w:val="left"/>
+      <w:pPr>
+        <w:ind w:left="5040" w:hanging="360"/>
+      </w:pPr>
+      <w:rPr>
+        <w:rFonts w:ascii="Symbol" w:hAnsi="Symbol" w:hint="default"/>
+      </w:rPr>
+    </w:lvl>
+    <w:lvl w:ilvl="7" w:tplc="040C0003" w:tentative="1">
+      <w:start w:val="1"/>
+      <w:numFmt w:val="bullet"/>
+      <w:lvlText w:val="o"/>
+      <w:lvlJc w:val="left"/>
+      <w:pPr>
+        <w:ind w:left="5760" w:hanging="360"/>
+      </w:pPr>
+      <w:rPr>
+        <w:rFonts w:ascii="Courier New" w:hAnsi="Courier New" w:cs="Courier New" w:hint="default"/>
+      </w:rPr>
+    </w:lvl>
+    <w:lvl w:ilvl="8" w:tplc="040C0005" w:tentative="1">
+      <w:start w:val="1"/>
+      <w:numFmt w:val="bullet"/>
+      <w:lvlText w:val=""/>
+      <w:lvlJc w:val="left"/>
+      <w:pPr>
+        <w:ind w:left="6480" w:hanging="360"/>
+      </w:pPr>
+      <w:rPr>
+        <w:rFonts w:ascii="Wingdings" w:hAnsi="Wingdings" w:hint="default"/>
+      </w:rPr>
+    </w:lvl>
+  </w:abstractNum>
+  <w:abstractNum w:abstractNumId="3" w15:restartNumberingAfterBreak="0">
     <w:nsid w:val="21637DCC"/>
     <w:multiLevelType w:val="multilevel"/>
     <w:tmpl w:val="88209BB4"/>
@@ -3785,6 +7500,15 @@
     </w:lvl>
   </w:abstractNum>
   <w:num w:numId="1" w16cid:durableId="1046032247">
+    <w:abstractNumId w:val="3"/>
+  </w:num>
+  <w:num w:numId="2" w16cid:durableId="1333144279">
+    <w:abstractNumId w:val="2"/>
+  </w:num>
+  <w:num w:numId="3" w16cid:durableId="1640498708">
+    <w:abstractNumId w:val="1"/>
+  </w:num>
+  <w:num w:numId="4" w16cid:durableId="2031758530">
     <w:abstractNumId w:val="0"/>
   </w:num>
 </w:numbering>
@@ -4347,6 +8071,17 @@
       <w:szCs w:val="56"/>
     </w:rPr>
   </w:style>
+  <w:style w:type="paragraph" w:styleId="Paragraphedeliste">
+    <w:name w:val="List Paragraph"/>
+    <w:basedOn w:val="Normal"/>
+    <w:uiPriority w:val="34"/>
+    <w:qFormat/>
+    <w:rsid w:val="0075170E"/>
+    <w:pPr>
+      <w:ind w:left="720"/>
+      <w:contextualSpacing/>
+    </w:pPr>
+  </w:style>
 </w:styles>
 </file>
 

</xml_diff>

<commit_message>
Creation du dossier de Pro
</commit_message>
<xml_diff>
--- a/Dossier Pro/dossier_Professionel.docx
+++ b/Dossier Pro/dossier_Professionel.docx
@@ -512,7 +512,23 @@
           <w:sz w:val="32"/>
           <w:szCs w:val="32"/>
         </w:rPr>
-        <w:t xml:space="preserve"> training as a web </w:t>
+        <w:t xml:space="preserve"> training as </w:t>
+      </w:r>
+      <w:proofErr w:type="gramStart"/>
+      <w:r>
+        <w:rPr>
+          <w:sz w:val="32"/>
+          <w:szCs w:val="32"/>
+        </w:rPr>
+        <w:t>a</w:t>
+      </w:r>
+      <w:proofErr w:type="gramEnd"/>
+      <w:r>
+        <w:rPr>
+          <w:sz w:val="32"/>
+          <w:szCs w:val="32"/>
+        </w:rPr>
+        <w:t xml:space="preserve"> web </w:t>
       </w:r>
       <w:proofErr w:type="spellStart"/>
       <w:r>
@@ -1129,7 +1145,23 @@
           <w:sz w:val="32"/>
           <w:szCs w:val="32"/>
         </w:rPr>
-        <w:t xml:space="preserve"> catalogue visible on the application . But </w:t>
+        <w:t xml:space="preserve"> catalogue visible on the </w:t>
+      </w:r>
+      <w:proofErr w:type="gramStart"/>
+      <w:r>
+        <w:rPr>
+          <w:sz w:val="32"/>
+          <w:szCs w:val="32"/>
+        </w:rPr>
+        <w:t>application .</w:t>
+      </w:r>
+      <w:proofErr w:type="gramEnd"/>
+      <w:r>
+        <w:rPr>
+          <w:sz w:val="32"/>
+          <w:szCs w:val="32"/>
+        </w:rPr>
+        <w:t xml:space="preserve"> But </w:t>
       </w:r>
       <w:proofErr w:type="spellStart"/>
       <w:r>
@@ -1378,8 +1410,17 @@
           <w:sz w:val="32"/>
           <w:szCs w:val="32"/>
         </w:rPr>
-        <w:t xml:space="preserve"> to use the Django .</w:t>
-      </w:r>
+        <w:t xml:space="preserve"> to use the </w:t>
+      </w:r>
+      <w:proofErr w:type="gramStart"/>
+      <w:r>
+        <w:rPr>
+          <w:sz w:val="32"/>
+          <w:szCs w:val="32"/>
+        </w:rPr>
+        <w:t>Django .</w:t>
+      </w:r>
+      <w:proofErr w:type="gramEnd"/>
     </w:p>
     <w:p>
       <w:pPr>
@@ -1618,7 +1659,23 @@
           <w:sz w:val="32"/>
           <w:szCs w:val="32"/>
         </w:rPr>
-        <w:t xml:space="preserve"> main parts: the front end, </w:t>
+        <w:t xml:space="preserve"> main </w:t>
+      </w:r>
+      <w:proofErr w:type="gramStart"/>
+      <w:r>
+        <w:rPr>
+          <w:sz w:val="32"/>
+          <w:szCs w:val="32"/>
+        </w:rPr>
+        <w:t>parts:</w:t>
+      </w:r>
+      <w:proofErr w:type="gramEnd"/>
+      <w:r>
+        <w:rPr>
+          <w:sz w:val="32"/>
+          <w:szCs w:val="32"/>
+        </w:rPr>
+        <w:t xml:space="preserve"> the front end, </w:t>
       </w:r>
       <w:proofErr w:type="spellStart"/>
       <w:r>
@@ -2134,7 +2191,16 @@
           <w:sz w:val="32"/>
           <w:szCs w:val="32"/>
         </w:rPr>
-        <w:t>Back-end</w:t>
+        <w:t>Back-</w:t>
+      </w:r>
+      <w:proofErr w:type="gramStart"/>
+      <w:r>
+        <w:rPr>
+          <w:color w:val="000000"/>
+          <w:sz w:val="32"/>
+          <w:szCs w:val="32"/>
+        </w:rPr>
+        <w:t>end</w:t>
       </w:r>
       <w:proofErr w:type="spellEnd"/>
       <w:r>
@@ -2153,6 +2219,7 @@
         </w:rPr>
         <w:t>)</w:t>
       </w:r>
+      <w:proofErr w:type="gramEnd"/>
       <w:r>
         <w:rPr>
           <w:color w:val="000000"/>
@@ -2332,6 +2399,7 @@
       <w:bookmarkStart w:id="16" w:name="42"/>
       <w:bookmarkEnd w:id="16"/>
       <w:proofErr w:type="spellStart"/>
+      <w:proofErr w:type="gramStart"/>
       <w:r>
         <w:rPr>
           <w:color w:val="000000"/>
@@ -2342,6 +2410,7 @@
         <w:t>a</w:t>
       </w:r>
       <w:proofErr w:type="spellEnd"/>
+      <w:proofErr w:type="gramEnd"/>
       <w:r>
         <w:rPr>
           <w:color w:val="000000"/>
@@ -2373,6 +2442,7 @@
         <w:t xml:space="preserve">Cet outil formidable a pu engendrer des Acteurs bien connue et surtout indispensable </w:t>
       </w:r>
       <w:proofErr w:type="spellStart"/>
+      <w:proofErr w:type="gramStart"/>
       <w:r>
         <w:rPr>
           <w:color w:val="000000"/>
@@ -2382,6 +2452,7 @@
         <w:t>a</w:t>
       </w:r>
       <w:proofErr w:type="spellEnd"/>
+      <w:proofErr w:type="gramEnd"/>
       <w:r>
         <w:rPr>
           <w:color w:val="000000"/>
@@ -3122,8 +3193,17 @@
           <w:sz w:val="32"/>
           <w:szCs w:val="32"/>
         </w:rPr>
-        <w:t>Avec les différents diagrammes et suite à une longue réflexion, j’ai choisi d’utiliser le Framework Python Django / Django REST Framework .</w:t>
-      </w:r>
+        <w:t xml:space="preserve">Avec les différents diagrammes et suite à une longue réflexion, j’ai choisi d’utiliser le Framework Python Django / Django REST </w:t>
+      </w:r>
+      <w:proofErr w:type="gramStart"/>
+      <w:r>
+        <w:rPr>
+          <w:sz w:val="32"/>
+          <w:szCs w:val="32"/>
+        </w:rPr>
+        <w:t>Framework .</w:t>
+      </w:r>
+      <w:proofErr w:type="gramEnd"/>
     </w:p>
     <w:p>
       <w:pPr>
@@ -3184,7 +3264,23 @@
           <w:sz w:val="32"/>
           <w:szCs w:val="32"/>
         </w:rPr>
-        <w:t>Django et un formidable outil, il dispose d’un excellent ORM (Mapping objet-relationnel) , une suite impressionnante de modules disponible grâce à l’outil PIP</w:t>
+        <w:t>Django et un formidable outil, il dispose d’un excellent ORM (Mapping objet-relationnel</w:t>
+      </w:r>
+      <w:proofErr w:type="gramStart"/>
+      <w:r>
+        <w:rPr>
+          <w:sz w:val="32"/>
+          <w:szCs w:val="32"/>
+        </w:rPr>
+        <w:t>) ,</w:t>
+      </w:r>
+      <w:proofErr w:type="gramEnd"/>
+      <w:r>
+        <w:rPr>
+          <w:sz w:val="32"/>
+          <w:szCs w:val="32"/>
+        </w:rPr>
+        <w:t xml:space="preserve"> une suite impressionnante de modules disponible grâce à l’outil PIP</w:t>
       </w:r>
       <w:r>
         <w:rPr>
@@ -3883,6 +3979,7 @@
           <w:szCs w:val="32"/>
         </w:rPr>
       </w:pPr>
+      <w:proofErr w:type="gramStart"/>
       <w:r>
         <w:rPr>
           <w:sz w:val="32"/>
@@ -3899,6 +3996,7 @@
         <w:t>env</w:t>
       </w:r>
       <w:proofErr w:type="spellEnd"/>
+      <w:proofErr w:type="gramEnd"/>
       <w:r>
         <w:rPr>
           <w:sz w:val="32"/>
@@ -4163,8 +4261,17 @@
           <w:sz w:val="32"/>
           <w:szCs w:val="32"/>
         </w:rPr>
-        <w:t xml:space="preserve"> » .</w:t>
-      </w:r>
+        <w:t xml:space="preserve"> </w:t>
+      </w:r>
+      <w:proofErr w:type="gramStart"/>
+      <w:r>
+        <w:rPr>
+          <w:sz w:val="32"/>
+          <w:szCs w:val="32"/>
+        </w:rPr>
+        <w:t>» .</w:t>
+      </w:r>
+      <w:proofErr w:type="gramEnd"/>
     </w:p>
     <w:p>
       <w:pPr>
@@ -4256,18 +4363,28 @@
           <w:sz w:val="32"/>
           <w:szCs w:val="32"/>
         </w:rPr>
-        <w:t xml:space="preserve"> la commande «  </w:t>
-      </w:r>
-      <w:proofErr w:type="spellStart"/>
+        <w:t xml:space="preserve"> la commande </w:t>
+      </w:r>
+      <w:proofErr w:type="gramStart"/>
       <w:r>
         <w:rPr>
           <w:rFonts w:cstheme="minorHAnsi"/>
           <w:sz w:val="32"/>
           <w:szCs w:val="32"/>
         </w:rPr>
+        <w:t xml:space="preserve">«  </w:t>
+      </w:r>
+      <w:proofErr w:type="spellStart"/>
+      <w:r>
+        <w:rPr>
+          <w:rFonts w:cstheme="minorHAnsi"/>
+          <w:sz w:val="32"/>
+          <w:szCs w:val="32"/>
+        </w:rPr>
         <w:t>pip</w:t>
       </w:r>
       <w:proofErr w:type="spellEnd"/>
+      <w:proofErr w:type="gramEnd"/>
       <w:r>
         <w:rPr>
           <w:rFonts w:cstheme="minorHAnsi"/>
@@ -4354,15 +4471,33 @@
           <w:sz w:val="32"/>
           <w:szCs w:val="32"/>
         </w:rPr>
-        <w:t xml:space="preserve">.  Dans un second temps j’installe aussi simple JWT . Une dépendance qui nous permettra de génère facilement un </w:t>
-      </w:r>
-      <w:proofErr w:type="spellStart"/>
+        <w:t xml:space="preserve">.  Dans un second temps j’installe aussi simple </w:t>
+      </w:r>
+      <w:proofErr w:type="gramStart"/>
       <w:r>
         <w:rPr>
           <w:rFonts w:cstheme="minorHAnsi"/>
           <w:sz w:val="32"/>
           <w:szCs w:val="32"/>
         </w:rPr>
+        <w:t>JWT .</w:t>
+      </w:r>
+      <w:proofErr w:type="gramEnd"/>
+      <w:r>
+        <w:rPr>
+          <w:rFonts w:cstheme="minorHAnsi"/>
+          <w:sz w:val="32"/>
+          <w:szCs w:val="32"/>
+        </w:rPr>
+        <w:t xml:space="preserve"> Une dépendance qui nous permettra de génère facilement un </w:t>
+      </w:r>
+      <w:proofErr w:type="spellStart"/>
+      <w:r>
+        <w:rPr>
+          <w:rFonts w:cstheme="minorHAnsi"/>
+          <w:sz w:val="32"/>
+          <w:szCs w:val="32"/>
+        </w:rPr>
         <w:t>Token</w:t>
       </w:r>
       <w:proofErr w:type="spellEnd"/>
@@ -4459,6 +4594,7 @@
         </w:rPr>
         <w:t xml:space="preserve">requetés </w:t>
       </w:r>
+      <w:proofErr w:type="gramStart"/>
       <w:r>
         <w:rPr>
           <w:rFonts w:cstheme="minorHAnsi"/>
@@ -4481,7 +4617,16 @@
           <w:sz w:val="32"/>
           <w:szCs w:val="32"/>
         </w:rPr>
-        <w:t xml:space="preserve"> je dois installer </w:t>
+        <w:t xml:space="preserve"> je</w:t>
+      </w:r>
+      <w:proofErr w:type="gramEnd"/>
+      <w:r>
+        <w:rPr>
+          <w:rFonts w:cstheme="minorHAnsi"/>
+          <w:sz w:val="32"/>
+          <w:szCs w:val="32"/>
+        </w:rPr>
+        <w:t xml:space="preserve"> dois installer </w:t>
       </w:r>
       <w:r>
         <w:rPr>
@@ -4911,6 +5056,7 @@
         <w:t xml:space="preserve">Je peux lancer l’installation du projet en utilisant la commande « django-admin </w:t>
       </w:r>
       <w:proofErr w:type="spellStart"/>
+      <w:proofErr w:type="gramStart"/>
       <w:r>
         <w:rPr>
           <w:sz w:val="32"/>
@@ -4924,7 +5070,15 @@
           <w:sz w:val="32"/>
           <w:szCs w:val="32"/>
         </w:rPr>
-        <w:t xml:space="preserve">  myShop_V3</w:t>
+        <w:t xml:space="preserve">  myShop</w:t>
+      </w:r>
+      <w:proofErr w:type="gramEnd"/>
+      <w:r>
+        <w:rPr>
+          <w:sz w:val="32"/>
+          <w:szCs w:val="32"/>
+        </w:rPr>
+        <w:t>_V3</w:t>
       </w:r>
       <w:r>
         <w:rPr>
@@ -5081,7 +5235,25 @@
           <w:sz w:val="32"/>
           <w:szCs w:val="32"/>
         </w:rPr>
-        <w:t>Dans notre cas d'application ce nommera «shop ».</w:t>
+        <w:t>Dans notre cas d'application ce nommera</w:t>
+      </w:r>
+      <w:proofErr w:type="gramStart"/>
+      <w:r>
+        <w:rPr>
+          <w:color w:val="000000"/>
+          <w:sz w:val="32"/>
+          <w:szCs w:val="32"/>
+        </w:rPr>
+        <w:t xml:space="preserve"> «shop</w:t>
+      </w:r>
+      <w:proofErr w:type="gramEnd"/>
+      <w:r>
+        <w:rPr>
+          <w:color w:val="000000"/>
+          <w:sz w:val="32"/>
+          <w:szCs w:val="32"/>
+        </w:rPr>
+        <w:t xml:space="preserve"> ».</w:t>
       </w:r>
     </w:p>
     <w:p>
@@ -5177,7 +5349,25 @@
           <w:sz w:val="32"/>
           <w:szCs w:val="32"/>
         </w:rPr>
-        <w:t xml:space="preserve"> « L’ensemble de l’application » et l’application s’ appelle « Shop ».</w:t>
+        <w:t xml:space="preserve"> « L’ensemble de l’application » et l’application </w:t>
+      </w:r>
+      <w:proofErr w:type="gramStart"/>
+      <w:r>
+        <w:rPr>
+          <w:color w:val="000000"/>
+          <w:sz w:val="32"/>
+          <w:szCs w:val="32"/>
+        </w:rPr>
+        <w:t>s’ appelle</w:t>
+      </w:r>
+      <w:proofErr w:type="gramEnd"/>
+      <w:r>
+        <w:rPr>
+          <w:color w:val="000000"/>
+          <w:sz w:val="32"/>
+          <w:szCs w:val="32"/>
+        </w:rPr>
+        <w:t xml:space="preserve"> « Shop ».</w:t>
       </w:r>
     </w:p>
     <w:p>
@@ -5259,6 +5449,7 @@
         <w:t xml:space="preserve">« Setting » et le fichier de configuration du projet. Il contient toutes les informations relatives à l’application, comme le listing de l’ensemble des applications du « projet » mais aussi les « </w:t>
       </w:r>
       <w:proofErr w:type="spellStart"/>
+      <w:proofErr w:type="gramStart"/>
       <w:r>
         <w:rPr>
           <w:color w:val="000000"/>
@@ -5274,7 +5465,16 @@
           <w:sz w:val="32"/>
           <w:szCs w:val="32"/>
         </w:rPr>
-        <w:t xml:space="preserve">», la configuration de la base de données et aussi le « </w:t>
+        <w:t>»</w:t>
+      </w:r>
+      <w:proofErr w:type="gramEnd"/>
+      <w:r>
+        <w:rPr>
+          <w:color w:val="000000"/>
+          <w:sz w:val="32"/>
+          <w:szCs w:val="32"/>
+        </w:rPr>
+        <w:t xml:space="preserve">, la configuration de la base de données et aussi le « </w:t>
       </w:r>
       <w:proofErr w:type="spellStart"/>
       <w:r>
@@ -5355,7 +5555,25 @@
           <w:szCs w:val="32"/>
         </w:rPr>
         <w:lastRenderedPageBreak/>
-        <w:t>Le fichier « views.py » est un des fichier les plus important, car il contient tous les contrôleurs de l’application.</w:t>
+        <w:t xml:space="preserve">Le fichier « views.py » est un </w:t>
+      </w:r>
+      <w:proofErr w:type="gramStart"/>
+      <w:r>
+        <w:rPr>
+          <w:color w:val="000000"/>
+          <w:sz w:val="32"/>
+          <w:szCs w:val="32"/>
+        </w:rPr>
+        <w:t>des fichier</w:t>
+      </w:r>
+      <w:proofErr w:type="gramEnd"/>
+      <w:r>
+        <w:rPr>
+          <w:color w:val="000000"/>
+          <w:sz w:val="32"/>
+          <w:szCs w:val="32"/>
+        </w:rPr>
+        <w:t xml:space="preserve"> les plus important, car il contient tous les contrôleurs de l’application.</w:t>
       </w:r>
     </w:p>
     <w:p>
@@ -5381,7 +5599,25 @@
           <w:sz w:val="32"/>
           <w:szCs w:val="32"/>
         </w:rPr>
-        <w:t xml:space="preserve">Le fichier «  url.py » contient comme son nom l’indique l’ensemble des </w:t>
+        <w:t xml:space="preserve">Le fichier </w:t>
+      </w:r>
+      <w:proofErr w:type="gramStart"/>
+      <w:r>
+        <w:rPr>
+          <w:color w:val="000000"/>
+          <w:sz w:val="32"/>
+          <w:szCs w:val="32"/>
+        </w:rPr>
+        <w:t>«  url.py</w:t>
+      </w:r>
+      <w:proofErr w:type="gramEnd"/>
+      <w:r>
+        <w:rPr>
+          <w:color w:val="000000"/>
+          <w:sz w:val="32"/>
+          <w:szCs w:val="32"/>
+        </w:rPr>
+        <w:t xml:space="preserve"> » contient comme son nom l’indique l’ensemble des </w:t>
       </w:r>
       <w:proofErr w:type="spellStart"/>
       <w:r>
@@ -5525,22 +5761,54 @@
           <w:sz w:val="32"/>
           <w:szCs w:val="32"/>
         </w:rPr>
-        <w:t>les migrations des entités créer dans la bases de données . La migration est un peu comme le plan de notre structure de notre base de données.</w:t>
-      </w:r>
-    </w:p>
-    <w:p>
-      <w:pPr>
-        <w:rPr>
-          <w:sz w:val="32"/>
-          <w:szCs w:val="32"/>
-        </w:rPr>
-      </w:pPr>
-      <w:r>
-        <w:rPr>
-          <w:sz w:val="32"/>
-          <w:szCs w:val="32"/>
-        </w:rPr>
-        <w:t xml:space="preserve">Nous trouvons un répertoire « tests » qui contient les tests de l’application.(Nous </w:t>
+        <w:t xml:space="preserve">les migrations des entités créer dans la bases de </w:t>
+      </w:r>
+      <w:proofErr w:type="gramStart"/>
+      <w:r>
+        <w:rPr>
+          <w:sz w:val="32"/>
+          <w:szCs w:val="32"/>
+        </w:rPr>
+        <w:t>données .</w:t>
+      </w:r>
+      <w:proofErr w:type="gramEnd"/>
+      <w:r>
+        <w:rPr>
+          <w:sz w:val="32"/>
+          <w:szCs w:val="32"/>
+        </w:rPr>
+        <w:t xml:space="preserve"> La migration est un peu comme le plan de notre structure de notre base de données.</w:t>
+      </w:r>
+    </w:p>
+    <w:p>
+      <w:pPr>
+        <w:rPr>
+          <w:sz w:val="32"/>
+          <w:szCs w:val="32"/>
+        </w:rPr>
+      </w:pPr>
+      <w:r>
+        <w:rPr>
+          <w:sz w:val="32"/>
+          <w:szCs w:val="32"/>
+        </w:rPr>
+        <w:t xml:space="preserve">Nous trouvons un répertoire « tests » qui contient les tests de </w:t>
+      </w:r>
+      <w:proofErr w:type="gramStart"/>
+      <w:r>
+        <w:rPr>
+          <w:sz w:val="32"/>
+          <w:szCs w:val="32"/>
+        </w:rPr>
+        <w:t>l’application.(</w:t>
+      </w:r>
+      <w:proofErr w:type="gramEnd"/>
+      <w:r>
+        <w:rPr>
+          <w:sz w:val="32"/>
+          <w:szCs w:val="32"/>
+        </w:rPr>
+        <w:t xml:space="preserve">Nous </w:t>
       </w:r>
       <w:r>
         <w:rPr>
@@ -5634,6 +5902,7 @@
         <w:t xml:space="preserve">Ce fichier est un peu particulier, il est utilisé pour </w:t>
       </w:r>
       <w:proofErr w:type="spellStart"/>
+      <w:proofErr w:type="gramStart"/>
       <w:r>
         <w:rPr>
           <w:sz w:val="32"/>
@@ -5642,6 +5911,7 @@
         <w:t>importé</w:t>
       </w:r>
       <w:proofErr w:type="spellEnd"/>
+      <w:proofErr w:type="gramEnd"/>
       <w:r>
         <w:rPr>
           <w:sz w:val="32"/>
@@ -5963,7 +6233,23 @@
           <w:sz w:val="32"/>
           <w:szCs w:val="32"/>
         </w:rPr>
-        <w:t xml:space="preserve"> de l’application, il contient la méthode main(). Il est indispensable pour </w:t>
+        <w:t xml:space="preserve"> de l’application, il contient la méthode </w:t>
+      </w:r>
+      <w:proofErr w:type="gramStart"/>
+      <w:r>
+        <w:rPr>
+          <w:sz w:val="32"/>
+          <w:szCs w:val="32"/>
+        </w:rPr>
+        <w:t>main(</w:t>
+      </w:r>
+      <w:proofErr w:type="gramEnd"/>
+      <w:r>
+        <w:rPr>
+          <w:sz w:val="32"/>
+          <w:szCs w:val="32"/>
+        </w:rPr>
+        <w:t xml:space="preserve">). Il est indispensable pour </w:t>
       </w:r>
       <w:r>
         <w:rPr>
@@ -6047,6 +6333,7 @@
           <w:szCs w:val="32"/>
         </w:rPr>
       </w:pPr>
+      <w:proofErr w:type="gramStart"/>
       <w:r>
         <w:rPr>
           <w:sz w:val="32"/>
@@ -6059,7 +6346,15 @@
           <w:sz w:val="32"/>
           <w:szCs w:val="32"/>
         </w:rPr>
-        <w:t>« app.py »</w:t>
+        <w:t>«</w:t>
+      </w:r>
+      <w:proofErr w:type="gramEnd"/>
+      <w:r>
+        <w:rPr>
+          <w:sz w:val="32"/>
+          <w:szCs w:val="32"/>
+        </w:rPr>
+        <w:t> app.py »</w:t>
       </w:r>
       <w:r>
         <w:rPr>
@@ -6115,6 +6410,7 @@
           <w:szCs w:val="32"/>
         </w:rPr>
       </w:pPr>
+      <w:proofErr w:type="gramStart"/>
       <w:r>
         <w:rPr>
           <w:sz w:val="32"/>
@@ -6127,7 +6423,15 @@
           <w:sz w:val="32"/>
           <w:szCs w:val="32"/>
         </w:rPr>
-        <w:t>«  serializers.py »</w:t>
+        <w:t>«</w:t>
+      </w:r>
+      <w:proofErr w:type="gramEnd"/>
+      <w:r>
+        <w:rPr>
+          <w:sz w:val="32"/>
+          <w:szCs w:val="32"/>
+        </w:rPr>
+        <w:t>  serializers.py »</w:t>
       </w:r>
       <w:r>
         <w:rPr>
@@ -6220,7 +6524,23 @@
           <w:sz w:val="32"/>
           <w:szCs w:val="32"/>
         </w:rPr>
-        <w:t xml:space="preserve"> (Dans notre cas , notre application React JS)</w:t>
+        <w:t xml:space="preserve"> (Dans notre </w:t>
+      </w:r>
+      <w:proofErr w:type="gramStart"/>
+      <w:r>
+        <w:rPr>
+          <w:sz w:val="32"/>
+          <w:szCs w:val="32"/>
+        </w:rPr>
+        <w:t>cas ,</w:t>
+      </w:r>
+      <w:proofErr w:type="gramEnd"/>
+      <w:r>
+        <w:rPr>
+          <w:sz w:val="32"/>
+          <w:szCs w:val="32"/>
+        </w:rPr>
+        <w:t xml:space="preserve"> notre application React JS)</w:t>
       </w:r>
       <w:r>
         <w:rPr>
@@ -7000,10 +7320,78 @@
     </w:p>
     <w:p>
       <w:pPr>
+        <w:jc w:val="center"/>
+        <w:rPr>
+          <w:rFonts w:cstheme="minorHAnsi"/>
+          <w:sz w:val="32"/>
+          <w:szCs w:val="32"/>
+        </w:rPr>
+      </w:pPr>
+      <w:r>
+        <w:rPr>
+          <w:rFonts w:cstheme="minorHAnsi"/>
+          <w:noProof/>
+          <w:sz w:val="32"/>
+          <w:szCs w:val="32"/>
+        </w:rPr>
+        <w:drawing>
+          <wp:inline distT="0" distB="0" distL="0" distR="0" wp14:anchorId="5FAA7DEE" wp14:editId="6FC879DF">
+            <wp:extent cx="1714500" cy="6819900"/>
+            <wp:effectExtent l="0" t="0" r="0" b="0"/>
+            <wp:docPr id="1734722614" name="Image 4"/>
+            <wp:cNvGraphicFramePr>
+              <a:graphicFrameLocks xmlns:a="http://schemas.openxmlformats.org/drawingml/2006/main" noChangeAspect="1"/>
+            </wp:cNvGraphicFramePr>
+            <a:graphic xmlns:a="http://schemas.openxmlformats.org/drawingml/2006/main">
+              <a:graphicData uri="http://schemas.openxmlformats.org/drawingml/2006/picture">
+                <pic:pic xmlns:pic="http://schemas.openxmlformats.org/drawingml/2006/picture">
+                  <pic:nvPicPr>
+                    <pic:cNvPr id="1734722614" name="Image 1734722614"/>
+                    <pic:cNvPicPr/>
+                  </pic:nvPicPr>
+                  <pic:blipFill>
+                    <a:blip r:embed="rId12">
+                      <a:extLst>
+                        <a:ext uri="{28A0092B-C50C-407E-A947-70E740481C1C}">
+                          <a14:useLocalDpi xmlns:a14="http://schemas.microsoft.com/office/drawing/2010/main" val="0"/>
+                        </a:ext>
+                      </a:extLst>
+                    </a:blip>
+                    <a:stretch>
+                      <a:fillRect/>
+                    </a:stretch>
+                  </pic:blipFill>
+                  <pic:spPr>
+                    <a:xfrm>
+                      <a:off x="0" y="0"/>
+                      <a:ext cx="1714500" cy="6819900"/>
+                    </a:xfrm>
+                    <a:prstGeom prst="rect">
+                      <a:avLst/>
+                    </a:prstGeom>
+                  </pic:spPr>
+                </pic:pic>
+              </a:graphicData>
+            </a:graphic>
+          </wp:inline>
+        </w:drawing>
+      </w:r>
+    </w:p>
+    <w:p>
+      <w:pPr>
+        <w:rPr>
+          <w:rFonts w:cstheme="minorHAnsi"/>
+          <w:sz w:val="32"/>
+          <w:szCs w:val="32"/>
+        </w:rPr>
+      </w:pPr>
+    </w:p>
+    <w:p>
+      <w:pPr>
         <w:rPr>
           <w:rFonts w:asciiTheme="majorHAnsi" w:hAnsiTheme="majorHAnsi" w:cstheme="majorHAnsi"/>
-          <w:sz w:val="48"/>
-          <w:szCs w:val="48"/>
+          <w:sz w:val="32"/>
+          <w:szCs w:val="32"/>
         </w:rPr>
       </w:pPr>
     </w:p>

</xml_diff>

<commit_message>
Test sur les views
</commit_message>
<xml_diff>
--- a/Dossier Pro/dossier_Professionel.docx
+++ b/Dossier Pro/dossier_Professionel.docx
@@ -1947,23 +1947,7 @@
           <w:sz w:val="32"/>
           <w:szCs w:val="32"/>
         </w:rPr>
-        <w:t xml:space="preserve">, </w:t>
-      </w:r>
-      <w:proofErr w:type="spellStart"/>
-      <w:r>
-        <w:rPr>
-          <w:sz w:val="32"/>
-          <w:szCs w:val="32"/>
-        </w:rPr>
-        <w:t>urls</w:t>
-      </w:r>
-      <w:proofErr w:type="spellEnd"/>
-      <w:r>
-        <w:rPr>
-          <w:sz w:val="32"/>
-          <w:szCs w:val="32"/>
-        </w:rPr>
-        <w:t xml:space="preserve">, user management and </w:t>
+        <w:t xml:space="preserve">, urls, user management and </w:t>
       </w:r>
       <w:proofErr w:type="spellStart"/>
       <w:r>
@@ -3195,15 +3179,13 @@
         </w:rPr>
         <w:t xml:space="preserve">Avec les différents diagrammes et suite à une longue réflexion, j’ai choisi d’utiliser le Framework Python Django / Django REST </w:t>
       </w:r>
-      <w:proofErr w:type="gramStart"/>
-      <w:r>
-        <w:rPr>
-          <w:sz w:val="32"/>
-          <w:szCs w:val="32"/>
-        </w:rPr>
-        <w:t>Framework .</w:t>
-      </w:r>
-      <w:proofErr w:type="gramEnd"/>
+      <w:r>
+        <w:rPr>
+          <w:sz w:val="32"/>
+          <w:szCs w:val="32"/>
+        </w:rPr>
+        <w:t>Framework.</w:t>
+      </w:r>
     </w:p>
     <w:p>
       <w:pPr>
@@ -3227,15 +3209,13 @@
         </w:rPr>
         <w:t xml:space="preserve">Mon choix, c’est porté sur ce </w:t>
       </w:r>
-      <w:proofErr w:type="spellStart"/>
-      <w:r>
-        <w:rPr>
-          <w:sz w:val="32"/>
-          <w:szCs w:val="32"/>
-        </w:rPr>
-        <w:t>framework</w:t>
-      </w:r>
-      <w:proofErr w:type="spellEnd"/>
+      <w:r>
+        <w:rPr>
+          <w:sz w:val="32"/>
+          <w:szCs w:val="32"/>
+        </w:rPr>
+        <w:t>Framework</w:t>
+      </w:r>
       <w:r>
         <w:rPr>
           <w:sz w:val="32"/>
@@ -3266,15 +3246,13 @@
         </w:rPr>
         <w:t>Django et un formidable outil, il dispose d’un excellent ORM (Mapping objet-relationnel</w:t>
       </w:r>
-      <w:proofErr w:type="gramStart"/>
-      <w:r>
-        <w:rPr>
-          <w:sz w:val="32"/>
-          <w:szCs w:val="32"/>
-        </w:rPr>
-        <w:t>) ,</w:t>
-      </w:r>
-      <w:proofErr w:type="gramEnd"/>
+      <w:r>
+        <w:rPr>
+          <w:sz w:val="32"/>
+          <w:szCs w:val="32"/>
+        </w:rPr>
+        <w:t>),</w:t>
+      </w:r>
       <w:r>
         <w:rPr>
           <w:sz w:val="32"/>
@@ -3287,23 +3265,7 @@
           <w:sz w:val="32"/>
           <w:szCs w:val="32"/>
         </w:rPr>
-        <w:t xml:space="preserve"> (</w:t>
-      </w:r>
-      <w:proofErr w:type="spellStart"/>
-      <w:r>
-        <w:rPr>
-          <w:sz w:val="32"/>
-          <w:szCs w:val="32"/>
-        </w:rPr>
-        <w:t>pip</w:t>
-      </w:r>
-      <w:proofErr w:type="spellEnd"/>
-      <w:r>
-        <w:rPr>
-          <w:sz w:val="32"/>
-          <w:szCs w:val="32"/>
-        </w:rPr>
-        <w:t xml:space="preserve"> est le gestionnaire de paquets)</w:t>
+        <w:t xml:space="preserve"> (pip est le gestionnaire de paquets)</w:t>
       </w:r>
       <w:r>
         <w:rPr>
@@ -3521,14 +3483,6 @@
           <w:szCs w:val="32"/>
         </w:rPr>
       </w:pPr>
-    </w:p>
-    <w:p>
-      <w:pPr>
-        <w:rPr>
-          <w:sz w:val="32"/>
-          <w:szCs w:val="32"/>
-        </w:rPr>
-      </w:pPr>
       <w:r>
         <w:rPr>
           <w:sz w:val="32"/>
@@ -3567,23 +3521,7 @@
           <w:sz w:val="32"/>
           <w:szCs w:val="32"/>
         </w:rPr>
-        <w:t xml:space="preserve">Dans un premier temps, je vérifie que la commande </w:t>
-      </w:r>
-      <w:proofErr w:type="spellStart"/>
-      <w:r>
-        <w:rPr>
-          <w:sz w:val="32"/>
-          <w:szCs w:val="32"/>
-        </w:rPr>
-        <w:t>pip</w:t>
-      </w:r>
-      <w:proofErr w:type="spellEnd"/>
-      <w:r>
-        <w:rPr>
-          <w:sz w:val="32"/>
-          <w:szCs w:val="32"/>
-        </w:rPr>
-        <w:t xml:space="preserve"> fonctionne bien.</w:t>
+        <w:t>Dans un premier temps, je vérifie que la commande pip fonctionne bien.</w:t>
       </w:r>
     </w:p>
     <w:p>
@@ -3804,23 +3742,7 @@
           <w:sz w:val="32"/>
           <w:szCs w:val="32"/>
         </w:rPr>
-        <w:t xml:space="preserve">Comme vous en doutez certainement PIP est le gestionnaire de paquets de Python, comme </w:t>
-      </w:r>
-      <w:proofErr w:type="spellStart"/>
-      <w:r>
-        <w:rPr>
-          <w:sz w:val="32"/>
-          <w:szCs w:val="32"/>
-        </w:rPr>
-        <w:t>npm</w:t>
-      </w:r>
-      <w:proofErr w:type="spellEnd"/>
-      <w:r>
-        <w:rPr>
-          <w:sz w:val="32"/>
-          <w:szCs w:val="32"/>
-        </w:rPr>
-        <w:t xml:space="preserve"> pour JavaScript ou composer pour PHP.</w:t>
+        <w:t>Comme vous en doutez certainement PIP est le gestionnaire de paquets de Python, comme npm pour JavaScript ou composer pour PHP.</w:t>
       </w:r>
     </w:p>
     <w:p>
@@ -3908,15 +3830,13 @@
         </w:rPr>
         <w:t xml:space="preserve"> », ou sera isolé toutes les </w:t>
       </w:r>
-      <w:proofErr w:type="spellStart"/>
-      <w:r>
-        <w:rPr>
-          <w:sz w:val="32"/>
-          <w:szCs w:val="32"/>
-        </w:rPr>
-        <w:t>dépendences</w:t>
-      </w:r>
-      <w:proofErr w:type="spellEnd"/>
+      <w:r>
+        <w:rPr>
+          <w:sz w:val="32"/>
+          <w:szCs w:val="32"/>
+        </w:rPr>
+        <w:t>dépendances</w:t>
+      </w:r>
       <w:r>
         <w:rPr>
           <w:sz w:val="32"/>
@@ -3979,15 +3899,15 @@
           <w:szCs w:val="32"/>
         </w:rPr>
       </w:pPr>
+      <w:r>
+        <w:rPr>
+          <w:sz w:val="32"/>
+          <w:szCs w:val="32"/>
+        </w:rPr>
+        <w:t>« </w:t>
+      </w:r>
+      <w:proofErr w:type="spellStart"/>
       <w:proofErr w:type="gramStart"/>
-      <w:r>
-        <w:rPr>
-          <w:sz w:val="32"/>
-          <w:szCs w:val="32"/>
-        </w:rPr>
-        <w:t xml:space="preserve">«  </w:t>
-      </w:r>
-      <w:proofErr w:type="spellStart"/>
       <w:r>
         <w:rPr>
           <w:sz w:val="32"/>
@@ -4117,17 +4037,15 @@
           <w:sz w:val="32"/>
           <w:szCs w:val="32"/>
         </w:rPr>
-        <w:t xml:space="preserve">- Comme on peut le constater que dans l’image, suite </w:t>
-      </w:r>
-      <w:proofErr w:type="spellStart"/>
-      <w:r>
-        <w:rPr>
-          <w:sz w:val="32"/>
-          <w:szCs w:val="32"/>
-        </w:rPr>
-        <w:t>a</w:t>
-      </w:r>
-      <w:proofErr w:type="spellEnd"/>
+        <w:t xml:space="preserve">- Comme on peut le constater dans l’image, suite </w:t>
+      </w:r>
+      <w:r>
+        <w:rPr>
+          <w:sz w:val="32"/>
+          <w:szCs w:val="32"/>
+        </w:rPr>
+        <w:t>à</w:t>
+      </w:r>
       <w:r>
         <w:rPr>
           <w:sz w:val="32"/>
@@ -4245,17 +4163,312 @@
           <w:sz w:val="32"/>
           <w:szCs w:val="32"/>
         </w:rPr>
-        <w:t xml:space="preserve">Dans un premier temps, je commence par installer « </w:t>
-      </w:r>
-      <w:proofErr w:type="spellStart"/>
-      <w:r>
-        <w:rPr>
-          <w:sz w:val="32"/>
-          <w:szCs w:val="32"/>
-        </w:rPr>
-        <w:t>Pillow</w:t>
-      </w:r>
-      <w:proofErr w:type="spellEnd"/>
+        <w:t>Dans un premier temps, je commence par installer « Pillow ».</w:t>
+      </w:r>
+    </w:p>
+    <w:p>
+      <w:pPr>
+        <w:rPr>
+          <w:sz w:val="32"/>
+          <w:szCs w:val="32"/>
+        </w:rPr>
+      </w:pPr>
+    </w:p>
+    <w:p>
+      <w:pPr>
+        <w:rPr>
+          <w:sz w:val="32"/>
+          <w:szCs w:val="32"/>
+        </w:rPr>
+      </w:pPr>
+      <w:r>
+        <w:rPr>
+          <w:sz w:val="32"/>
+          <w:szCs w:val="32"/>
+        </w:rPr>
+        <w:lastRenderedPageBreak/>
+        <w:t>- « Pillow » est une dépendance indispensable pour gère les images dans l’application. Ce module est nécessaire dans la majorité des applications Django.</w:t>
+      </w:r>
+    </w:p>
+    <w:p>
+      <w:pPr>
+        <w:rPr>
+          <w:rFonts w:cstheme="minorHAnsi"/>
+          <w:sz w:val="32"/>
+          <w:szCs w:val="32"/>
+        </w:rPr>
+      </w:pPr>
+      <w:r>
+        <w:rPr>
+          <w:rFonts w:cstheme="minorHAnsi"/>
+          <w:sz w:val="32"/>
+          <w:szCs w:val="32"/>
+        </w:rPr>
+        <w:t>- Apres l’installation de « Pillow » j’installe Django et Django Rest Framework. Il est important de remarque que Django et Django Rest Framework sont de dépendances différentes. P</w:t>
+      </w:r>
+      <w:r>
+        <w:rPr>
+          <w:rFonts w:cstheme="minorHAnsi"/>
+          <w:sz w:val="32"/>
+          <w:szCs w:val="32"/>
+        </w:rPr>
+        <w:t>ou</w:t>
+      </w:r>
+      <w:r>
+        <w:rPr>
+          <w:rFonts w:cstheme="minorHAnsi"/>
+          <w:sz w:val="32"/>
+          <w:szCs w:val="32"/>
+        </w:rPr>
+        <w:t xml:space="preserve">r ce faire je vais </w:t>
+      </w:r>
+      <w:r>
+        <w:rPr>
+          <w:rFonts w:cstheme="minorHAnsi"/>
+          <w:sz w:val="32"/>
+          <w:szCs w:val="32"/>
+        </w:rPr>
+        <w:t>utiliser</w:t>
+      </w:r>
+      <w:r>
+        <w:rPr>
+          <w:rFonts w:cstheme="minorHAnsi"/>
+          <w:sz w:val="32"/>
+          <w:szCs w:val="32"/>
+        </w:rPr>
+        <w:t xml:space="preserve"> la commande «pip install Django » et « </w:t>
+      </w:r>
+      <w:r>
+        <w:rPr>
+          <w:rFonts w:cstheme="minorHAnsi"/>
+          <w:sz w:val="32"/>
+          <w:szCs w:val="32"/>
+        </w:rPr>
+        <w:t>pip install djangorestframework</w:t>
+      </w:r>
+      <w:r>
+        <w:rPr>
+          <w:rFonts w:cstheme="minorHAnsi"/>
+          <w:sz w:val="32"/>
+          <w:szCs w:val="32"/>
+        </w:rPr>
+        <w:t> »</w:t>
+      </w:r>
+      <w:r>
+        <w:rPr>
+          <w:rFonts w:cstheme="minorHAnsi"/>
+          <w:sz w:val="32"/>
+          <w:szCs w:val="32"/>
+        </w:rPr>
+        <w:t xml:space="preserve">.  Dans un second temps j’installe aussi simple </w:t>
+      </w:r>
+      <w:r>
+        <w:rPr>
+          <w:rFonts w:cstheme="minorHAnsi"/>
+          <w:sz w:val="32"/>
+          <w:szCs w:val="32"/>
+        </w:rPr>
+        <w:t>JWT, avec la commande « </w:t>
+      </w:r>
+      <w:r>
+        <w:rPr>
+          <w:rFonts w:cstheme="minorHAnsi"/>
+          <w:sz w:val="32"/>
+          <w:szCs w:val="32"/>
+        </w:rPr>
+        <w:t>pip install djangorestframework-</w:t>
+      </w:r>
+      <w:proofErr w:type="spellStart"/>
+      <w:r>
+        <w:rPr>
+          <w:rFonts w:cstheme="minorHAnsi"/>
+          <w:sz w:val="32"/>
+          <w:szCs w:val="32"/>
+        </w:rPr>
+        <w:t>simplejwt</w:t>
+      </w:r>
+      <w:proofErr w:type="spellEnd"/>
+      <w:r>
+        <w:rPr>
+          <w:rFonts w:cstheme="minorHAnsi"/>
+          <w:sz w:val="32"/>
+          <w:szCs w:val="32"/>
+        </w:rPr>
+        <w:t> ».</w:t>
+      </w:r>
+      <w:r>
+        <w:rPr>
+          <w:rFonts w:cstheme="minorHAnsi"/>
+          <w:sz w:val="32"/>
+          <w:szCs w:val="32"/>
+        </w:rPr>
+        <w:t xml:space="preserve"> Une dépendance qui nous permettra de génère facilement un </w:t>
+      </w:r>
+      <w:proofErr w:type="spellStart"/>
+      <w:r>
+        <w:rPr>
+          <w:rFonts w:cstheme="minorHAnsi"/>
+          <w:sz w:val="32"/>
+          <w:szCs w:val="32"/>
+        </w:rPr>
+        <w:t>Token</w:t>
+      </w:r>
+      <w:proofErr w:type="spellEnd"/>
+      <w:r>
+        <w:rPr>
+          <w:rFonts w:cstheme="minorHAnsi"/>
+          <w:sz w:val="32"/>
+          <w:szCs w:val="32"/>
+        </w:rPr>
+        <w:t xml:space="preserve"> JWT (</w:t>
+      </w:r>
+      <w:proofErr w:type="spellStart"/>
+      <w:r>
+        <w:rPr>
+          <w:rFonts w:cstheme="minorHAnsi"/>
+          <w:sz w:val="32"/>
+          <w:szCs w:val="32"/>
+        </w:rPr>
+        <w:t>Json</w:t>
+      </w:r>
+      <w:proofErr w:type="spellEnd"/>
+      <w:r>
+        <w:rPr>
+          <w:rFonts w:cstheme="minorHAnsi"/>
+          <w:sz w:val="32"/>
+          <w:szCs w:val="32"/>
+        </w:rPr>
+        <w:t xml:space="preserve"> Web </w:t>
+      </w:r>
+      <w:proofErr w:type="spellStart"/>
+      <w:r>
+        <w:rPr>
+          <w:rFonts w:cstheme="minorHAnsi"/>
+          <w:sz w:val="32"/>
+          <w:szCs w:val="32"/>
+        </w:rPr>
+        <w:t>Token</w:t>
+      </w:r>
+      <w:proofErr w:type="spellEnd"/>
+      <w:r>
+        <w:rPr>
+          <w:rFonts w:cstheme="minorHAnsi"/>
+          <w:sz w:val="32"/>
+          <w:szCs w:val="32"/>
+        </w:rPr>
+        <w:t xml:space="preserve">) pour sécuriser notre </w:t>
+      </w:r>
+      <w:r>
+        <w:rPr>
+          <w:rFonts w:cstheme="minorHAnsi"/>
+          <w:sz w:val="32"/>
+          <w:szCs w:val="32"/>
+        </w:rPr>
+        <w:t>application.</w:t>
+      </w:r>
+    </w:p>
+    <w:p>
+      <w:pPr>
+        <w:rPr>
+          <w:rFonts w:cstheme="minorHAnsi"/>
+          <w:sz w:val="32"/>
+          <w:szCs w:val="32"/>
+        </w:rPr>
+      </w:pPr>
+      <w:r>
+        <w:rPr>
+          <w:rFonts w:cstheme="minorHAnsi"/>
+          <w:sz w:val="32"/>
+          <w:szCs w:val="32"/>
+        </w:rPr>
+        <w:t xml:space="preserve">- Afin </w:t>
+      </w:r>
+      <w:r>
+        <w:rPr>
+          <w:rFonts w:cstheme="minorHAnsi"/>
+          <w:sz w:val="32"/>
+          <w:szCs w:val="32"/>
+        </w:rPr>
+        <w:t xml:space="preserve">de gère </w:t>
+      </w:r>
+      <w:r>
+        <w:rPr>
+          <w:rFonts w:cstheme="minorHAnsi"/>
+          <w:sz w:val="32"/>
+          <w:szCs w:val="32"/>
+        </w:rPr>
+        <w:t xml:space="preserve">les </w:t>
+      </w:r>
+      <w:r>
+        <w:rPr>
+          <w:rFonts w:cstheme="minorHAnsi"/>
+          <w:sz w:val="32"/>
+          <w:szCs w:val="32"/>
+        </w:rPr>
+        <w:t xml:space="preserve">requetés </w:t>
+      </w:r>
+      <w:r>
+        <w:rPr>
+          <w:rFonts w:cstheme="minorHAnsi"/>
+          <w:sz w:val="32"/>
+          <w:szCs w:val="32"/>
+        </w:rPr>
+        <w:t>externes, je</w:t>
+      </w:r>
+      <w:r>
+        <w:rPr>
+          <w:rFonts w:cstheme="minorHAnsi"/>
+          <w:sz w:val="32"/>
+          <w:szCs w:val="32"/>
+        </w:rPr>
+        <w:t xml:space="preserve"> dois installer </w:t>
+      </w:r>
+      <w:r>
+        <w:rPr>
+          <w:rFonts w:cstheme="minorHAnsi"/>
+          <w:sz w:val="32"/>
+          <w:szCs w:val="32"/>
+        </w:rPr>
+        <w:t>django-cors-headers</w:t>
+      </w:r>
+      <w:r>
+        <w:rPr>
+          <w:rFonts w:cstheme="minorHAnsi"/>
+          <w:sz w:val="32"/>
+          <w:szCs w:val="32"/>
+        </w:rPr>
+        <w:t>.</w:t>
+      </w:r>
+    </w:p>
+    <w:p>
+      <w:pPr>
+        <w:rPr>
+          <w:sz w:val="32"/>
+          <w:szCs w:val="32"/>
+        </w:rPr>
+      </w:pPr>
+    </w:p>
+    <w:p>
+      <w:pPr>
+        <w:rPr>
+          <w:sz w:val="32"/>
+          <w:szCs w:val="32"/>
+        </w:rPr>
+      </w:pPr>
+      <w:r>
+        <w:rPr>
+          <w:sz w:val="32"/>
+          <w:szCs w:val="32"/>
+        </w:rPr>
+        <w:t xml:space="preserve">Pour vérifier que </w:t>
+      </w:r>
+      <w:r>
+        <w:rPr>
+          <w:sz w:val="32"/>
+          <w:szCs w:val="32"/>
+        </w:rPr>
+        <w:t>ces dernières dépendances</w:t>
+      </w:r>
       <w:r>
         <w:rPr>
           <w:sz w:val="32"/>
@@ -4263,438 +4476,20 @@
         </w:rPr>
         <w:t xml:space="preserve"> </w:t>
       </w:r>
-      <w:proofErr w:type="gramStart"/>
-      <w:r>
-        <w:rPr>
-          <w:sz w:val="32"/>
-          <w:szCs w:val="32"/>
-        </w:rPr>
-        <w:t>» .</w:t>
-      </w:r>
-      <w:proofErr w:type="gramEnd"/>
-    </w:p>
-    <w:p>
-      <w:pPr>
-        <w:rPr>
-          <w:sz w:val="32"/>
-          <w:szCs w:val="32"/>
-        </w:rPr>
-      </w:pPr>
-    </w:p>
-    <w:p>
-      <w:pPr>
-        <w:rPr>
-          <w:sz w:val="32"/>
-          <w:szCs w:val="32"/>
-        </w:rPr>
-      </w:pPr>
-      <w:r>
-        <w:rPr>
-          <w:sz w:val="32"/>
-          <w:szCs w:val="32"/>
-        </w:rPr>
-        <w:lastRenderedPageBreak/>
-        <w:t xml:space="preserve">- « </w:t>
-      </w:r>
-      <w:proofErr w:type="spellStart"/>
-      <w:r>
-        <w:rPr>
-          <w:sz w:val="32"/>
-          <w:szCs w:val="32"/>
-        </w:rPr>
-        <w:t>Pillow</w:t>
-      </w:r>
-      <w:proofErr w:type="spellEnd"/>
-      <w:r>
-        <w:rPr>
-          <w:sz w:val="32"/>
-          <w:szCs w:val="32"/>
-        </w:rPr>
-        <w:t xml:space="preserve"> » est une dépendance indispensable pour gère les images dans l’application. Ce module est nécessaire dans la majorité des applications Django.</w:t>
-      </w:r>
-    </w:p>
-    <w:p>
-      <w:pPr>
-        <w:rPr>
-          <w:rFonts w:cstheme="minorHAnsi"/>
-          <w:sz w:val="32"/>
-          <w:szCs w:val="32"/>
-        </w:rPr>
-      </w:pPr>
-      <w:r>
-        <w:rPr>
-          <w:rFonts w:cstheme="minorHAnsi"/>
-          <w:sz w:val="32"/>
-          <w:szCs w:val="32"/>
-        </w:rPr>
-        <w:t>- Apres l’installation de « </w:t>
-      </w:r>
-      <w:proofErr w:type="spellStart"/>
-      <w:r>
-        <w:rPr>
-          <w:rFonts w:cstheme="minorHAnsi"/>
-          <w:sz w:val="32"/>
-          <w:szCs w:val="32"/>
-        </w:rPr>
-        <w:t>Pillow</w:t>
-      </w:r>
-      <w:proofErr w:type="spellEnd"/>
-      <w:r>
-        <w:rPr>
-          <w:rFonts w:cstheme="minorHAnsi"/>
-          <w:sz w:val="32"/>
-          <w:szCs w:val="32"/>
-        </w:rPr>
-        <w:t xml:space="preserve"> » j’installe Django et Django Rest Framework. Il est important de remarque que Django et Django Rest Framework sont de dépendances différentes. Pur ce faire je vais </w:t>
-      </w:r>
-      <w:proofErr w:type="spellStart"/>
-      <w:r>
-        <w:rPr>
-          <w:rFonts w:cstheme="minorHAnsi"/>
-          <w:sz w:val="32"/>
-          <w:szCs w:val="32"/>
-        </w:rPr>
-        <w:t>utilisé</w:t>
-      </w:r>
-      <w:proofErr w:type="spellEnd"/>
-      <w:r>
-        <w:rPr>
-          <w:rFonts w:cstheme="minorHAnsi"/>
-          <w:sz w:val="32"/>
-          <w:szCs w:val="32"/>
-        </w:rPr>
-        <w:t xml:space="preserve"> la commande </w:t>
-      </w:r>
-      <w:proofErr w:type="gramStart"/>
-      <w:r>
-        <w:rPr>
-          <w:rFonts w:cstheme="minorHAnsi"/>
-          <w:sz w:val="32"/>
-          <w:szCs w:val="32"/>
-        </w:rPr>
-        <w:t xml:space="preserve">«  </w:t>
-      </w:r>
-      <w:proofErr w:type="spellStart"/>
-      <w:r>
-        <w:rPr>
-          <w:rFonts w:cstheme="minorHAnsi"/>
-          <w:sz w:val="32"/>
-          <w:szCs w:val="32"/>
-        </w:rPr>
-        <w:t>pip</w:t>
-      </w:r>
-      <w:proofErr w:type="spellEnd"/>
-      <w:proofErr w:type="gramEnd"/>
-      <w:r>
-        <w:rPr>
-          <w:rFonts w:cstheme="minorHAnsi"/>
+      <w:r>
+        <w:rPr>
+          <w:sz w:val="32"/>
+          <w:szCs w:val="32"/>
+        </w:rPr>
+        <w:t>sont bien</w:t>
+      </w:r>
+      <w:r>
+        <w:rPr>
           <w:sz w:val="32"/>
           <w:szCs w:val="32"/>
         </w:rPr>
         <w:t xml:space="preserve"> </w:t>
       </w:r>
-      <w:proofErr w:type="spellStart"/>
-      <w:r>
-        <w:rPr>
-          <w:rFonts w:cstheme="minorHAnsi"/>
-          <w:sz w:val="32"/>
-          <w:szCs w:val="32"/>
-        </w:rPr>
-        <w:t>install</w:t>
-      </w:r>
-      <w:proofErr w:type="spellEnd"/>
-      <w:r>
-        <w:rPr>
-          <w:rFonts w:cstheme="minorHAnsi"/>
-          <w:sz w:val="32"/>
-          <w:szCs w:val="32"/>
-        </w:rPr>
-        <w:t xml:space="preserve"> Django » et « </w:t>
-      </w:r>
-      <w:proofErr w:type="spellStart"/>
-      <w:r>
-        <w:rPr>
-          <w:rFonts w:cstheme="minorHAnsi"/>
-          <w:sz w:val="32"/>
-          <w:szCs w:val="32"/>
-        </w:rPr>
-        <w:t>pip</w:t>
-      </w:r>
-      <w:proofErr w:type="spellEnd"/>
-      <w:r>
-        <w:rPr>
-          <w:rFonts w:cstheme="minorHAnsi"/>
-          <w:sz w:val="32"/>
-          <w:szCs w:val="32"/>
-        </w:rPr>
-        <w:t xml:space="preserve"> </w:t>
-      </w:r>
-      <w:proofErr w:type="spellStart"/>
-      <w:r>
-        <w:rPr>
-          <w:rFonts w:cstheme="minorHAnsi"/>
-          <w:sz w:val="32"/>
-          <w:szCs w:val="32"/>
-        </w:rPr>
-        <w:t>install</w:t>
-      </w:r>
-      <w:proofErr w:type="spellEnd"/>
-      <w:r>
-        <w:rPr>
-          <w:rFonts w:cstheme="minorHAnsi"/>
-          <w:sz w:val="32"/>
-          <w:szCs w:val="32"/>
-        </w:rPr>
-        <w:t xml:space="preserve"> </w:t>
-      </w:r>
-      <w:proofErr w:type="spellStart"/>
-      <w:r>
-        <w:rPr>
-          <w:rFonts w:cstheme="minorHAnsi"/>
-          <w:sz w:val="32"/>
-          <w:szCs w:val="32"/>
-        </w:rPr>
-        <w:t>djangorestframework</w:t>
-      </w:r>
-      <w:proofErr w:type="spellEnd"/>
-      <w:r>
-        <w:rPr>
-          <w:rFonts w:cstheme="minorHAnsi"/>
-          <w:sz w:val="32"/>
-          <w:szCs w:val="32"/>
-        </w:rPr>
-        <w:t> »</w:t>
-      </w:r>
-      <w:r>
-        <w:rPr>
-          <w:rFonts w:cstheme="minorHAnsi"/>
-          <w:sz w:val="32"/>
-          <w:szCs w:val="32"/>
-        </w:rPr>
-        <w:t xml:space="preserve">.  Dans un second temps j’installe aussi simple </w:t>
-      </w:r>
-      <w:proofErr w:type="gramStart"/>
-      <w:r>
-        <w:rPr>
-          <w:rFonts w:cstheme="minorHAnsi"/>
-          <w:sz w:val="32"/>
-          <w:szCs w:val="32"/>
-        </w:rPr>
-        <w:t>JWT .</w:t>
-      </w:r>
-      <w:proofErr w:type="gramEnd"/>
-      <w:r>
-        <w:rPr>
-          <w:rFonts w:cstheme="minorHAnsi"/>
-          <w:sz w:val="32"/>
-          <w:szCs w:val="32"/>
-        </w:rPr>
-        <w:t xml:space="preserve"> Une dépendance qui nous permettra de génère facilement un </w:t>
-      </w:r>
-      <w:proofErr w:type="spellStart"/>
-      <w:r>
-        <w:rPr>
-          <w:rFonts w:cstheme="minorHAnsi"/>
-          <w:sz w:val="32"/>
-          <w:szCs w:val="32"/>
-        </w:rPr>
-        <w:t>Token</w:t>
-      </w:r>
-      <w:proofErr w:type="spellEnd"/>
-      <w:r>
-        <w:rPr>
-          <w:rFonts w:cstheme="minorHAnsi"/>
-          <w:sz w:val="32"/>
-          <w:szCs w:val="32"/>
-        </w:rPr>
-        <w:t xml:space="preserve"> JWT (</w:t>
-      </w:r>
-      <w:proofErr w:type="spellStart"/>
-      <w:r>
-        <w:rPr>
-          <w:rFonts w:cstheme="minorHAnsi"/>
-          <w:sz w:val="32"/>
-          <w:szCs w:val="32"/>
-        </w:rPr>
-        <w:t>Json</w:t>
-      </w:r>
-      <w:proofErr w:type="spellEnd"/>
-      <w:r>
-        <w:rPr>
-          <w:rFonts w:cstheme="minorHAnsi"/>
-          <w:sz w:val="32"/>
-          <w:szCs w:val="32"/>
-        </w:rPr>
-        <w:t xml:space="preserve"> Web </w:t>
-      </w:r>
-      <w:proofErr w:type="spellStart"/>
-      <w:r>
-        <w:rPr>
-          <w:rFonts w:cstheme="minorHAnsi"/>
-          <w:sz w:val="32"/>
-          <w:szCs w:val="32"/>
-        </w:rPr>
-        <w:t>Token</w:t>
-      </w:r>
-      <w:proofErr w:type="spellEnd"/>
-      <w:r>
-        <w:rPr>
-          <w:rFonts w:cstheme="minorHAnsi"/>
-          <w:sz w:val="32"/>
-          <w:szCs w:val="32"/>
-        </w:rPr>
-        <w:t xml:space="preserve">) pour sécuriser notre </w:t>
-      </w:r>
-      <w:r>
-        <w:rPr>
-          <w:rFonts w:cstheme="minorHAnsi"/>
-          <w:sz w:val="32"/>
-          <w:szCs w:val="32"/>
-        </w:rPr>
-        <w:t>application.</w:t>
-      </w:r>
-    </w:p>
-    <w:p>
-      <w:pPr>
-        <w:rPr>
-          <w:rFonts w:cstheme="minorHAnsi"/>
-          <w:sz w:val="32"/>
-          <w:szCs w:val="32"/>
-        </w:rPr>
-      </w:pPr>
-      <w:r>
-        <w:rPr>
-          <w:rFonts w:cstheme="minorHAnsi"/>
-          <w:sz w:val="32"/>
-          <w:szCs w:val="32"/>
-        </w:rPr>
-        <w:t xml:space="preserve">- Afin </w:t>
-      </w:r>
-      <w:r>
-        <w:rPr>
-          <w:rFonts w:cstheme="minorHAnsi"/>
-          <w:sz w:val="32"/>
-          <w:szCs w:val="32"/>
-        </w:rPr>
-        <w:t xml:space="preserve">de gère </w:t>
-      </w:r>
-      <w:r>
-        <w:rPr>
-          <w:rFonts w:cstheme="minorHAnsi"/>
-          <w:sz w:val="32"/>
-          <w:szCs w:val="32"/>
-        </w:rPr>
-        <w:t xml:space="preserve">les </w:t>
-      </w:r>
-      <w:r>
-        <w:rPr>
-          <w:rFonts w:cstheme="minorHAnsi"/>
-          <w:sz w:val="32"/>
-          <w:szCs w:val="32"/>
-        </w:rPr>
-        <w:t xml:space="preserve">requetés </w:t>
-      </w:r>
-      <w:proofErr w:type="gramStart"/>
-      <w:r>
-        <w:rPr>
-          <w:rFonts w:cstheme="minorHAnsi"/>
-          <w:sz w:val="32"/>
-          <w:szCs w:val="32"/>
-        </w:rPr>
-        <w:t>externes,</w:t>
-      </w:r>
-      <w:r>
-        <w:rPr>
-          <w:rFonts w:cstheme="minorHAnsi"/>
-          <w:sz w:val="32"/>
-          <w:szCs w:val="32"/>
-        </w:rPr>
-        <w:t xml:space="preserve"> </w:t>
-      </w:r>
-      <w:r>
-        <w:rPr>
-          <w:rFonts w:cstheme="minorHAnsi"/>
-          <w:sz w:val="32"/>
-          <w:szCs w:val="32"/>
-        </w:rPr>
-        <w:t xml:space="preserve"> je</w:t>
-      </w:r>
-      <w:proofErr w:type="gramEnd"/>
-      <w:r>
-        <w:rPr>
-          <w:rFonts w:cstheme="minorHAnsi"/>
-          <w:sz w:val="32"/>
-          <w:szCs w:val="32"/>
-        </w:rPr>
-        <w:t xml:space="preserve"> dois installer </w:t>
-      </w:r>
-      <w:r>
-        <w:rPr>
-          <w:rFonts w:cstheme="minorHAnsi"/>
-          <w:sz w:val="32"/>
-          <w:szCs w:val="32"/>
-        </w:rPr>
-        <w:t>django-cors-headers</w:t>
-      </w:r>
-      <w:r>
-        <w:rPr>
-          <w:rFonts w:cstheme="minorHAnsi"/>
-          <w:sz w:val="32"/>
-          <w:szCs w:val="32"/>
-        </w:rPr>
-        <w:t>.</w:t>
-      </w:r>
-    </w:p>
-    <w:p>
-      <w:pPr>
-        <w:rPr>
-          <w:sz w:val="32"/>
-          <w:szCs w:val="32"/>
-        </w:rPr>
-      </w:pPr>
-    </w:p>
-    <w:p>
-      <w:pPr>
-        <w:rPr>
-          <w:sz w:val="32"/>
-          <w:szCs w:val="32"/>
-        </w:rPr>
-      </w:pPr>
-      <w:r>
-        <w:rPr>
-          <w:sz w:val="32"/>
-          <w:szCs w:val="32"/>
-        </w:rPr>
-        <w:t xml:space="preserve">Pour vérifier que </w:t>
-      </w:r>
-      <w:r>
-        <w:rPr>
-          <w:sz w:val="32"/>
-          <w:szCs w:val="32"/>
-        </w:rPr>
-        <w:t>ces dernières dépendances</w:t>
-      </w:r>
-      <w:r>
-        <w:rPr>
-          <w:sz w:val="32"/>
-          <w:szCs w:val="32"/>
-        </w:rPr>
-        <w:t xml:space="preserve"> </w:t>
-      </w:r>
-      <w:r>
-        <w:rPr>
-          <w:sz w:val="32"/>
-          <w:szCs w:val="32"/>
-        </w:rPr>
-        <w:t>sont bien</w:t>
-      </w:r>
-      <w:r>
-        <w:rPr>
-          <w:sz w:val="32"/>
-          <w:szCs w:val="32"/>
-        </w:rPr>
-        <w:t xml:space="preserve"> </w:t>
-      </w:r>
       <w:r>
         <w:rPr>
           <w:sz w:val="32"/>
@@ -4707,23 +4502,7 @@
           <w:sz w:val="32"/>
           <w:szCs w:val="32"/>
         </w:rPr>
-        <w:t xml:space="preserve">, je vais utiliser la commande « </w:t>
-      </w:r>
-      <w:proofErr w:type="spellStart"/>
-      <w:r>
-        <w:rPr>
-          <w:sz w:val="32"/>
-          <w:szCs w:val="32"/>
-        </w:rPr>
-        <w:t>pip</w:t>
-      </w:r>
-      <w:proofErr w:type="spellEnd"/>
-      <w:r>
-        <w:rPr>
-          <w:sz w:val="32"/>
-          <w:szCs w:val="32"/>
-        </w:rPr>
-        <w:t xml:space="preserve"> </w:t>
+        <w:t xml:space="preserve">, je vais utiliser la commande « pip </w:t>
       </w:r>
       <w:proofErr w:type="spellStart"/>
       <w:r>
@@ -4822,7 +4601,6 @@
         </w:rPr>
         <w:t xml:space="preserve"> je vais pouvoir faire un </w:t>
       </w:r>
-      <w:proofErr w:type="spellStart"/>
       <w:r>
         <w:rPr>
           <w:sz w:val="32"/>
@@ -4835,15 +4613,7 @@
           <w:sz w:val="32"/>
           <w:szCs w:val="32"/>
         </w:rPr>
-        <w:t>ip</w:t>
-      </w:r>
-      <w:proofErr w:type="spellEnd"/>
-      <w:r>
-        <w:rPr>
-          <w:sz w:val="32"/>
-          <w:szCs w:val="32"/>
-        </w:rPr>
-        <w:t xml:space="preserve"> freeze &gt; requiement.txt.</w:t>
+        <w:t>ip freeze &gt; requiement.txt.</w:t>
       </w:r>
     </w:p>
     <w:p>
@@ -4943,15 +4713,53 @@
           <w:sz w:val="32"/>
           <w:szCs w:val="32"/>
         </w:rPr>
-        <w:t xml:space="preserve">Cette commande me permet d’inscrire toutes les dépendances du projet dans un fichier texte « requiement.txt » automatiquement. Mais aussi me permet d’installer toutes les dépendances avec une seul commande « </w:t>
-      </w:r>
-      <w:proofErr w:type="spellStart"/>
-      <w:r>
-        <w:rPr>
-          <w:sz w:val="32"/>
-          <w:szCs w:val="32"/>
-        </w:rPr>
-        <w:t>pip</w:t>
+        <w:t>Cette commande me permet d’inscrire toutes les dépendances du projet dans un fichier texte « requiement.txt » automatiquement. Mais aussi me permet d’installer toutes les dépendances avec une seul commande « pip install requiement ». Un peu comme un npm install.</w:t>
+      </w:r>
+    </w:p>
+    <w:p>
+      <w:pPr>
+        <w:rPr>
+          <w:sz w:val="32"/>
+          <w:szCs w:val="32"/>
+        </w:rPr>
+      </w:pPr>
+      <w:r>
+        <w:rPr>
+          <w:sz w:val="32"/>
+          <w:szCs w:val="32"/>
+        </w:rPr>
+        <w:t>Maintenant, que toutes les vérifications sont faites.</w:t>
+      </w:r>
+    </w:p>
+    <w:p>
+      <w:pPr>
+        <w:rPr>
+          <w:sz w:val="32"/>
+          <w:szCs w:val="32"/>
+        </w:rPr>
+      </w:pPr>
+      <w:r>
+        <w:rPr>
+          <w:sz w:val="32"/>
+          <w:szCs w:val="32"/>
+        </w:rPr>
+        <w:t xml:space="preserve">Je peux lancer l’installation du projet en utilisant la commande « django-admin </w:t>
+      </w:r>
+      <w:r>
+        <w:rPr>
+          <w:sz w:val="32"/>
+          <w:szCs w:val="32"/>
+        </w:rPr>
+        <w:t xml:space="preserve">startproject </w:t>
+      </w:r>
+      <w:proofErr w:type="spellStart"/>
+      <w:proofErr w:type="gramStart"/>
+      <w:r>
+        <w:rPr>
+          <w:sz w:val="32"/>
+          <w:szCs w:val="32"/>
+        </w:rPr>
+        <w:t>MyShop</w:t>
       </w:r>
       <w:proofErr w:type="spellEnd"/>
       <w:r>
@@ -4961,63 +4769,6 @@
         </w:rPr>
         <w:t xml:space="preserve"> </w:t>
       </w:r>
-      <w:proofErr w:type="spellStart"/>
-      <w:r>
-        <w:rPr>
-          <w:sz w:val="32"/>
-          <w:szCs w:val="32"/>
-        </w:rPr>
-        <w:t>install</w:t>
-      </w:r>
-      <w:proofErr w:type="spellEnd"/>
-      <w:r>
-        <w:rPr>
-          <w:sz w:val="32"/>
-          <w:szCs w:val="32"/>
-        </w:rPr>
-        <w:t xml:space="preserve"> </w:t>
-      </w:r>
-      <w:proofErr w:type="spellStart"/>
-      <w:r>
-        <w:rPr>
-          <w:sz w:val="32"/>
-          <w:szCs w:val="32"/>
-        </w:rPr>
-        <w:t>requiement</w:t>
-      </w:r>
-      <w:proofErr w:type="spellEnd"/>
-      <w:r>
-        <w:rPr>
-          <w:sz w:val="32"/>
-          <w:szCs w:val="32"/>
-        </w:rPr>
-        <w:t xml:space="preserve"> ». Un peu comme un </w:t>
-      </w:r>
-      <w:proofErr w:type="spellStart"/>
-      <w:r>
-        <w:rPr>
-          <w:sz w:val="32"/>
-          <w:szCs w:val="32"/>
-        </w:rPr>
-        <w:t>npm</w:t>
-      </w:r>
-      <w:proofErr w:type="spellEnd"/>
-      <w:r>
-        <w:rPr>
-          <w:sz w:val="32"/>
-          <w:szCs w:val="32"/>
-        </w:rPr>
-        <w:t xml:space="preserve"> </w:t>
-      </w:r>
-      <w:proofErr w:type="spellStart"/>
-      <w:r>
-        <w:rPr>
-          <w:sz w:val="32"/>
-          <w:szCs w:val="32"/>
-        </w:rPr>
-        <w:t>install</w:t>
-      </w:r>
-      <w:proofErr w:type="spellEnd"/>
       <w:r>
         <w:rPr>
           <w:sz w:val="32"/>
@@ -5025,73 +4776,12 @@
         </w:rPr>
         <w:t>.</w:t>
       </w:r>
-    </w:p>
-    <w:p>
-      <w:pPr>
-        <w:rPr>
-          <w:sz w:val="32"/>
-          <w:szCs w:val="32"/>
-        </w:rPr>
-      </w:pPr>
-      <w:r>
-        <w:rPr>
-          <w:sz w:val="32"/>
-          <w:szCs w:val="32"/>
-        </w:rPr>
-        <w:t>Maintenant, que toutes les vérifications sont faites.</w:t>
-      </w:r>
-    </w:p>
-    <w:p>
-      <w:pPr>
-        <w:rPr>
-          <w:sz w:val="32"/>
-          <w:szCs w:val="32"/>
-        </w:rPr>
-      </w:pPr>
-      <w:r>
-        <w:rPr>
-          <w:sz w:val="32"/>
-          <w:szCs w:val="32"/>
-        </w:rPr>
-        <w:t xml:space="preserve">Je peux lancer l’installation du projet en utilisant la commande « django-admin </w:t>
-      </w:r>
-      <w:proofErr w:type="spellStart"/>
-      <w:proofErr w:type="gramStart"/>
-      <w:r>
-        <w:rPr>
-          <w:sz w:val="32"/>
-          <w:szCs w:val="32"/>
-        </w:rPr>
-        <w:t>startproject</w:t>
-      </w:r>
-      <w:proofErr w:type="spellEnd"/>
-      <w:r>
-        <w:rPr>
-          <w:sz w:val="32"/>
-          <w:szCs w:val="32"/>
-        </w:rPr>
-        <w:t xml:space="preserve">  myShop</w:t>
-      </w:r>
       <w:proofErr w:type="gramEnd"/>
       <w:r>
         <w:rPr>
           <w:sz w:val="32"/>
           <w:szCs w:val="32"/>
         </w:rPr>
-        <w:t>_V3</w:t>
-      </w:r>
-      <w:r>
-        <w:rPr>
-          <w:sz w:val="32"/>
-          <w:szCs w:val="32"/>
-        </w:rPr>
-        <w:t xml:space="preserve"> .</w:t>
-      </w:r>
-      <w:r>
-        <w:rPr>
-          <w:sz w:val="32"/>
-          <w:szCs w:val="32"/>
-        </w:rPr>
         <w:t>»</w:t>
       </w:r>
       <w:r>
@@ -5116,15 +4806,13 @@
         </w:rPr>
         <w:t xml:space="preserve">Une fois la commande lancée cela </w:t>
       </w:r>
-      <w:proofErr w:type="spellStart"/>
-      <w:r>
-        <w:rPr>
-          <w:sz w:val="32"/>
-          <w:szCs w:val="32"/>
-        </w:rPr>
-        <w:t>ma</w:t>
-      </w:r>
-      <w:proofErr w:type="spellEnd"/>
+      <w:r>
+        <w:rPr>
+          <w:sz w:val="32"/>
+          <w:szCs w:val="32"/>
+        </w:rPr>
+        <w:t>m’a</w:t>
+      </w:r>
       <w:r>
         <w:rPr>
           <w:sz w:val="32"/>
@@ -5235,7 +4923,7 @@
           <w:sz w:val="32"/>
           <w:szCs w:val="32"/>
         </w:rPr>
-        <w:t>Dans notre cas d'application ce nommera</w:t>
+        <w:t xml:space="preserve">Dans notre cas d'application </w:t>
       </w:r>
       <w:proofErr w:type="gramStart"/>
       <w:r>
@@ -5244,7 +4932,7 @@
           <w:sz w:val="32"/>
           <w:szCs w:val="32"/>
         </w:rPr>
-        <w:t xml:space="preserve"> «shop</w:t>
+        <w:t>ce</w:t>
       </w:r>
       <w:proofErr w:type="gramEnd"/>
       <w:r>
@@ -5253,6 +4941,22 @@
           <w:sz w:val="32"/>
           <w:szCs w:val="32"/>
         </w:rPr>
+        <w:t xml:space="preserve"> nommera</w:t>
+      </w:r>
+      <w:r>
+        <w:rPr>
+          <w:color w:val="000000"/>
+          <w:sz w:val="32"/>
+          <w:szCs w:val="32"/>
+        </w:rPr>
+        <w:t xml:space="preserve"> « shop</w:t>
+      </w:r>
+      <w:r>
+        <w:rPr>
+          <w:color w:val="000000"/>
+          <w:sz w:val="32"/>
+          <w:szCs w:val="32"/>
+        </w:rPr>
         <w:t xml:space="preserve"> ».</w:t>
       </w:r>
     </w:p>
@@ -5268,16 +4972,17 @@
     <w:p>
       <w:pPr>
         <w:rPr>
-          <w:rFonts w:hint="eastAsia"/>
-          <w:sz w:val="32"/>
-          <w:szCs w:val="32"/>
-        </w:rPr>
-      </w:pPr>
-      <w:r>
-        <w:rPr>
-          <w:color w:val="000000"/>
-          <w:sz w:val="32"/>
-          <w:szCs w:val="32"/>
+          <w:sz w:val="32"/>
+          <w:szCs w:val="32"/>
+          <w:u w:val="single"/>
+        </w:rPr>
+      </w:pPr>
+      <w:r>
+        <w:rPr>
+          <w:color w:val="000000"/>
+          <w:sz w:val="32"/>
+          <w:szCs w:val="32"/>
+          <w:u w:val="single"/>
         </w:rPr>
         <w:t>Structure du Projet</w:t>
       </w:r>
@@ -5285,16 +4990,14 @@
     <w:p>
       <w:pPr>
         <w:rPr>
-          <w:rFonts w:hint="eastAsia"/>
-          <w:sz w:val="32"/>
-          <w:szCs w:val="32"/>
-        </w:rPr>
-      </w:pPr>
-    </w:p>
-    <w:p>
-      <w:pPr>
-        <w:rPr>
-          <w:rFonts w:hint="eastAsia"/>
+          <w:sz w:val="32"/>
+          <w:szCs w:val="32"/>
+        </w:rPr>
+      </w:pPr>
+    </w:p>
+    <w:p>
+      <w:pPr>
+        <w:rPr>
           <w:sz w:val="32"/>
           <w:szCs w:val="32"/>
         </w:rPr>
@@ -5311,16 +5014,14 @@
     <w:p>
       <w:pPr>
         <w:rPr>
-          <w:rFonts w:hint="eastAsia"/>
-          <w:sz w:val="32"/>
-          <w:szCs w:val="32"/>
-        </w:rPr>
-      </w:pPr>
-    </w:p>
-    <w:p>
-      <w:pPr>
-        <w:rPr>
-          <w:rFonts w:hint="eastAsia"/>
+          <w:sz w:val="32"/>
+          <w:szCs w:val="32"/>
+        </w:rPr>
+      </w:pPr>
+    </w:p>
+    <w:p>
+      <w:pPr>
+        <w:rPr>
           <w:sz w:val="32"/>
           <w:szCs w:val="32"/>
         </w:rPr>
@@ -5340,7 +5041,15 @@
           <w:sz w:val="32"/>
           <w:szCs w:val="32"/>
         </w:rPr>
-        <w:t>myShop</w:t>
+        <w:t>M</w:t>
+      </w:r>
+      <w:r>
+        <w:rPr>
+          <w:color w:val="000000"/>
+          <w:sz w:val="32"/>
+          <w:szCs w:val="32"/>
+        </w:rPr>
+        <w:t>yShop</w:t>
       </w:r>
       <w:proofErr w:type="spellEnd"/>
       <w:r>
@@ -5367,13 +5076,28 @@
           <w:sz w:val="32"/>
           <w:szCs w:val="32"/>
         </w:rPr>
-        <w:t xml:space="preserve"> « Shop ».</w:t>
-      </w:r>
-    </w:p>
-    <w:p>
-      <w:pPr>
-        <w:rPr>
-          <w:rFonts w:hint="eastAsia"/>
+        <w:t xml:space="preserve"> « </w:t>
+      </w:r>
+      <w:r>
+        <w:rPr>
+          <w:color w:val="000000"/>
+          <w:sz w:val="32"/>
+          <w:szCs w:val="32"/>
+        </w:rPr>
+        <w:t>s</w:t>
+      </w:r>
+      <w:r>
+        <w:rPr>
+          <w:color w:val="000000"/>
+          <w:sz w:val="32"/>
+          <w:szCs w:val="32"/>
+        </w:rPr>
+        <w:t>hop ».</w:t>
+      </w:r>
+    </w:p>
+    <w:p>
+      <w:pPr>
+        <w:rPr>
           <w:sz w:val="32"/>
           <w:szCs w:val="32"/>
         </w:rPr>
@@ -5393,7 +5117,15 @@
           <w:sz w:val="32"/>
           <w:szCs w:val="32"/>
         </w:rPr>
-        <w:t>myShop</w:t>
+        <w:t>M</w:t>
+      </w:r>
+      <w:r>
+        <w:rPr>
+          <w:color w:val="000000"/>
+          <w:sz w:val="32"/>
+          <w:szCs w:val="32"/>
+        </w:rPr>
+        <w:t>yShop</w:t>
       </w:r>
       <w:proofErr w:type="spellEnd"/>
       <w:r>
@@ -5426,16 +5158,14 @@
     <w:p>
       <w:pPr>
         <w:rPr>
-          <w:rFonts w:hint="eastAsia"/>
-          <w:sz w:val="32"/>
-          <w:szCs w:val="32"/>
-        </w:rPr>
-      </w:pPr>
-    </w:p>
-    <w:p>
-      <w:pPr>
-        <w:rPr>
-          <w:rFonts w:hint="eastAsia"/>
+          <w:sz w:val="32"/>
+          <w:szCs w:val="32"/>
+        </w:rPr>
+      </w:pPr>
+    </w:p>
+    <w:p>
+      <w:pPr>
+        <w:rPr>
           <w:sz w:val="32"/>
           <w:szCs w:val="32"/>
         </w:rPr>
@@ -5528,45 +5258,56 @@
           <w:sz w:val="32"/>
           <w:szCs w:val="32"/>
         </w:rPr>
-        <w:t xml:space="preserve"> code et etc.</w:t>
-      </w:r>
-    </w:p>
-    <w:p>
-      <w:pPr>
-        <w:rPr>
-          <w:rFonts w:hint="eastAsia"/>
-          <w:sz w:val="32"/>
-          <w:szCs w:val="32"/>
-        </w:rPr>
-      </w:pPr>
-    </w:p>
-    <w:p>
-      <w:pPr>
-        <w:rPr>
-          <w:rFonts w:hint="eastAsia"/>
-          <w:sz w:val="32"/>
-          <w:szCs w:val="32"/>
-        </w:rPr>
-      </w:pPr>
-      <w:r>
-        <w:rPr>
-          <w:color w:val="000000"/>
-          <w:sz w:val="32"/>
-          <w:szCs w:val="32"/>
-        </w:rPr>
-        <w:lastRenderedPageBreak/>
+        <w:t xml:space="preserve"> code</w:t>
+      </w:r>
+      <w:r>
+        <w:rPr>
+          <w:color w:val="000000"/>
+          <w:sz w:val="32"/>
+          <w:szCs w:val="32"/>
+        </w:rPr>
+        <w:t xml:space="preserve"> ainsi que la gestion des origines des requêtes autorisées </w:t>
+      </w:r>
+      <w:r>
+        <w:rPr>
+          <w:color w:val="000000"/>
+          <w:sz w:val="32"/>
+          <w:szCs w:val="32"/>
+        </w:rPr>
+        <w:t xml:space="preserve"> et etc.</w:t>
+      </w:r>
+    </w:p>
+    <w:p>
+      <w:pPr>
+        <w:rPr>
+          <w:sz w:val="32"/>
+          <w:szCs w:val="32"/>
+        </w:rPr>
+      </w:pPr>
+    </w:p>
+    <w:p>
+      <w:pPr>
+        <w:rPr>
+          <w:sz w:val="32"/>
+          <w:szCs w:val="32"/>
+        </w:rPr>
+      </w:pPr>
+      <w:r>
+        <w:rPr>
+          <w:color w:val="000000"/>
+          <w:sz w:val="32"/>
+          <w:szCs w:val="32"/>
+        </w:rPr>
         <w:t xml:space="preserve">Le fichier « views.py » est un </w:t>
       </w:r>
-      <w:proofErr w:type="gramStart"/>
-      <w:r>
-        <w:rPr>
-          <w:color w:val="000000"/>
-          <w:sz w:val="32"/>
-          <w:szCs w:val="32"/>
-        </w:rPr>
-        <w:t>des fichier</w:t>
-      </w:r>
-      <w:proofErr w:type="gramEnd"/>
+      <w:r>
+        <w:rPr>
+          <w:color w:val="000000"/>
+          <w:sz w:val="32"/>
+          <w:szCs w:val="32"/>
+        </w:rPr>
+        <w:t>des fichiers</w:t>
+      </w:r>
       <w:r>
         <w:rPr>
           <w:color w:val="000000"/>
@@ -5579,63 +5320,18 @@
     <w:p>
       <w:pPr>
         <w:rPr>
-          <w:rFonts w:hint="eastAsia"/>
-          <w:sz w:val="32"/>
-          <w:szCs w:val="32"/>
-        </w:rPr>
-      </w:pPr>
-    </w:p>
-    <w:p>
-      <w:pPr>
-        <w:rPr>
-          <w:color w:val="000000"/>
-          <w:sz w:val="32"/>
-          <w:szCs w:val="32"/>
-        </w:rPr>
-      </w:pPr>
-      <w:r>
-        <w:rPr>
-          <w:color w:val="000000"/>
-          <w:sz w:val="32"/>
-          <w:szCs w:val="32"/>
-        </w:rPr>
-        <w:t xml:space="preserve">Le fichier </w:t>
-      </w:r>
-      <w:proofErr w:type="gramStart"/>
-      <w:r>
-        <w:rPr>
-          <w:color w:val="000000"/>
-          <w:sz w:val="32"/>
-          <w:szCs w:val="32"/>
-        </w:rPr>
-        <w:t>«  url.py</w:t>
-      </w:r>
-      <w:proofErr w:type="gramEnd"/>
-      <w:r>
-        <w:rPr>
-          <w:color w:val="000000"/>
-          <w:sz w:val="32"/>
-          <w:szCs w:val="32"/>
-        </w:rPr>
-        <w:t xml:space="preserve"> » contient comme son nom l’indique l’ensemble des </w:t>
-      </w:r>
-      <w:proofErr w:type="spellStart"/>
-      <w:r>
-        <w:rPr>
-          <w:color w:val="000000"/>
-          <w:sz w:val="32"/>
-          <w:szCs w:val="32"/>
-        </w:rPr>
-        <w:t>urls</w:t>
-      </w:r>
-      <w:proofErr w:type="spellEnd"/>
-      <w:r>
-        <w:rPr>
-          <w:color w:val="000000"/>
-          <w:sz w:val="32"/>
-          <w:szCs w:val="32"/>
-        </w:rPr>
-        <w:t xml:space="preserve"> du projet.</w:t>
+          <w:color w:val="000000"/>
+          <w:sz w:val="32"/>
+          <w:szCs w:val="32"/>
+        </w:rPr>
+      </w:pPr>
+      <w:r>
+        <w:rPr>
+          <w:color w:val="000000"/>
+          <w:sz w:val="32"/>
+          <w:szCs w:val="32"/>
+        </w:rPr>
+        <w:t>Le fichier « url.py » contient comme son nom l’indique l’ensemble des urls du projet.</w:t>
       </w:r>
     </w:p>
     <w:p>
@@ -5694,7 +5390,6 @@
     <w:p>
       <w:pPr>
         <w:rPr>
-          <w:rFonts w:hint="eastAsia"/>
           <w:sz w:val="32"/>
           <w:szCs w:val="32"/>
         </w:rPr>
@@ -5761,17 +5456,29 @@
           <w:sz w:val="32"/>
           <w:szCs w:val="32"/>
         </w:rPr>
-        <w:t xml:space="preserve">les migrations des entités créer dans la bases de </w:t>
-      </w:r>
-      <w:proofErr w:type="gramStart"/>
-      <w:r>
-        <w:rPr>
-          <w:sz w:val="32"/>
-          <w:szCs w:val="32"/>
-        </w:rPr>
-        <w:t>données .</w:t>
-      </w:r>
-      <w:proofErr w:type="gramEnd"/>
+        <w:t xml:space="preserve">les migrations des entités créer dans </w:t>
+      </w:r>
+      <w:r>
+        <w:rPr>
+          <w:sz w:val="32"/>
+          <w:szCs w:val="32"/>
+        </w:rPr>
+        <w:t>la base</w:t>
+      </w:r>
+      <w:r>
+        <w:rPr>
+          <w:sz w:val="32"/>
+          <w:szCs w:val="32"/>
+        </w:rPr>
+        <w:t xml:space="preserve"> de </w:t>
+      </w:r>
+      <w:r>
+        <w:rPr>
+          <w:sz w:val="32"/>
+          <w:szCs w:val="32"/>
+        </w:rPr>
+        <w:t>données.</w:t>
+      </w:r>
       <w:r>
         <w:rPr>
           <w:sz w:val="32"/>
@@ -5794,15 +5501,13 @@
         </w:rPr>
         <w:t xml:space="preserve">Nous trouvons un répertoire « tests » qui contient les tests de </w:t>
       </w:r>
-      <w:proofErr w:type="gramStart"/>
-      <w:r>
-        <w:rPr>
-          <w:sz w:val="32"/>
-          <w:szCs w:val="32"/>
-        </w:rPr>
-        <w:t>l’application.(</w:t>
-      </w:r>
-      <w:proofErr w:type="gramEnd"/>
+      <w:r>
+        <w:rPr>
+          <w:sz w:val="32"/>
+          <w:szCs w:val="32"/>
+        </w:rPr>
+        <w:t>l’application. (</w:t>
+      </w:r>
       <w:r>
         <w:rPr>
           <w:sz w:val="32"/>
@@ -5824,11 +5529,17 @@
         </w:rPr>
         <w:t xml:space="preserve"> plus tard cette partie)</w:t>
       </w:r>
-    </w:p>
-    <w:p>
-      <w:pPr>
-        <w:rPr>
-          <w:rFonts w:hint="eastAsia"/>
+      <w:r>
+        <w:rPr>
+          <w:sz w:val="32"/>
+          <w:szCs w:val="32"/>
+        </w:rPr>
+        <w:t>.</w:t>
+      </w:r>
+    </w:p>
+    <w:p>
+      <w:pPr>
+        <w:rPr>
           <w:sz w:val="32"/>
           <w:szCs w:val="32"/>
         </w:rPr>
@@ -5873,7 +5584,6 @@
     <w:p>
       <w:pPr>
         <w:rPr>
-          <w:rFonts w:hint="eastAsia"/>
           <w:sz w:val="32"/>
           <w:szCs w:val="32"/>
         </w:rPr>
@@ -5889,7 +5599,6 @@
     <w:p>
       <w:pPr>
         <w:rPr>
-          <w:rFonts w:hint="eastAsia"/>
           <w:sz w:val="32"/>
           <w:szCs w:val="32"/>
         </w:rPr>
@@ -5901,17 +5610,13 @@
         </w:rPr>
         <w:t xml:space="preserve">Ce fichier est un peu particulier, il est utilisé pour </w:t>
       </w:r>
-      <w:proofErr w:type="spellStart"/>
-      <w:proofErr w:type="gramStart"/>
-      <w:r>
-        <w:rPr>
-          <w:sz w:val="32"/>
-          <w:szCs w:val="32"/>
-        </w:rPr>
-        <w:t>importé</w:t>
-      </w:r>
-      <w:proofErr w:type="spellEnd"/>
-      <w:proofErr w:type="gramEnd"/>
+      <w:r>
+        <w:rPr>
+          <w:sz w:val="32"/>
+          <w:szCs w:val="32"/>
+        </w:rPr>
+        <w:t>importer</w:t>
+      </w:r>
       <w:r>
         <w:rPr>
           <w:sz w:val="32"/>
@@ -5923,7 +5628,6 @@
     <w:p>
       <w:pPr>
         <w:rPr>
-          <w:rFonts w:hint="eastAsia"/>
           <w:sz w:val="32"/>
           <w:szCs w:val="32"/>
         </w:rPr>
@@ -5939,7 +5643,6 @@
     <w:p>
       <w:pPr>
         <w:rPr>
-          <w:rFonts w:hint="eastAsia"/>
           <w:sz w:val="32"/>
           <w:szCs w:val="32"/>
         </w:rPr>
@@ -5955,16 +5658,14 @@
     <w:p>
       <w:pPr>
         <w:rPr>
-          <w:rFonts w:hint="eastAsia"/>
-          <w:sz w:val="32"/>
-          <w:szCs w:val="32"/>
-        </w:rPr>
-      </w:pPr>
-    </w:p>
-    <w:p>
-      <w:pPr>
-        <w:rPr>
-          <w:rFonts w:hint="eastAsia"/>
+          <w:sz w:val="32"/>
+          <w:szCs w:val="32"/>
+        </w:rPr>
+      </w:pPr>
+    </w:p>
+    <w:p>
+      <w:pPr>
+        <w:rPr>
           <w:sz w:val="32"/>
           <w:szCs w:val="32"/>
         </w:rPr>
@@ -6004,14 +5705,7 @@
           <w:sz w:val="32"/>
           <w:szCs w:val="32"/>
         </w:rPr>
-        <w:t>Produits, Catégories</w:t>
-      </w:r>
-      <w:r>
-        <w:rPr>
-          <w:sz w:val="32"/>
-          <w:szCs w:val="32"/>
-        </w:rPr>
-        <w:t xml:space="preserve"> et </w:t>
+        <w:t xml:space="preserve">Produits, Catégories et </w:t>
       </w:r>
       <w:proofErr w:type="spellStart"/>
       <w:r>
@@ -6048,7 +5742,6 @@
     <w:p>
       <w:pPr>
         <w:rPr>
-          <w:rFonts w:hint="eastAsia"/>
           <w:sz w:val="32"/>
           <w:szCs w:val="32"/>
         </w:rPr>
@@ -6099,7 +5792,6 @@
     <w:p>
       <w:pPr>
         <w:rPr>
-          <w:rFonts w:hint="eastAsia"/>
           <w:sz w:val="32"/>
           <w:szCs w:val="32"/>
         </w:rPr>
@@ -6123,38 +5815,20 @@
           <w:sz w:val="32"/>
           <w:szCs w:val="32"/>
         </w:rPr>
-        <w:t xml:space="preserve"> les </w:t>
-      </w:r>
-      <w:proofErr w:type="spellStart"/>
-      <w:r>
-        <w:rPr>
-          <w:sz w:val="32"/>
-          <w:szCs w:val="32"/>
-        </w:rPr>
-        <w:t>urls</w:t>
-      </w:r>
-      <w:proofErr w:type="spellEnd"/>
-      <w:r>
-        <w:rPr>
-          <w:sz w:val="32"/>
-          <w:szCs w:val="32"/>
-        </w:rPr>
-        <w:t xml:space="preserve"> de l’application. Ce fichier est très utile aussi et on va souvent l’utiliser.</w:t>
-      </w:r>
-    </w:p>
-    <w:p>
-      <w:pPr>
-        <w:rPr>
-          <w:rFonts w:hint="eastAsia"/>
-          <w:sz w:val="32"/>
-          <w:szCs w:val="32"/>
-        </w:rPr>
-      </w:pPr>
-    </w:p>
-    <w:p>
-      <w:pPr>
-        <w:rPr>
-          <w:rFonts w:hint="eastAsia"/>
+        <w:t xml:space="preserve"> les urls de l’application. Ce fichier est très utile aussi et on va souvent l’utiliser.</w:t>
+      </w:r>
+    </w:p>
+    <w:p>
+      <w:pPr>
+        <w:rPr>
+          <w:sz w:val="32"/>
+          <w:szCs w:val="32"/>
+        </w:rPr>
+      </w:pPr>
+    </w:p>
+    <w:p>
+      <w:pPr>
+        <w:rPr>
           <w:sz w:val="32"/>
           <w:szCs w:val="32"/>
         </w:rPr>
@@ -6193,7 +5867,6 @@
     <w:p>
       <w:pPr>
         <w:rPr>
-          <w:rFonts w:hint="eastAsia"/>
           <w:sz w:val="32"/>
           <w:szCs w:val="32"/>
         </w:rPr>
@@ -6209,7 +5882,6 @@
     <w:p>
       <w:pPr>
         <w:rPr>
-          <w:rFonts w:hint="eastAsia"/>
           <w:sz w:val="32"/>
           <w:szCs w:val="32"/>
         </w:rPr>
@@ -6333,7 +6005,6 @@
           <w:szCs w:val="32"/>
         </w:rPr>
       </w:pPr>
-      <w:proofErr w:type="gramStart"/>
       <w:r>
         <w:rPr>
           <w:sz w:val="32"/>
@@ -6346,15 +6017,80 @@
           <w:sz w:val="32"/>
           <w:szCs w:val="32"/>
         </w:rPr>
-        <w:t>«</w:t>
-      </w:r>
-      <w:proofErr w:type="gramEnd"/>
-      <w:r>
-        <w:rPr>
-          <w:sz w:val="32"/>
-          <w:szCs w:val="32"/>
-        </w:rPr>
-        <w:t> app.py »</w:t>
+        <w:t xml:space="preserve"> </w:t>
+      </w:r>
+      <w:r>
+        <w:rPr>
+          <w:sz w:val="32"/>
+          <w:szCs w:val="32"/>
+        </w:rPr>
+        <w:t>« app.py » :</w:t>
+      </w:r>
+    </w:p>
+    <w:p>
+      <w:pPr>
+        <w:rPr>
+          <w:sz w:val="32"/>
+          <w:szCs w:val="32"/>
+        </w:rPr>
+      </w:pPr>
+      <w:r>
+        <w:rPr>
+          <w:sz w:val="32"/>
+          <w:szCs w:val="32"/>
+        </w:rPr>
+        <w:t>Le fichier app.py est un fichier de configuration pour une application Django.</w:t>
+      </w:r>
+      <w:r>
+        <w:rPr>
+          <w:sz w:val="32"/>
+          <w:szCs w:val="32"/>
+        </w:rPr>
+        <w:t xml:space="preserve"> </w:t>
+      </w:r>
+      <w:r>
+        <w:rPr>
+          <w:sz w:val="32"/>
+          <w:szCs w:val="32"/>
+        </w:rPr>
+        <w:t>En résumé, ce fichier de configuration définit les paramètres de l'application shop pour Django, notamment le type de champ utilisé pour les ID automatiques et le nom de l'application.</w:t>
+      </w:r>
+    </w:p>
+    <w:p>
+      <w:pPr>
+        <w:rPr>
+          <w:sz w:val="32"/>
+          <w:szCs w:val="32"/>
+        </w:rPr>
+      </w:pPr>
+    </w:p>
+    <w:p>
+      <w:pPr>
+        <w:rPr>
+          <w:sz w:val="32"/>
+          <w:szCs w:val="32"/>
+        </w:rPr>
+      </w:pPr>
+      <w:r>
+        <w:rPr>
+          <w:sz w:val="32"/>
+          <w:szCs w:val="32"/>
+        </w:rPr>
+        <w:t>-</w:t>
+      </w:r>
+      <w:r>
+        <w:rPr>
+          <w:sz w:val="32"/>
+          <w:szCs w:val="32"/>
+        </w:rPr>
+        <w:t xml:space="preserve"> « serializers.py</w:t>
+      </w:r>
+      <w:r>
+        <w:rPr>
+          <w:sz w:val="32"/>
+          <w:szCs w:val="32"/>
+        </w:rPr>
+        <w:t> »</w:t>
       </w:r>
       <w:r>
         <w:rPr>
@@ -6376,100 +6112,7 @@
           <w:sz w:val="32"/>
           <w:szCs w:val="32"/>
         </w:rPr>
-        <w:t xml:space="preserve">Le fichier app.py est un fichier de configuration pour une application </w:t>
-      </w:r>
-      <w:proofErr w:type="spellStart"/>
-      <w:r>
-        <w:rPr>
-          <w:sz w:val="32"/>
-          <w:szCs w:val="32"/>
-        </w:rPr>
-        <w:t>Django.En</w:t>
-      </w:r>
-      <w:proofErr w:type="spellEnd"/>
-      <w:r>
-        <w:rPr>
-          <w:sz w:val="32"/>
-          <w:szCs w:val="32"/>
-        </w:rPr>
-        <w:t xml:space="preserve"> résumé, ce fichier de configuration définit les paramètres de l'application shop pour Django, notamment le type de champ utilisé pour les ID automatiques et le nom de l'application.</w:t>
-      </w:r>
-    </w:p>
-    <w:p>
-      <w:pPr>
-        <w:rPr>
-          <w:sz w:val="32"/>
-          <w:szCs w:val="32"/>
-        </w:rPr>
-      </w:pPr>
-    </w:p>
-    <w:p>
-      <w:pPr>
-        <w:rPr>
-          <w:sz w:val="32"/>
-          <w:szCs w:val="32"/>
-        </w:rPr>
-      </w:pPr>
-      <w:proofErr w:type="gramStart"/>
-      <w:r>
-        <w:rPr>
-          <w:sz w:val="32"/>
-          <w:szCs w:val="32"/>
-        </w:rPr>
-        <w:t>-</w:t>
-      </w:r>
-      <w:r>
-        <w:rPr>
-          <w:sz w:val="32"/>
-          <w:szCs w:val="32"/>
-        </w:rPr>
-        <w:t>«</w:t>
-      </w:r>
-      <w:proofErr w:type="gramEnd"/>
-      <w:r>
-        <w:rPr>
-          <w:sz w:val="32"/>
-          <w:szCs w:val="32"/>
-        </w:rPr>
-        <w:t>  serializers.py »</w:t>
-      </w:r>
-      <w:r>
-        <w:rPr>
-          <w:sz w:val="32"/>
-          <w:szCs w:val="32"/>
-        </w:rPr>
-        <w:t> :</w:t>
-      </w:r>
-    </w:p>
-    <w:p>
-      <w:pPr>
-        <w:rPr>
-          <w:sz w:val="32"/>
-          <w:szCs w:val="32"/>
-        </w:rPr>
-      </w:pPr>
-      <w:r>
-        <w:rPr>
-          <w:sz w:val="32"/>
-          <w:szCs w:val="32"/>
-        </w:rPr>
-        <w:t xml:space="preserve">Le fichier serializers.py est un fichier de code Python qui est utilisé pour définir les </w:t>
-      </w:r>
-      <w:proofErr w:type="spellStart"/>
-      <w:r>
-        <w:rPr>
-          <w:sz w:val="32"/>
-          <w:szCs w:val="32"/>
-        </w:rPr>
-        <w:t>serialisateurs</w:t>
-      </w:r>
-      <w:proofErr w:type="spellEnd"/>
-      <w:r>
-        <w:rPr>
-          <w:sz w:val="32"/>
-          <w:szCs w:val="32"/>
-        </w:rPr>
-        <w:t xml:space="preserve"> dans une application Django.</w:t>
+        <w:t>Le fichier serializers.py est un fichier de code Python qui est utilisé pour définir les serialisateurs dans une application Django.</w:t>
       </w:r>
     </w:p>
     <w:p>
@@ -6485,39 +6128,7 @@
           <w:szCs w:val="32"/>
         </w:rPr>
         <w:lastRenderedPageBreak/>
-        <w:t xml:space="preserve">Un </w:t>
-      </w:r>
-      <w:proofErr w:type="spellStart"/>
-      <w:r>
-        <w:rPr>
-          <w:sz w:val="32"/>
-          <w:szCs w:val="32"/>
-        </w:rPr>
-        <w:t>serialisateur</w:t>
-      </w:r>
-      <w:proofErr w:type="spellEnd"/>
-      <w:r>
-        <w:rPr>
-          <w:sz w:val="32"/>
-          <w:szCs w:val="32"/>
-        </w:rPr>
-        <w:t xml:space="preserve"> est un objet qui permet de convertir des objets Python en données JSON ou XML, et vice versa. Dans Django, les </w:t>
-      </w:r>
-      <w:proofErr w:type="spellStart"/>
-      <w:r>
-        <w:rPr>
-          <w:sz w:val="32"/>
-          <w:szCs w:val="32"/>
-        </w:rPr>
-        <w:t>serialisateurs</w:t>
-      </w:r>
-      <w:proofErr w:type="spellEnd"/>
-      <w:r>
-        <w:rPr>
-          <w:sz w:val="32"/>
-          <w:szCs w:val="32"/>
-        </w:rPr>
-        <w:t xml:space="preserve"> sont utilisés pour transmettre des données entre l'application et les clients</w:t>
+        <w:t>Un serialisateur est un objet qui permet de convertir des objets Python en données JSON ou XML, et vice versa. Dans Django, les serialisateurs sont utilisés pour transmettre des données entre l'application et les clients</w:t>
       </w:r>
       <w:r>
         <w:rPr>
@@ -6526,21 +6137,33 @@
         </w:rPr>
         <w:t xml:space="preserve"> (Dans notre </w:t>
       </w:r>
-      <w:proofErr w:type="gramStart"/>
-      <w:r>
-        <w:rPr>
-          <w:sz w:val="32"/>
-          <w:szCs w:val="32"/>
-        </w:rPr>
-        <w:t>cas ,</w:t>
-      </w:r>
-      <w:proofErr w:type="gramEnd"/>
-      <w:r>
-        <w:rPr>
-          <w:sz w:val="32"/>
-          <w:szCs w:val="32"/>
-        </w:rPr>
-        <w:t xml:space="preserve"> notre application React JS)</w:t>
+      <w:r>
+        <w:rPr>
+          <w:sz w:val="32"/>
+          <w:szCs w:val="32"/>
+        </w:rPr>
+        <w:t>cas,</w:t>
+      </w:r>
+      <w:r>
+        <w:rPr>
+          <w:sz w:val="32"/>
+          <w:szCs w:val="32"/>
+        </w:rPr>
+        <w:t xml:space="preserve"> notre application React JS</w:t>
+      </w:r>
+      <w:r>
+        <w:rPr>
+          <w:sz w:val="32"/>
+          <w:szCs w:val="32"/>
+        </w:rPr>
+        <w:t xml:space="preserve"> et l’application Mobile React Native</w:t>
+      </w:r>
+      <w:r>
+        <w:rPr>
+          <w:sz w:val="32"/>
+          <w:szCs w:val="32"/>
+        </w:rPr>
+        <w:t>)</w:t>
       </w:r>
       <w:r>
         <w:rPr>
@@ -6599,7 +6222,6 @@
     <w:p>
       <w:pPr>
         <w:rPr>
-          <w:rFonts w:hint="eastAsia"/>
           <w:sz w:val="32"/>
           <w:szCs w:val="32"/>
         </w:rPr>
@@ -6744,16 +6366,14 @@
     <w:p>
       <w:pPr>
         <w:rPr>
-          <w:rFonts w:hint="eastAsia"/>
-          <w:sz w:val="32"/>
-          <w:szCs w:val="32"/>
-        </w:rPr>
-      </w:pPr>
-    </w:p>
-    <w:p>
-      <w:pPr>
-        <w:rPr>
-          <w:rFonts w:hint="eastAsia"/>
+          <w:sz w:val="32"/>
+          <w:szCs w:val="32"/>
+        </w:rPr>
+      </w:pPr>
+    </w:p>
+    <w:p>
+      <w:pPr>
+        <w:rPr>
           <w:sz w:val="32"/>
           <w:szCs w:val="32"/>
         </w:rPr>
@@ -6769,16 +6389,14 @@
     <w:p>
       <w:pPr>
         <w:rPr>
-          <w:rFonts w:hint="eastAsia"/>
-          <w:sz w:val="32"/>
-          <w:szCs w:val="32"/>
-        </w:rPr>
-      </w:pPr>
-    </w:p>
-    <w:p>
-      <w:pPr>
-        <w:rPr>
-          <w:rFonts w:hint="eastAsia"/>
+          <w:sz w:val="32"/>
+          <w:szCs w:val="32"/>
+        </w:rPr>
+      </w:pPr>
+    </w:p>
+    <w:p>
+      <w:pPr>
+        <w:rPr>
           <w:sz w:val="32"/>
           <w:szCs w:val="32"/>
         </w:rPr>
@@ -6794,16 +6412,14 @@
     <w:p>
       <w:pPr>
         <w:rPr>
-          <w:rFonts w:hint="eastAsia"/>
-          <w:sz w:val="32"/>
-          <w:szCs w:val="32"/>
-        </w:rPr>
-      </w:pPr>
-    </w:p>
-    <w:p>
-      <w:pPr>
-        <w:rPr>
-          <w:rFonts w:hint="eastAsia"/>
+          <w:sz w:val="32"/>
+          <w:szCs w:val="32"/>
+        </w:rPr>
+      </w:pPr>
+    </w:p>
+    <w:p>
+      <w:pPr>
+        <w:rPr>
           <w:sz w:val="32"/>
           <w:szCs w:val="32"/>
         </w:rPr>
@@ -6969,7 +6585,6 @@
     <w:p>
       <w:pPr>
         <w:rPr>
-          <w:rFonts w:hint="eastAsia"/>
           <w:sz w:val="32"/>
           <w:szCs w:val="32"/>
         </w:rPr>
@@ -6980,12 +6595,6 @@
           <w:szCs w:val="32"/>
         </w:rPr>
         <w:tab/>
-      </w:r>
-      <w:r>
-        <w:rPr>
-          <w:sz w:val="32"/>
-          <w:szCs w:val="32"/>
-        </w:rPr>
         <w:t>- L’authentification</w:t>
       </w:r>
     </w:p>
@@ -6993,7 +6602,6 @@
       <w:pPr>
         <w:ind w:left="708"/>
         <w:rPr>
-          <w:rFonts w:hint="eastAsia"/>
           <w:sz w:val="32"/>
           <w:szCs w:val="32"/>
         </w:rPr>
@@ -7010,7 +6618,6 @@
       <w:pPr>
         <w:ind w:left="708"/>
         <w:rPr>
-          <w:rFonts w:hint="eastAsia"/>
           <w:sz w:val="32"/>
           <w:szCs w:val="32"/>
         </w:rPr>
@@ -7027,7 +6634,6 @@
       <w:pPr>
         <w:ind w:left="708"/>
         <w:rPr>
-          <w:rFonts w:hint="eastAsia"/>
           <w:sz w:val="32"/>
           <w:szCs w:val="32"/>
         </w:rPr>
@@ -7044,7 +6650,6 @@
       <w:pPr>
         <w:ind w:left="708"/>
         <w:rPr>
-          <w:rFonts w:hint="eastAsia"/>
           <w:sz w:val="32"/>
           <w:szCs w:val="32"/>
         </w:rPr>
@@ -7088,25 +6693,23 @@
           <w:u w:val="single"/>
         </w:rPr>
         <w:lastRenderedPageBreak/>
-        <w:t>Diagramme « </w:t>
-      </w:r>
-      <w:proofErr w:type="spellStart"/>
+        <w:t>Diagramme « Use</w:t>
+      </w:r>
       <w:r>
         <w:rPr>
           <w:sz w:val="32"/>
           <w:szCs w:val="32"/>
           <w:u w:val="single"/>
         </w:rPr>
-        <w:t>UseCase</w:t>
-      </w:r>
-      <w:proofErr w:type="spellEnd"/>
+        <w:t xml:space="preserve"> </w:t>
+      </w:r>
       <w:r>
         <w:rPr>
           <w:sz w:val="32"/>
           <w:szCs w:val="32"/>
           <w:u w:val="single"/>
         </w:rPr>
-        <w:t xml:space="preserve"> Utilisateur » :</w:t>
+        <w:t>Case Utilisateur » :</w:t>
       </w:r>
     </w:p>
     <w:p>
@@ -7177,7 +6780,6 @@
     <w:p>
       <w:pPr>
         <w:rPr>
-          <w:rFonts w:hint="eastAsia"/>
           <w:b/>
           <w:bCs/>
           <w:u w:val="single"/>
@@ -7191,9 +6793,8 @@
           <w:szCs w:val="32"/>
           <w:u w:val="single"/>
         </w:rPr>
-        <w:t xml:space="preserve">Diagramme </w:t>
-      </w:r>
-      <w:proofErr w:type="spellStart"/>
+        <w:t>Diagramme Use</w:t>
+      </w:r>
       <w:r>
         <w:rPr>
           <w:b/>
@@ -7202,9 +6803,8 @@
           <w:szCs w:val="32"/>
           <w:u w:val="single"/>
         </w:rPr>
-        <w:t>UseCases</w:t>
-      </w:r>
-      <w:proofErr w:type="spellEnd"/>
+        <w:t xml:space="preserve"> </w:t>
+      </w:r>
       <w:r>
         <w:rPr>
           <w:b/>
@@ -7213,14 +6813,13 @@
           <w:szCs w:val="32"/>
           <w:u w:val="single"/>
         </w:rPr>
-        <w:t xml:space="preserve"> « Administrateur » :</w:t>
+        <w:t>Cases « Administrateur » :</w:t>
       </w:r>
     </w:p>
     <w:p>
       <w:pPr>
         <w:jc w:val="center"/>
         <w:rPr>
-          <w:rFonts w:hint="eastAsia"/>
           <w:sz w:val="32"/>
           <w:szCs w:val="32"/>
         </w:rPr>
@@ -7399,8 +6998,599 @@
       <w:pPr>
         <w:rPr>
           <w:rFonts w:asciiTheme="majorHAnsi" w:hAnsiTheme="majorHAnsi" w:cstheme="majorHAnsi"/>
-          <w:sz w:val="48"/>
-          <w:szCs w:val="48"/>
+          <w:sz w:val="32"/>
+          <w:szCs w:val="32"/>
+        </w:rPr>
+      </w:pPr>
+      <w:r>
+        <w:rPr>
+          <w:rFonts w:asciiTheme="majorHAnsi" w:hAnsiTheme="majorHAnsi" w:cstheme="majorHAnsi"/>
+          <w:sz w:val="32"/>
+          <w:szCs w:val="32"/>
+        </w:rPr>
+        <w:lastRenderedPageBreak/>
+        <w:t xml:space="preserve">Comme on peut le constater dans le </w:t>
+      </w:r>
+      <w:r>
+        <w:rPr>
+          <w:rFonts w:asciiTheme="majorHAnsi" w:hAnsiTheme="majorHAnsi" w:cstheme="majorHAnsi"/>
+          <w:sz w:val="32"/>
+          <w:szCs w:val="32"/>
+        </w:rPr>
+        <w:t>diagramme</w:t>
+      </w:r>
+      <w:r>
+        <w:rPr>
+          <w:rFonts w:asciiTheme="majorHAnsi" w:hAnsiTheme="majorHAnsi" w:cstheme="majorHAnsi"/>
+          <w:sz w:val="32"/>
+          <w:szCs w:val="32"/>
+        </w:rPr>
+        <w:t>.</w:t>
+      </w:r>
+      <w:r>
+        <w:rPr>
+          <w:rFonts w:asciiTheme="majorHAnsi" w:hAnsiTheme="majorHAnsi" w:cstheme="majorHAnsi"/>
+          <w:sz w:val="32"/>
+          <w:szCs w:val="32"/>
+        </w:rPr>
+        <w:t xml:space="preserve"> Nos </w:t>
+      </w:r>
+      <w:r>
+        <w:rPr>
+          <w:rFonts w:asciiTheme="majorHAnsi" w:hAnsiTheme="majorHAnsi" w:cstheme="majorHAnsi"/>
+          <w:sz w:val="32"/>
+          <w:szCs w:val="32"/>
+        </w:rPr>
+        <w:t>Entités</w:t>
+      </w:r>
+      <w:r>
+        <w:rPr>
+          <w:rFonts w:asciiTheme="majorHAnsi" w:hAnsiTheme="majorHAnsi" w:cstheme="majorHAnsi"/>
+          <w:sz w:val="32"/>
+          <w:szCs w:val="32"/>
+        </w:rPr>
+        <w:t xml:space="preserve"> principales sont la Classe Produits, </w:t>
+      </w:r>
+      <w:r>
+        <w:rPr>
+          <w:rFonts w:asciiTheme="majorHAnsi" w:hAnsiTheme="majorHAnsi" w:cstheme="majorHAnsi"/>
+          <w:sz w:val="32"/>
+          <w:szCs w:val="32"/>
+        </w:rPr>
+        <w:t>Catégorie</w:t>
+      </w:r>
+      <w:r>
+        <w:rPr>
+          <w:rFonts w:asciiTheme="majorHAnsi" w:hAnsiTheme="majorHAnsi" w:cstheme="majorHAnsi"/>
+          <w:sz w:val="32"/>
+          <w:szCs w:val="32"/>
+        </w:rPr>
+        <w:t xml:space="preserve">, </w:t>
+      </w:r>
+      <w:r>
+        <w:rPr>
+          <w:rFonts w:asciiTheme="majorHAnsi" w:hAnsiTheme="majorHAnsi" w:cstheme="majorHAnsi"/>
+          <w:sz w:val="32"/>
+          <w:szCs w:val="32"/>
+        </w:rPr>
+        <w:t>Panier, Produit du panier.</w:t>
+      </w:r>
+    </w:p>
+    <w:p>
+      <w:pPr>
+        <w:rPr>
+          <w:rFonts w:asciiTheme="majorHAnsi" w:hAnsiTheme="majorHAnsi" w:cstheme="majorHAnsi"/>
+          <w:sz w:val="32"/>
+          <w:szCs w:val="32"/>
+        </w:rPr>
+      </w:pPr>
+    </w:p>
+    <w:p>
+      <w:pPr>
+        <w:pStyle w:val="Paragraphedeliste"/>
+        <w:numPr>
+          <w:ilvl w:val="0"/>
+          <w:numId w:val="4"/>
+        </w:numPr>
+        <w:rPr>
+          <w:rFonts w:asciiTheme="majorHAnsi" w:hAnsiTheme="majorHAnsi" w:cstheme="majorHAnsi"/>
+          <w:sz w:val="32"/>
+          <w:szCs w:val="32"/>
+        </w:rPr>
+      </w:pPr>
+      <w:r>
+        <w:rPr>
+          <w:rFonts w:asciiTheme="majorHAnsi" w:hAnsiTheme="majorHAnsi" w:cstheme="majorHAnsi"/>
+          <w:sz w:val="32"/>
+          <w:szCs w:val="32"/>
+        </w:rPr>
+        <w:t>User :</w:t>
+      </w:r>
+    </w:p>
+    <w:p>
+      <w:pPr>
+        <w:pStyle w:val="Paragraphedeliste"/>
+        <w:rPr>
+          <w:rFonts w:asciiTheme="majorHAnsi" w:hAnsiTheme="majorHAnsi" w:cstheme="majorHAnsi"/>
+          <w:sz w:val="32"/>
+          <w:szCs w:val="32"/>
+        </w:rPr>
+      </w:pPr>
+      <w:r>
+        <w:rPr>
+          <w:rFonts w:asciiTheme="majorHAnsi" w:hAnsiTheme="majorHAnsi" w:cstheme="majorHAnsi"/>
+          <w:sz w:val="32"/>
+          <w:szCs w:val="32"/>
+        </w:rPr>
+        <w:t>Cette classe représente un utilisateur dans le système. Elle a les attributs suivants :</w:t>
+      </w:r>
+    </w:p>
+    <w:p>
+      <w:pPr>
+        <w:pStyle w:val="Paragraphedeliste"/>
+        <w:rPr>
+          <w:rFonts w:asciiTheme="majorHAnsi" w:hAnsiTheme="majorHAnsi" w:cstheme="majorHAnsi"/>
+          <w:sz w:val="32"/>
+          <w:szCs w:val="32"/>
+        </w:rPr>
+      </w:pPr>
+      <w:r>
+        <w:rPr>
+          <w:rFonts w:asciiTheme="majorHAnsi" w:hAnsiTheme="majorHAnsi" w:cstheme="majorHAnsi"/>
+          <w:sz w:val="32"/>
+          <w:szCs w:val="32"/>
+        </w:rPr>
+        <w:t>-</w:t>
+      </w:r>
+      <w:r>
+        <w:rPr>
+          <w:rFonts w:asciiTheme="majorHAnsi" w:hAnsiTheme="majorHAnsi" w:cstheme="majorHAnsi"/>
+          <w:sz w:val="32"/>
+          <w:szCs w:val="32"/>
+        </w:rPr>
+        <w:t xml:space="preserve"> </w:t>
+      </w:r>
+      <w:proofErr w:type="spellStart"/>
+      <w:r>
+        <w:rPr>
+          <w:rFonts w:asciiTheme="majorHAnsi" w:hAnsiTheme="majorHAnsi" w:cstheme="majorHAnsi"/>
+          <w:sz w:val="32"/>
+          <w:szCs w:val="32"/>
+        </w:rPr>
+        <w:t>username</w:t>
+      </w:r>
+      <w:proofErr w:type="spellEnd"/>
+      <w:r>
+        <w:rPr>
+          <w:rFonts w:asciiTheme="majorHAnsi" w:hAnsiTheme="majorHAnsi" w:cstheme="majorHAnsi"/>
+          <w:sz w:val="32"/>
+          <w:szCs w:val="32"/>
+        </w:rPr>
+        <w:t xml:space="preserve"> : une chaîne de caractères représentant le nom d'utilisateur.</w:t>
+      </w:r>
+    </w:p>
+    <w:p>
+      <w:pPr>
+        <w:pStyle w:val="Paragraphedeliste"/>
+        <w:rPr>
+          <w:rFonts w:asciiTheme="majorHAnsi" w:hAnsiTheme="majorHAnsi" w:cstheme="majorHAnsi"/>
+          <w:sz w:val="32"/>
+          <w:szCs w:val="32"/>
+        </w:rPr>
+      </w:pPr>
+      <w:r>
+        <w:rPr>
+          <w:rFonts w:asciiTheme="majorHAnsi" w:hAnsiTheme="majorHAnsi" w:cstheme="majorHAnsi"/>
+          <w:sz w:val="32"/>
+          <w:szCs w:val="32"/>
+        </w:rPr>
+        <w:t>-</w:t>
+      </w:r>
+      <w:r>
+        <w:rPr>
+          <w:rFonts w:asciiTheme="majorHAnsi" w:hAnsiTheme="majorHAnsi" w:cstheme="majorHAnsi"/>
+          <w:sz w:val="32"/>
+          <w:szCs w:val="32"/>
+        </w:rPr>
+        <w:t>email : une chaîne de caractères représentant l'adresse e-mail de l'utilisateur.</w:t>
+      </w:r>
+    </w:p>
+    <w:p>
+      <w:pPr>
+        <w:pStyle w:val="Paragraphedeliste"/>
+        <w:rPr>
+          <w:rFonts w:asciiTheme="majorHAnsi" w:hAnsiTheme="majorHAnsi" w:cstheme="majorHAnsi"/>
+          <w:sz w:val="32"/>
+          <w:szCs w:val="32"/>
+        </w:rPr>
+      </w:pPr>
+      <w:r>
+        <w:rPr>
+          <w:rFonts w:asciiTheme="majorHAnsi" w:hAnsiTheme="majorHAnsi" w:cstheme="majorHAnsi"/>
+          <w:sz w:val="32"/>
+          <w:szCs w:val="32"/>
+        </w:rPr>
+        <w:t>-</w:t>
+      </w:r>
+      <w:r>
+        <w:rPr>
+          <w:rFonts w:asciiTheme="majorHAnsi" w:hAnsiTheme="majorHAnsi" w:cstheme="majorHAnsi"/>
+          <w:sz w:val="32"/>
+          <w:szCs w:val="32"/>
+        </w:rPr>
+        <w:t xml:space="preserve"> </w:t>
+      </w:r>
+      <w:proofErr w:type="spellStart"/>
+      <w:r>
+        <w:rPr>
+          <w:rFonts w:asciiTheme="majorHAnsi" w:hAnsiTheme="majorHAnsi" w:cstheme="majorHAnsi"/>
+          <w:sz w:val="32"/>
+          <w:szCs w:val="32"/>
+        </w:rPr>
+        <w:t>phone_number</w:t>
+      </w:r>
+      <w:proofErr w:type="spellEnd"/>
+      <w:r>
+        <w:rPr>
+          <w:rFonts w:asciiTheme="majorHAnsi" w:hAnsiTheme="majorHAnsi" w:cstheme="majorHAnsi"/>
+          <w:sz w:val="32"/>
+          <w:szCs w:val="32"/>
+        </w:rPr>
+        <w:t xml:space="preserve"> : une chaîne de caractères représentant le numéro de téléphone de l'utilisateur.</w:t>
+      </w:r>
+    </w:p>
+    <w:p>
+      <w:pPr>
+        <w:pStyle w:val="Paragraphedeliste"/>
+        <w:rPr>
+          <w:rFonts w:asciiTheme="majorHAnsi" w:hAnsiTheme="majorHAnsi" w:cstheme="majorHAnsi"/>
+          <w:sz w:val="32"/>
+          <w:szCs w:val="32"/>
+        </w:rPr>
+      </w:pPr>
+      <w:r>
+        <w:rPr>
+          <w:rFonts w:asciiTheme="majorHAnsi" w:hAnsiTheme="majorHAnsi" w:cstheme="majorHAnsi"/>
+          <w:sz w:val="32"/>
+          <w:szCs w:val="32"/>
+        </w:rPr>
+        <w:t>-</w:t>
+      </w:r>
+      <w:r>
+        <w:rPr>
+          <w:rFonts w:asciiTheme="majorHAnsi" w:hAnsiTheme="majorHAnsi" w:cstheme="majorHAnsi"/>
+          <w:sz w:val="32"/>
+          <w:szCs w:val="32"/>
+        </w:rPr>
+        <w:t xml:space="preserve"> </w:t>
+      </w:r>
+      <w:proofErr w:type="spellStart"/>
+      <w:r>
+        <w:rPr>
+          <w:rFonts w:asciiTheme="majorHAnsi" w:hAnsiTheme="majorHAnsi" w:cstheme="majorHAnsi"/>
+          <w:sz w:val="32"/>
+          <w:szCs w:val="32"/>
+        </w:rPr>
+        <w:t>is_superuser</w:t>
+      </w:r>
+      <w:proofErr w:type="spellEnd"/>
+      <w:r>
+        <w:rPr>
+          <w:rFonts w:asciiTheme="majorHAnsi" w:hAnsiTheme="majorHAnsi" w:cstheme="majorHAnsi"/>
+          <w:sz w:val="32"/>
+          <w:szCs w:val="32"/>
+        </w:rPr>
+        <w:t xml:space="preserve"> : un booléen indiquant si l'utilisateur est un </w:t>
+      </w:r>
+      <w:proofErr w:type="spellStart"/>
+      <w:r>
+        <w:rPr>
+          <w:rFonts w:asciiTheme="majorHAnsi" w:hAnsiTheme="majorHAnsi" w:cstheme="majorHAnsi"/>
+          <w:sz w:val="32"/>
+          <w:szCs w:val="32"/>
+        </w:rPr>
+        <w:t>superutilisateur</w:t>
+      </w:r>
+      <w:proofErr w:type="spellEnd"/>
+      <w:r>
+        <w:rPr>
+          <w:rFonts w:asciiTheme="majorHAnsi" w:hAnsiTheme="majorHAnsi" w:cstheme="majorHAnsi"/>
+          <w:sz w:val="32"/>
+          <w:szCs w:val="32"/>
+        </w:rPr>
+        <w:t xml:space="preserve"> ou non.</w:t>
+      </w:r>
+    </w:p>
+    <w:p>
+      <w:pPr>
+        <w:rPr>
+          <w:rFonts w:asciiTheme="majorHAnsi" w:hAnsiTheme="majorHAnsi" w:cstheme="majorHAnsi"/>
+          <w:sz w:val="32"/>
+          <w:szCs w:val="32"/>
+        </w:rPr>
+      </w:pPr>
+    </w:p>
+    <w:p>
+      <w:pPr>
+        <w:rPr>
+          <w:rFonts w:asciiTheme="majorHAnsi" w:hAnsiTheme="majorHAnsi" w:cstheme="majorHAnsi"/>
+          <w:sz w:val="32"/>
+          <w:szCs w:val="32"/>
+        </w:rPr>
+      </w:pPr>
+      <w:r>
+        <w:rPr>
+          <w:rFonts w:asciiTheme="majorHAnsi" w:hAnsiTheme="majorHAnsi" w:cstheme="majorHAnsi"/>
+          <w:sz w:val="32"/>
+          <w:szCs w:val="32"/>
+        </w:rPr>
+        <w:t>Product :</w:t>
+      </w:r>
+    </w:p>
+    <w:p>
+      <w:pPr>
+        <w:rPr>
+          <w:rFonts w:asciiTheme="majorHAnsi" w:hAnsiTheme="majorHAnsi" w:cstheme="majorHAnsi"/>
+          <w:sz w:val="32"/>
+          <w:szCs w:val="32"/>
+        </w:rPr>
+      </w:pPr>
+      <w:r>
+        <w:rPr>
+          <w:rFonts w:asciiTheme="majorHAnsi" w:hAnsiTheme="majorHAnsi" w:cstheme="majorHAnsi"/>
+          <w:sz w:val="32"/>
+          <w:szCs w:val="32"/>
+        </w:rPr>
+        <w:t xml:space="preserve"> Cette classe représente un produit dans le système. Elle a les attributs suivants :</w:t>
+      </w:r>
+    </w:p>
+    <w:p>
+      <w:pPr>
+        <w:rPr>
+          <w:rFonts w:asciiTheme="majorHAnsi" w:hAnsiTheme="majorHAnsi" w:cstheme="majorHAnsi"/>
+          <w:sz w:val="32"/>
+          <w:szCs w:val="32"/>
+        </w:rPr>
+      </w:pPr>
+      <w:r>
+        <w:rPr>
+          <w:rFonts w:asciiTheme="majorHAnsi" w:hAnsiTheme="majorHAnsi" w:cstheme="majorHAnsi"/>
+          <w:sz w:val="32"/>
+          <w:szCs w:val="32"/>
+        </w:rPr>
+        <w:t>-</w:t>
+      </w:r>
+      <w:r>
+        <w:rPr>
+          <w:rFonts w:asciiTheme="majorHAnsi" w:hAnsiTheme="majorHAnsi" w:cstheme="majorHAnsi"/>
+          <w:sz w:val="32"/>
+          <w:szCs w:val="32"/>
+        </w:rPr>
+        <w:t xml:space="preserve"> </w:t>
+      </w:r>
+      <w:proofErr w:type="spellStart"/>
+      <w:r>
+        <w:rPr>
+          <w:rFonts w:asciiTheme="majorHAnsi" w:hAnsiTheme="majorHAnsi" w:cstheme="majorHAnsi"/>
+          <w:sz w:val="32"/>
+          <w:szCs w:val="32"/>
+        </w:rPr>
+        <w:t>name</w:t>
+      </w:r>
+      <w:proofErr w:type="spellEnd"/>
+      <w:r>
+        <w:rPr>
+          <w:rFonts w:asciiTheme="majorHAnsi" w:hAnsiTheme="majorHAnsi" w:cstheme="majorHAnsi"/>
+          <w:sz w:val="32"/>
+          <w:szCs w:val="32"/>
+        </w:rPr>
+        <w:t xml:space="preserve"> : une chaîne de caractères représentant le nom du produit.</w:t>
+      </w:r>
+    </w:p>
+    <w:p>
+      <w:pPr>
+        <w:rPr>
+          <w:rFonts w:asciiTheme="majorHAnsi" w:hAnsiTheme="majorHAnsi" w:cstheme="majorHAnsi"/>
+          <w:sz w:val="32"/>
+          <w:szCs w:val="32"/>
+        </w:rPr>
+      </w:pPr>
+      <w:r>
+        <w:rPr>
+          <w:rFonts w:asciiTheme="majorHAnsi" w:hAnsiTheme="majorHAnsi" w:cstheme="majorHAnsi"/>
+          <w:sz w:val="32"/>
+          <w:szCs w:val="32"/>
+        </w:rPr>
+        <w:t>-</w:t>
+      </w:r>
+      <w:r>
+        <w:rPr>
+          <w:rFonts w:asciiTheme="majorHAnsi" w:hAnsiTheme="majorHAnsi" w:cstheme="majorHAnsi"/>
+          <w:sz w:val="32"/>
+          <w:szCs w:val="32"/>
+        </w:rPr>
+        <w:t xml:space="preserve"> </w:t>
+      </w:r>
+      <w:r>
+        <w:rPr>
+          <w:rFonts w:asciiTheme="majorHAnsi" w:hAnsiTheme="majorHAnsi" w:cstheme="majorHAnsi"/>
+          <w:sz w:val="32"/>
+          <w:szCs w:val="32"/>
+        </w:rPr>
+        <w:t>description : une chaîne de caractères décrivant le produit.</w:t>
+      </w:r>
+    </w:p>
+    <w:p>
+      <w:pPr>
+        <w:rPr>
+          <w:rFonts w:asciiTheme="majorHAnsi" w:hAnsiTheme="majorHAnsi" w:cstheme="majorHAnsi"/>
+          <w:sz w:val="32"/>
+          <w:szCs w:val="32"/>
+        </w:rPr>
+      </w:pPr>
+      <w:r>
+        <w:rPr>
+          <w:rFonts w:asciiTheme="majorHAnsi" w:hAnsiTheme="majorHAnsi" w:cstheme="majorHAnsi"/>
+          <w:sz w:val="32"/>
+          <w:szCs w:val="32"/>
+        </w:rPr>
+        <w:t>-</w:t>
+      </w:r>
+      <w:r>
+        <w:rPr>
+          <w:rFonts w:asciiTheme="majorHAnsi" w:hAnsiTheme="majorHAnsi" w:cstheme="majorHAnsi"/>
+          <w:sz w:val="32"/>
+          <w:szCs w:val="32"/>
+        </w:rPr>
+        <w:t xml:space="preserve"> </w:t>
+      </w:r>
+      <w:proofErr w:type="spellStart"/>
+      <w:r>
+        <w:rPr>
+          <w:rFonts w:asciiTheme="majorHAnsi" w:hAnsiTheme="majorHAnsi" w:cstheme="majorHAnsi"/>
+          <w:sz w:val="32"/>
+          <w:szCs w:val="32"/>
+        </w:rPr>
+        <w:t>price</w:t>
+      </w:r>
+      <w:proofErr w:type="spellEnd"/>
+      <w:r>
+        <w:rPr>
+          <w:rFonts w:asciiTheme="majorHAnsi" w:hAnsiTheme="majorHAnsi" w:cstheme="majorHAnsi"/>
+          <w:sz w:val="32"/>
+          <w:szCs w:val="32"/>
+        </w:rPr>
+        <w:t xml:space="preserve"> : un nombre décimal représentant le prix du produit.</w:t>
+      </w:r>
+    </w:p>
+    <w:p>
+      <w:pPr>
+        <w:rPr>
+          <w:rFonts w:asciiTheme="majorHAnsi" w:hAnsiTheme="majorHAnsi" w:cstheme="majorHAnsi"/>
+          <w:sz w:val="32"/>
+          <w:szCs w:val="32"/>
+        </w:rPr>
+      </w:pPr>
+      <w:r>
+        <w:rPr>
+          <w:rFonts w:asciiTheme="majorHAnsi" w:hAnsiTheme="majorHAnsi" w:cstheme="majorHAnsi"/>
+          <w:sz w:val="32"/>
+          <w:szCs w:val="32"/>
+        </w:rPr>
+        <w:t xml:space="preserve">- </w:t>
+      </w:r>
+      <w:proofErr w:type="spellStart"/>
+      <w:r>
+        <w:rPr>
+          <w:rFonts w:asciiTheme="majorHAnsi" w:hAnsiTheme="majorHAnsi" w:cstheme="majorHAnsi"/>
+          <w:sz w:val="32"/>
+          <w:szCs w:val="32"/>
+        </w:rPr>
+        <w:t>available</w:t>
+      </w:r>
+      <w:proofErr w:type="spellEnd"/>
+      <w:r>
+        <w:rPr>
+          <w:rFonts w:asciiTheme="majorHAnsi" w:hAnsiTheme="majorHAnsi" w:cstheme="majorHAnsi"/>
+          <w:sz w:val="32"/>
+          <w:szCs w:val="32"/>
+        </w:rPr>
+        <w:t xml:space="preserve"> : un booléen indiquant si le produit est disponible ou non.</w:t>
+      </w:r>
+    </w:p>
+    <w:p>
+      <w:pPr>
+        <w:rPr>
+          <w:rFonts w:asciiTheme="majorHAnsi" w:hAnsiTheme="majorHAnsi" w:cstheme="majorHAnsi"/>
+          <w:sz w:val="32"/>
+          <w:szCs w:val="32"/>
+        </w:rPr>
+      </w:pPr>
+      <w:r>
+        <w:rPr>
+          <w:rFonts w:asciiTheme="majorHAnsi" w:hAnsiTheme="majorHAnsi" w:cstheme="majorHAnsi"/>
+          <w:sz w:val="32"/>
+          <w:szCs w:val="32"/>
+        </w:rPr>
+        <w:t xml:space="preserve">- </w:t>
+      </w:r>
+      <w:r>
+        <w:rPr>
+          <w:rFonts w:asciiTheme="majorHAnsi" w:hAnsiTheme="majorHAnsi" w:cstheme="majorHAnsi"/>
+          <w:sz w:val="32"/>
+          <w:szCs w:val="32"/>
+        </w:rPr>
+        <w:t>image : une chaîne de caractères représentant l'URL de l'image du produit.</w:t>
+      </w:r>
+    </w:p>
+    <w:p>
+      <w:pPr>
+        <w:rPr>
+          <w:rFonts w:asciiTheme="majorHAnsi" w:hAnsiTheme="majorHAnsi" w:cstheme="majorHAnsi"/>
+          <w:sz w:val="32"/>
+          <w:szCs w:val="32"/>
+        </w:rPr>
+      </w:pPr>
+    </w:p>
+    <w:p>
+      <w:pPr>
+        <w:rPr>
+          <w:rFonts w:asciiTheme="majorHAnsi" w:hAnsiTheme="majorHAnsi" w:cstheme="majorHAnsi"/>
+          <w:sz w:val="32"/>
+          <w:szCs w:val="32"/>
+        </w:rPr>
+      </w:pPr>
+      <w:r>
+        <w:rPr>
+          <w:rFonts w:asciiTheme="majorHAnsi" w:hAnsiTheme="majorHAnsi" w:cstheme="majorHAnsi"/>
+          <w:sz w:val="32"/>
+          <w:szCs w:val="32"/>
+        </w:rPr>
+        <w:t xml:space="preserve">On peut remarquer que les entités sont </w:t>
+      </w:r>
+      <w:proofErr w:type="gramStart"/>
+      <w:r>
+        <w:rPr>
+          <w:rFonts w:asciiTheme="majorHAnsi" w:hAnsiTheme="majorHAnsi" w:cstheme="majorHAnsi"/>
+          <w:sz w:val="32"/>
+          <w:szCs w:val="32"/>
+        </w:rPr>
+        <w:t>relier</w:t>
+      </w:r>
+      <w:proofErr w:type="gramEnd"/>
+      <w:r>
+        <w:rPr>
+          <w:rFonts w:asciiTheme="majorHAnsi" w:hAnsiTheme="majorHAnsi" w:cstheme="majorHAnsi"/>
+          <w:sz w:val="32"/>
+          <w:szCs w:val="32"/>
+        </w:rPr>
+        <w:t xml:space="preserve"> par des relations.</w:t>
+      </w:r>
+    </w:p>
+    <w:p>
+      <w:pPr>
+        <w:rPr>
+          <w:rFonts w:asciiTheme="majorHAnsi" w:hAnsiTheme="majorHAnsi" w:cstheme="majorHAnsi"/>
+          <w:sz w:val="32"/>
+          <w:szCs w:val="32"/>
+        </w:rPr>
+      </w:pPr>
+    </w:p>
+    <w:p>
+      <w:pPr>
+        <w:rPr>
+          <w:rFonts w:asciiTheme="majorHAnsi" w:hAnsiTheme="majorHAnsi" w:cstheme="majorHAnsi"/>
+          <w:sz w:val="32"/>
+          <w:szCs w:val="32"/>
+        </w:rPr>
+      </w:pPr>
+    </w:p>
+    <w:p>
+      <w:pPr>
+        <w:rPr>
+          <w:rFonts w:asciiTheme="majorHAnsi" w:hAnsiTheme="majorHAnsi" w:cstheme="majorHAnsi"/>
+          <w:sz w:val="32"/>
+          <w:szCs w:val="32"/>
         </w:rPr>
       </w:pPr>
     </w:p>
@@ -7765,6 +7955,118 @@
     </w:lvl>
   </w:abstractNum>
   <w:abstractNum w:abstractNumId="3" w15:restartNumberingAfterBreak="0">
+    <w:nsid w:val="214D302E"/>
+    <w:multiLevelType w:val="hybridMultilevel"/>
+    <w:tmpl w:val="36B8B5A0"/>
+    <w:lvl w:ilvl="0" w:tplc="06289D54">
+      <w:numFmt w:val="bullet"/>
+      <w:lvlText w:val="-"/>
+      <w:lvlJc w:val="left"/>
+      <w:pPr>
+        <w:ind w:left="720" w:hanging="360"/>
+      </w:pPr>
+      <w:rPr>
+        <w:rFonts w:ascii="Calibri" w:eastAsiaTheme="minorHAnsi" w:hAnsi="Calibri" w:cs="Calibri" w:hint="default"/>
+      </w:rPr>
+    </w:lvl>
+    <w:lvl w:ilvl="1" w:tplc="040C0003" w:tentative="1">
+      <w:start w:val="1"/>
+      <w:numFmt w:val="bullet"/>
+      <w:lvlText w:val="o"/>
+      <w:lvlJc w:val="left"/>
+      <w:pPr>
+        <w:ind w:left="1440" w:hanging="360"/>
+      </w:pPr>
+      <w:rPr>
+        <w:rFonts w:ascii="Courier New" w:hAnsi="Courier New" w:cs="Courier New" w:hint="default"/>
+      </w:rPr>
+    </w:lvl>
+    <w:lvl w:ilvl="2" w:tplc="040C0005" w:tentative="1">
+      <w:start w:val="1"/>
+      <w:numFmt w:val="bullet"/>
+      <w:lvlText w:val=""/>
+      <w:lvlJc w:val="left"/>
+      <w:pPr>
+        <w:ind w:left="2160" w:hanging="360"/>
+      </w:pPr>
+      <w:rPr>
+        <w:rFonts w:ascii="Wingdings" w:hAnsi="Wingdings" w:hint="default"/>
+      </w:rPr>
+    </w:lvl>
+    <w:lvl w:ilvl="3" w:tplc="040C0001" w:tentative="1">
+      <w:start w:val="1"/>
+      <w:numFmt w:val="bullet"/>
+      <w:lvlText w:val=""/>
+      <w:lvlJc w:val="left"/>
+      <w:pPr>
+        <w:ind w:left="2880" w:hanging="360"/>
+      </w:pPr>
+      <w:rPr>
+        <w:rFonts w:ascii="Symbol" w:hAnsi="Symbol" w:hint="default"/>
+      </w:rPr>
+    </w:lvl>
+    <w:lvl w:ilvl="4" w:tplc="040C0003" w:tentative="1">
+      <w:start w:val="1"/>
+      <w:numFmt w:val="bullet"/>
+      <w:lvlText w:val="o"/>
+      <w:lvlJc w:val="left"/>
+      <w:pPr>
+        <w:ind w:left="3600" w:hanging="360"/>
+      </w:pPr>
+      <w:rPr>
+        <w:rFonts w:ascii="Courier New" w:hAnsi="Courier New" w:cs="Courier New" w:hint="default"/>
+      </w:rPr>
+    </w:lvl>
+    <w:lvl w:ilvl="5" w:tplc="040C0005" w:tentative="1">
+      <w:start w:val="1"/>
+      <w:numFmt w:val="bullet"/>
+      <w:lvlText w:val=""/>
+      <w:lvlJc w:val="left"/>
+      <w:pPr>
+        <w:ind w:left="4320" w:hanging="360"/>
+      </w:pPr>
+      <w:rPr>
+        <w:rFonts w:ascii="Wingdings" w:hAnsi="Wingdings" w:hint="default"/>
+      </w:rPr>
+    </w:lvl>
+    <w:lvl w:ilvl="6" w:tplc="040C0001" w:tentative="1">
+      <w:start w:val="1"/>
+      <w:numFmt w:val="bullet"/>
+      <w:lvlText w:val=""/>
+      <w:lvlJc w:val="left"/>
+      <w:pPr>
+        <w:ind w:left="5040" w:hanging="360"/>
+      </w:pPr>
+      <w:rPr>
+        <w:rFonts w:ascii="Symbol" w:hAnsi="Symbol" w:hint="default"/>
+      </w:rPr>
+    </w:lvl>
+    <w:lvl w:ilvl="7" w:tplc="040C0003" w:tentative="1">
+      <w:start w:val="1"/>
+      <w:numFmt w:val="bullet"/>
+      <w:lvlText w:val="o"/>
+      <w:lvlJc w:val="left"/>
+      <w:pPr>
+        <w:ind w:left="5760" w:hanging="360"/>
+      </w:pPr>
+      <w:rPr>
+        <w:rFonts w:ascii="Courier New" w:hAnsi="Courier New" w:cs="Courier New" w:hint="default"/>
+      </w:rPr>
+    </w:lvl>
+    <w:lvl w:ilvl="8" w:tplc="040C0005" w:tentative="1">
+      <w:start w:val="1"/>
+      <w:numFmt w:val="bullet"/>
+      <w:lvlText w:val=""/>
+      <w:lvlJc w:val="left"/>
+      <w:pPr>
+        <w:ind w:left="6480" w:hanging="360"/>
+      </w:pPr>
+      <w:rPr>
+        <w:rFonts w:ascii="Wingdings" w:hAnsi="Wingdings" w:hint="default"/>
+      </w:rPr>
+    </w:lvl>
+  </w:abstractNum>
+  <w:abstractNum w:abstractNumId="4" w15:restartNumberingAfterBreak="0">
     <w:nsid w:val="21637DCC"/>
     <w:multiLevelType w:val="multilevel"/>
     <w:tmpl w:val="88209BB4"/>
@@ -7888,7 +8190,7 @@
     </w:lvl>
   </w:abstractNum>
   <w:num w:numId="1" w16cid:durableId="1046032247">
-    <w:abstractNumId w:val="3"/>
+    <w:abstractNumId w:val="4"/>
   </w:num>
   <w:num w:numId="2" w16cid:durableId="1333144279">
     <w:abstractNumId w:val="2"/>
@@ -7898,6 +8200,9 @@
   </w:num>
   <w:num w:numId="4" w16cid:durableId="2031758530">
     <w:abstractNumId w:val="0"/>
+  </w:num>
+  <w:num w:numId="5" w16cid:durableId="149061627">
+    <w:abstractNumId w:val="3"/>
   </w:num>
 </w:numbering>
 </file>

</xml_diff>